<commit_message>
Ci: Rebuild with dependency injections for API
</commit_message>
<xml_diff>
--- a/documents/Project_Description(STIRRING).docx
+++ b/documents/Project_Description(STIRRING).docx
@@ -1,6 +1,6 @@
 
 <file path=word/document.xml><?xml version="1.0" encoding="utf-8"?>
-<w:document xmlns:wpc="http://schemas.microsoft.com/office/word/2010/wordprocessingCanvas" xmlns:cx="http://schemas.microsoft.com/office/drawing/2014/chartex" xmlns:cx1="http://schemas.microsoft.com/office/drawing/2015/9/8/chartex" xmlns:cx2="http://schemas.microsoft.com/office/drawing/2015/10/21/chartex" xmlns:cx3="http://schemas.microsoft.com/office/drawing/2016/5/9/chartex" xmlns:cx4="http://schemas.microsoft.com/office/drawing/2016/5/10/chartex" xmlns:cx5="http://schemas.microsoft.com/office/drawing/2016/5/11/chartex" xmlns:cx6="http://schemas.microsoft.com/office/drawing/2016/5/12/chartex" xmlns:cx7="http://schemas.microsoft.com/office/drawing/2016/5/13/chartex" xmlns:cx8="http://schemas.microsoft.com/office/drawing/2016/5/14/chartex" xmlns:mc="http://schemas.openxmlformats.org/markup-compatibility/2006" xmlns:aink="http://schemas.microsoft.com/office/drawing/2016/ink" xmlns:am3d="http://schemas.microsoft.com/office/drawing/2017/model3d" xmlns:o="urn:schemas-microsoft-com:office:office" xmlns:r="http://schemas.openxmlformats.org/officeDocument/2006/relationships" xmlns:m="http://schemas.openxmlformats.org/officeDocument/2006/math" xmlns:v="urn:schemas-microsoft-com:vml" xmlns:wp14="http://schemas.microsoft.com/office/word/2010/wordprocessingDrawing" xmlns:wp="http://schemas.openxmlformats.org/drawingml/2006/wordprocessingDrawing" xmlns:w10="urn:schemas-microsoft-com:office:word" xmlns:w="http://schemas.openxmlformats.org/wordprocessingml/2006/main" xmlns:w14="http://schemas.microsoft.com/office/word/2010/wordml" xmlns:w15="http://schemas.microsoft.com/office/word/2012/wordml" xmlns:w16cid="http://schemas.microsoft.com/office/word/2016/wordml/cid" xmlns:w16se="http://schemas.microsoft.com/office/word/2015/wordml/symex" xmlns:wpg="http://schemas.microsoft.com/office/word/2010/wordprocessingGroup" xmlns:wpi="http://schemas.microsoft.com/office/word/2010/wordprocessingInk" xmlns:wne="http://schemas.microsoft.com/office/word/2006/wordml" xmlns:wps="http://schemas.microsoft.com/office/word/2010/wordprocessingShape" mc:Ignorable="w14 w15 w16se w16cid wp14">
+<w:document xmlns:wpc="http://schemas.microsoft.com/office/word/2010/wordprocessingCanvas" xmlns:cx="http://schemas.microsoft.com/office/drawing/2014/chartex" xmlns:cx1="http://schemas.microsoft.com/office/drawing/2015/9/8/chartex" xmlns:cx2="http://schemas.microsoft.com/office/drawing/2015/10/21/chartex" xmlns:cx3="http://schemas.microsoft.com/office/drawing/2016/5/9/chartex" xmlns:cx4="http://schemas.microsoft.com/office/drawing/2016/5/10/chartex" xmlns:cx5="http://schemas.microsoft.com/office/drawing/2016/5/11/chartex" xmlns:cx6="http://schemas.microsoft.com/office/drawing/2016/5/12/chartex" xmlns:cx7="http://schemas.microsoft.com/office/drawing/2016/5/13/chartex" xmlns:cx8="http://schemas.microsoft.com/office/drawing/2016/5/14/chartex" xmlns:mc="http://schemas.openxmlformats.org/markup-compatibility/2006" xmlns:aink="http://schemas.microsoft.com/office/drawing/2016/ink" xmlns:am3d="http://schemas.microsoft.com/office/drawing/2017/model3d" xmlns:o="urn:schemas-microsoft-com:office:office" xmlns:r="http://schemas.openxmlformats.org/officeDocument/2006/relationships" xmlns:m="http://schemas.openxmlformats.org/officeDocument/2006/math" xmlns:v="urn:schemas-microsoft-com:vml" xmlns:wp14="http://schemas.microsoft.com/office/word/2010/wordprocessingDrawing" xmlns:wp="http://schemas.openxmlformats.org/drawingml/2006/wordprocessingDrawing" xmlns:w10="urn:schemas-microsoft-com:office:word" xmlns:w="http://schemas.openxmlformats.org/wordprocessingml/2006/main" xmlns:w14="http://schemas.microsoft.com/office/word/2010/wordml" xmlns:w15="http://schemas.microsoft.com/office/word/2012/wordml" xmlns:w16cex="http://schemas.microsoft.com/office/word/2018/wordml/cex" xmlns:w16cid="http://schemas.microsoft.com/office/word/2016/wordml/cid" xmlns:w16="http://schemas.microsoft.com/office/word/2018/wordml" xmlns:w16se="http://schemas.microsoft.com/office/word/2015/wordml/symex" xmlns:wpg="http://schemas.microsoft.com/office/word/2010/wordprocessingGroup" xmlns:wpi="http://schemas.microsoft.com/office/word/2010/wordprocessingInk" xmlns:wne="http://schemas.microsoft.com/office/word/2006/wordml" xmlns:wps="http://schemas.microsoft.com/office/word/2010/wordprocessingShape" mc:Ignorable="w14 w15 w16se w16cid w16 w16cex wp14">
   <w:body>
     <w:p>
       <w:pPr>
@@ -2700,25 +2700,16 @@
         <w:rPr>
           <w:rFonts w:hint="eastAsia"/>
         </w:rPr>
-        <w:t>U</w:t>
-      </w:r>
-      <w:r>
-        <w:t>se</w:t>
+        <w:t>A</w:t>
+      </w:r>
+      <w:r>
+        <w:t xml:space="preserve">ccount: </w:t>
       </w:r>
       <w:r>
         <w:rPr>
           <w:rFonts w:hint="eastAsia"/>
         </w:rPr>
-        <w:t>r</w:t>
-      </w:r>
-      <w:r>
-        <w:t xml:space="preserve">: </w:t>
-      </w:r>
-      <w:r>
-        <w:rPr>
-          <w:rFonts w:hint="eastAsia"/>
-        </w:rPr>
-        <w:t>사용자 정보</w:t>
+        <w:t>계정 정보</w:t>
       </w:r>
     </w:p>
     <w:tbl>
@@ -2730,8 +2721,8 @@
       </w:tblPr>
       <w:tblGrid>
         <w:gridCol w:w="1392"/>
-        <w:gridCol w:w="1699"/>
-        <w:gridCol w:w="2818"/>
+        <w:gridCol w:w="1541"/>
+        <w:gridCol w:w="2988"/>
         <w:gridCol w:w="2347"/>
       </w:tblGrid>
       <w:tr>
@@ -2761,7 +2752,7 @@
         </w:tc>
         <w:tc>
           <w:tcPr>
-            <w:tcW w:w="1699" w:type="dxa"/>
+            <w:tcW w:w="1529" w:type="dxa"/>
             <w:shd w:val="clear" w:color="auto" w:fill="D9E2F3" w:themeFill="accent1" w:themeFillTint="33"/>
           </w:tcPr>
           <w:p>
@@ -2779,21 +2770,13 @@
                 <w:sz w:val="18"/>
                 <w:szCs w:val="18"/>
               </w:rPr>
-              <w:t>데이터 타입</w:t>
-            </w:r>
-            <w:r>
-              <w:rPr>
-                <w:rFonts w:hint="eastAsia"/>
-                <w:sz w:val="18"/>
-                <w:szCs w:val="18"/>
-              </w:rPr>
-              <w:t>(형식)</w:t>
-            </w:r>
-          </w:p>
-        </w:tc>
-        <w:tc>
-          <w:tcPr>
-            <w:tcW w:w="2818" w:type="dxa"/>
+              <w:t>타입(형식)</w:t>
+            </w:r>
+          </w:p>
+        </w:tc>
+        <w:tc>
+          <w:tcPr>
+            <w:tcW w:w="2988" w:type="dxa"/>
             <w:shd w:val="clear" w:color="auto" w:fill="D9E2F3" w:themeFill="accent1" w:themeFillTint="33"/>
           </w:tcPr>
           <w:p>
@@ -2873,46 +2856,54 @@
         </w:tc>
         <w:tc>
           <w:tcPr>
-            <w:tcW w:w="1699" w:type="dxa"/>
-          </w:tcPr>
-          <w:p>
-            <w:pPr>
-              <w:pStyle w:val="a3"/>
-              <w:ind w:leftChars="0" w:left="0"/>
-              <w:rPr>
-                <w:sz w:val="16"/>
-                <w:szCs w:val="16"/>
-              </w:rPr>
-            </w:pPr>
-            <w:r>
-              <w:rPr>
-                <w:sz w:val="16"/>
-                <w:szCs w:val="16"/>
-              </w:rPr>
-              <w:t>STRING</w:t>
-            </w:r>
-          </w:p>
-        </w:tc>
-        <w:tc>
-          <w:tcPr>
-            <w:tcW w:w="2818" w:type="dxa"/>
-          </w:tcPr>
-          <w:p>
-            <w:pPr>
-              <w:pStyle w:val="a3"/>
-              <w:ind w:leftChars="0" w:left="0"/>
-              <w:rPr>
-                <w:sz w:val="16"/>
-                <w:szCs w:val="16"/>
-              </w:rPr>
-            </w:pPr>
-            <w:r>
-              <w:rPr>
-                <w:rFonts w:hint="eastAsia"/>
-                <w:sz w:val="16"/>
-                <w:szCs w:val="16"/>
-              </w:rPr>
-              <w:t xml:space="preserve">사용자 </w:t>
+            <w:tcW w:w="1529" w:type="dxa"/>
+          </w:tcPr>
+          <w:p>
+            <w:pPr>
+              <w:pStyle w:val="a3"/>
+              <w:ind w:leftChars="0" w:left="0"/>
+              <w:rPr>
+                <w:sz w:val="16"/>
+                <w:szCs w:val="16"/>
+              </w:rPr>
+            </w:pPr>
+            <w:r>
+              <w:rPr>
+                <w:sz w:val="16"/>
+                <w:szCs w:val="16"/>
+              </w:rPr>
+              <w:t>INTEGER</w:t>
+            </w:r>
+          </w:p>
+        </w:tc>
+        <w:tc>
+          <w:tcPr>
+            <w:tcW w:w="2988" w:type="dxa"/>
+          </w:tcPr>
+          <w:p>
+            <w:pPr>
+              <w:pStyle w:val="a3"/>
+              <w:ind w:leftChars="0" w:left="0"/>
+              <w:rPr>
+                <w:sz w:val="16"/>
+                <w:szCs w:val="16"/>
+              </w:rPr>
+            </w:pPr>
+            <w:r>
+              <w:rPr>
+                <w:rFonts w:hint="eastAsia"/>
+                <w:sz w:val="16"/>
+                <w:szCs w:val="16"/>
+              </w:rPr>
+              <w:t>계정</w:t>
+            </w:r>
+            <w:r>
+              <w:rPr>
+                <w:rFonts w:hint="eastAsia"/>
+                <w:sz w:val="16"/>
+                <w:szCs w:val="16"/>
+              </w:rPr>
+              <w:t xml:space="preserve"> </w:t>
             </w:r>
             <w:r>
               <w:rPr>
@@ -2973,82 +2964,67 @@
                 <w:szCs w:val="16"/>
               </w:rPr>
             </w:pPr>
-            <w:r>
-              <w:rPr>
-                <w:sz w:val="16"/>
-                <w:szCs w:val="16"/>
-              </w:rPr>
-              <w:t>email</w:t>
-            </w:r>
-          </w:p>
-        </w:tc>
-        <w:tc>
-          <w:tcPr>
-            <w:tcW w:w="1699" w:type="dxa"/>
-          </w:tcPr>
-          <w:p>
-            <w:pPr>
-              <w:pStyle w:val="a3"/>
-              <w:ind w:leftChars="0" w:left="0"/>
-              <w:rPr>
-                <w:sz w:val="16"/>
-                <w:szCs w:val="16"/>
-              </w:rPr>
-            </w:pPr>
-            <w:proofErr w:type="gramStart"/>
-            <w:r>
-              <w:rPr>
-                <w:rFonts w:hint="eastAsia"/>
-                <w:sz w:val="16"/>
-                <w:szCs w:val="16"/>
-              </w:rPr>
-              <w:t>STRING</w:t>
-            </w:r>
-            <w:r>
-              <w:rPr>
-                <w:sz w:val="16"/>
-                <w:szCs w:val="16"/>
-              </w:rPr>
-              <w:t>(</w:t>
-            </w:r>
-            <w:proofErr w:type="gramEnd"/>
-            <w:r>
-              <w:rPr>
-                <w:rFonts w:hint="eastAsia"/>
-                <w:sz w:val="16"/>
-                <w:szCs w:val="16"/>
-              </w:rPr>
-              <w:t>e</w:t>
-            </w:r>
-            <w:r>
-              <w:rPr>
-                <w:sz w:val="16"/>
-                <w:szCs w:val="16"/>
-              </w:rPr>
-              <w:t>mail)</w:t>
-            </w:r>
-          </w:p>
-        </w:tc>
-        <w:tc>
-          <w:tcPr>
-            <w:tcW w:w="2818" w:type="dxa"/>
-          </w:tcPr>
-          <w:p>
-            <w:pPr>
-              <w:pStyle w:val="a3"/>
-              <w:ind w:leftChars="0" w:left="0"/>
-              <w:rPr>
-                <w:sz w:val="16"/>
-                <w:szCs w:val="16"/>
-              </w:rPr>
-            </w:pPr>
-            <w:r>
-              <w:rPr>
-                <w:rFonts w:hint="eastAsia"/>
-                <w:sz w:val="16"/>
-                <w:szCs w:val="16"/>
-              </w:rPr>
-              <w:t>사용자 이메일</w:t>
+            <w:proofErr w:type="spellStart"/>
+            <w:r>
+              <w:rPr>
+                <w:rFonts w:hint="eastAsia"/>
+                <w:sz w:val="16"/>
+                <w:szCs w:val="16"/>
+              </w:rPr>
+              <w:t>u</w:t>
+            </w:r>
+            <w:r>
+              <w:rPr>
+                <w:sz w:val="16"/>
+                <w:szCs w:val="16"/>
+              </w:rPr>
+              <w:t>serId</w:t>
+            </w:r>
+            <w:proofErr w:type="spellEnd"/>
+          </w:p>
+        </w:tc>
+        <w:tc>
+          <w:tcPr>
+            <w:tcW w:w="1529" w:type="dxa"/>
+          </w:tcPr>
+          <w:p>
+            <w:pPr>
+              <w:pStyle w:val="a3"/>
+              <w:ind w:leftChars="0" w:left="0"/>
+              <w:rPr>
+                <w:sz w:val="16"/>
+                <w:szCs w:val="16"/>
+              </w:rPr>
+            </w:pPr>
+            <w:r>
+              <w:rPr>
+                <w:sz w:val="16"/>
+                <w:szCs w:val="16"/>
+              </w:rPr>
+              <w:t>INTEGER</w:t>
+            </w:r>
+          </w:p>
+        </w:tc>
+        <w:tc>
+          <w:tcPr>
+            <w:tcW w:w="2988" w:type="dxa"/>
+          </w:tcPr>
+          <w:p>
+            <w:pPr>
+              <w:pStyle w:val="a3"/>
+              <w:ind w:leftChars="0" w:left="0"/>
+              <w:rPr>
+                <w:sz w:val="16"/>
+                <w:szCs w:val="16"/>
+              </w:rPr>
+            </w:pPr>
+            <w:r>
+              <w:rPr>
+                <w:rFonts w:hint="eastAsia"/>
+                <w:sz w:val="16"/>
+                <w:szCs w:val="16"/>
+              </w:rPr>
+              <w:t>계정에 연결된 사용자 정보</w:t>
             </w:r>
           </w:p>
         </w:tc>
@@ -3058,42 +3034,11 @@
           </w:tcPr>
           <w:p>
             <w:pPr>
-              <w:pStyle w:val="a3"/>
-              <w:ind w:leftChars="0" w:left="0"/>
-              <w:rPr>
-                <w:sz w:val="16"/>
-                <w:szCs w:val="16"/>
-              </w:rPr>
-            </w:pPr>
-            <w:r>
-              <w:rPr>
-                <w:sz w:val="16"/>
-                <w:szCs w:val="16"/>
-              </w:rPr>
-              <w:t>Unique</w:t>
-            </w:r>
-            <w:r>
-              <w:rPr>
-                <w:sz w:val="16"/>
-                <w:szCs w:val="16"/>
-              </w:rPr>
-              <w:t xml:space="preserve">, </w:t>
-            </w:r>
-            <w:r>
-              <w:rPr>
-                <w:rFonts w:hint="eastAsia"/>
-                <w:sz w:val="16"/>
-                <w:szCs w:val="16"/>
-              </w:rPr>
-              <w:t>R</w:t>
-            </w:r>
-            <w:r>
-              <w:rPr>
-                <w:sz w:val="16"/>
-                <w:szCs w:val="16"/>
-              </w:rPr>
-              <w:t>equired</w:t>
-            </w:r>
+              <w:rPr>
+                <w:sz w:val="16"/>
+                <w:szCs w:val="16"/>
+              </w:rPr>
+            </w:pPr>
           </w:p>
         </w:tc>
       </w:tr>
@@ -3111,89 +3056,75 @@
                 <w:szCs w:val="16"/>
               </w:rPr>
             </w:pPr>
-            <w:r>
-              <w:rPr>
-                <w:rFonts w:hint="eastAsia"/>
-                <w:sz w:val="16"/>
-                <w:szCs w:val="16"/>
-              </w:rPr>
-              <w:t>p</w:t>
-            </w:r>
-            <w:r>
-              <w:rPr>
-                <w:sz w:val="16"/>
-                <w:szCs w:val="16"/>
-              </w:rPr>
-              <w:t>assword</w:t>
-            </w:r>
-          </w:p>
-        </w:tc>
-        <w:tc>
-          <w:tcPr>
-            <w:tcW w:w="1699" w:type="dxa"/>
-          </w:tcPr>
-          <w:p>
-            <w:pPr>
-              <w:pStyle w:val="a3"/>
-              <w:ind w:leftChars="0" w:left="0"/>
-              <w:rPr>
-                <w:sz w:val="16"/>
-                <w:szCs w:val="16"/>
-              </w:rPr>
-            </w:pPr>
-            <w:proofErr w:type="gramStart"/>
-            <w:r>
-              <w:rPr>
-                <w:sz w:val="16"/>
-                <w:szCs w:val="16"/>
-              </w:rPr>
-              <w:t>STRING</w:t>
-            </w:r>
-            <w:r>
-              <w:rPr>
-                <w:sz w:val="16"/>
-                <w:szCs w:val="16"/>
-              </w:rPr>
-              <w:t>(</w:t>
-            </w:r>
-            <w:proofErr w:type="gramEnd"/>
-            <w:r>
-              <w:rPr>
-                <w:rFonts w:hint="eastAsia"/>
-                <w:sz w:val="16"/>
-                <w:szCs w:val="16"/>
-              </w:rPr>
-              <w:t>p</w:t>
-            </w:r>
-            <w:r>
-              <w:rPr>
-                <w:sz w:val="16"/>
-                <w:szCs w:val="16"/>
-              </w:rPr>
-              <w:t>assword)</w:t>
-            </w:r>
-          </w:p>
-        </w:tc>
-        <w:tc>
-          <w:tcPr>
-            <w:tcW w:w="2818" w:type="dxa"/>
-          </w:tcPr>
-          <w:p>
-            <w:pPr>
-              <w:pStyle w:val="a3"/>
-              <w:ind w:leftChars="0" w:left="0"/>
-              <w:rPr>
-                <w:sz w:val="16"/>
-                <w:szCs w:val="16"/>
-              </w:rPr>
-            </w:pPr>
-            <w:r>
-              <w:rPr>
-                <w:rFonts w:hint="eastAsia"/>
-                <w:sz w:val="16"/>
-                <w:szCs w:val="16"/>
-              </w:rPr>
-              <w:t>사용자 비밀번호</w:t>
+            <w:proofErr w:type="spellStart"/>
+            <w:r>
+              <w:rPr>
+                <w:rFonts w:hint="eastAsia"/>
+                <w:sz w:val="16"/>
+                <w:szCs w:val="16"/>
+              </w:rPr>
+              <w:t>s</w:t>
+            </w:r>
+            <w:r>
+              <w:rPr>
+                <w:sz w:val="16"/>
+                <w:szCs w:val="16"/>
+              </w:rPr>
+              <w:t>ocialDomain</w:t>
+            </w:r>
+            <w:proofErr w:type="spellEnd"/>
+          </w:p>
+        </w:tc>
+        <w:tc>
+          <w:tcPr>
+            <w:tcW w:w="1529" w:type="dxa"/>
+          </w:tcPr>
+          <w:p>
+            <w:pPr>
+              <w:pStyle w:val="a3"/>
+              <w:ind w:leftChars="0" w:left="0"/>
+              <w:rPr>
+                <w:sz w:val="16"/>
+                <w:szCs w:val="16"/>
+              </w:rPr>
+            </w:pPr>
+            <w:r>
+              <w:rPr>
+                <w:rFonts w:hint="eastAsia"/>
+                <w:sz w:val="16"/>
+                <w:szCs w:val="16"/>
+              </w:rPr>
+              <w:t>S</w:t>
+            </w:r>
+            <w:r>
+              <w:rPr>
+                <w:sz w:val="16"/>
+                <w:szCs w:val="16"/>
+              </w:rPr>
+              <w:t>TRING</w:t>
+            </w:r>
+          </w:p>
+        </w:tc>
+        <w:tc>
+          <w:tcPr>
+            <w:tcW w:w="2988" w:type="dxa"/>
+          </w:tcPr>
+          <w:p>
+            <w:pPr>
+              <w:pStyle w:val="a3"/>
+              <w:ind w:leftChars="0" w:left="0"/>
+              <w:rPr>
+                <w:sz w:val="16"/>
+                <w:szCs w:val="16"/>
+              </w:rPr>
+            </w:pPr>
+            <w:r>
+              <w:rPr>
+                <w:rFonts w:hint="eastAsia"/>
+                <w:sz w:val="16"/>
+                <w:szCs w:val="16"/>
+              </w:rPr>
+              <w:t>소셜 로그인의 도메인</w:t>
             </w:r>
           </w:p>
         </w:tc>
@@ -3203,13 +3134,66 @@
           </w:tcPr>
           <w:p>
             <w:pPr>
-              <w:pStyle w:val="a3"/>
-              <w:ind w:leftChars="0" w:left="0"/>
-              <w:rPr>
-                <w:sz w:val="16"/>
-                <w:szCs w:val="16"/>
-              </w:rPr>
-            </w:pPr>
+              <w:rPr>
+                <w:sz w:val="16"/>
+                <w:szCs w:val="16"/>
+              </w:rPr>
+            </w:pPr>
+            <w:r>
+              <w:rPr>
+                <w:rFonts w:hint="eastAsia"/>
+                <w:sz w:val="16"/>
+                <w:szCs w:val="16"/>
+              </w:rPr>
+              <w:t>O</w:t>
+            </w:r>
+            <w:r>
+              <w:rPr>
+                <w:sz w:val="16"/>
+                <w:szCs w:val="16"/>
+              </w:rPr>
+              <w:t xml:space="preserve">wn, </w:t>
+            </w:r>
+            <w:proofErr w:type="spellStart"/>
+            <w:r>
+              <w:rPr>
+                <w:sz w:val="16"/>
+                <w:szCs w:val="16"/>
+              </w:rPr>
+              <w:t>Naver</w:t>
+            </w:r>
+            <w:proofErr w:type="spellEnd"/>
+            <w:r>
+              <w:rPr>
+                <w:sz w:val="16"/>
+                <w:szCs w:val="16"/>
+              </w:rPr>
+              <w:t xml:space="preserve">, </w:t>
+            </w:r>
+            <w:proofErr w:type="spellStart"/>
+            <w:r>
+              <w:rPr>
+                <w:sz w:val="16"/>
+                <w:szCs w:val="16"/>
+              </w:rPr>
+              <w:t>Kakao</w:t>
+            </w:r>
+            <w:proofErr w:type="spellEnd"/>
+            <w:r>
+              <w:rPr>
+                <w:sz w:val="16"/>
+                <w:szCs w:val="16"/>
+              </w:rPr>
+              <w:t xml:space="preserve">, Google </w:t>
+            </w:r>
+            <w:r>
+              <w:rPr>
+                <w:rFonts w:hint="eastAsia"/>
+                <w:sz w:val="16"/>
+                <w:szCs w:val="16"/>
+              </w:rPr>
+              <w:t>등</w:t>
+            </w:r>
           </w:p>
         </w:tc>
       </w:tr>
@@ -3227,58 +3211,75 @@
                 <w:szCs w:val="16"/>
               </w:rPr>
             </w:pPr>
-            <w:r>
-              <w:rPr>
-                <w:sz w:val="16"/>
-                <w:szCs w:val="16"/>
-              </w:rPr>
-              <w:t>name</w:t>
-            </w:r>
-          </w:p>
-        </w:tc>
-        <w:tc>
-          <w:tcPr>
-            <w:tcW w:w="1699" w:type="dxa"/>
-          </w:tcPr>
-          <w:p>
-            <w:pPr>
-              <w:pStyle w:val="a3"/>
-              <w:ind w:leftChars="0" w:left="0"/>
-              <w:rPr>
-                <w:sz w:val="16"/>
-                <w:szCs w:val="16"/>
-              </w:rPr>
-            </w:pPr>
-            <w:r>
-              <w:rPr>
-                <w:rFonts w:hint="eastAsia"/>
-                <w:sz w:val="16"/>
-                <w:szCs w:val="16"/>
-              </w:rPr>
-              <w:t>STRING</w:t>
-            </w:r>
-          </w:p>
-        </w:tc>
-        <w:tc>
-          <w:tcPr>
-            <w:tcW w:w="2818" w:type="dxa"/>
-          </w:tcPr>
-          <w:p>
-            <w:pPr>
-              <w:pStyle w:val="a3"/>
-              <w:ind w:leftChars="0" w:left="0"/>
-              <w:rPr>
-                <w:sz w:val="16"/>
-                <w:szCs w:val="16"/>
-              </w:rPr>
-            </w:pPr>
-            <w:r>
-              <w:rPr>
-                <w:rFonts w:hint="eastAsia"/>
-                <w:sz w:val="16"/>
-                <w:szCs w:val="16"/>
-              </w:rPr>
-              <w:t>사용자 이름</w:t>
+            <w:proofErr w:type="spellStart"/>
+            <w:r>
+              <w:rPr>
+                <w:rFonts w:hint="eastAsia"/>
+                <w:sz w:val="16"/>
+                <w:szCs w:val="16"/>
+              </w:rPr>
+              <w:t>s</w:t>
+            </w:r>
+            <w:r>
+              <w:rPr>
+                <w:sz w:val="16"/>
+                <w:szCs w:val="16"/>
+              </w:rPr>
+              <w:t>ocialToken</w:t>
+            </w:r>
+            <w:proofErr w:type="spellEnd"/>
+          </w:p>
+        </w:tc>
+        <w:tc>
+          <w:tcPr>
+            <w:tcW w:w="1529" w:type="dxa"/>
+          </w:tcPr>
+          <w:p>
+            <w:pPr>
+              <w:pStyle w:val="a3"/>
+              <w:ind w:leftChars="0" w:left="0"/>
+              <w:rPr>
+                <w:sz w:val="16"/>
+                <w:szCs w:val="16"/>
+              </w:rPr>
+            </w:pPr>
+            <w:r>
+              <w:rPr>
+                <w:rFonts w:hint="eastAsia"/>
+                <w:sz w:val="16"/>
+                <w:szCs w:val="16"/>
+              </w:rPr>
+              <w:t>S</w:t>
+            </w:r>
+            <w:r>
+              <w:rPr>
+                <w:sz w:val="16"/>
+                <w:szCs w:val="16"/>
+              </w:rPr>
+              <w:t>TRING</w:t>
+            </w:r>
+          </w:p>
+        </w:tc>
+        <w:tc>
+          <w:tcPr>
+            <w:tcW w:w="2988" w:type="dxa"/>
+          </w:tcPr>
+          <w:p>
+            <w:pPr>
+              <w:pStyle w:val="a3"/>
+              <w:ind w:leftChars="0" w:left="0"/>
+              <w:rPr>
+                <w:sz w:val="16"/>
+                <w:szCs w:val="16"/>
+              </w:rPr>
+            </w:pPr>
+            <w:r>
+              <w:rPr>
+                <w:rFonts w:hint="eastAsia"/>
+                <w:sz w:val="16"/>
+                <w:szCs w:val="16"/>
+              </w:rPr>
+              <w:t>소셜 로그인의 인증 토큰</w:t>
             </w:r>
           </w:p>
         </w:tc>
@@ -3288,28 +3289,11 @@
           </w:tcPr>
           <w:p>
             <w:pPr>
-              <w:pStyle w:val="a3"/>
-              <w:ind w:leftChars="0" w:left="0"/>
-              <w:rPr>
-                <w:sz w:val="16"/>
-                <w:szCs w:val="16"/>
-              </w:rPr>
-            </w:pPr>
-            <w:r>
-              <w:rPr>
-                <w:rFonts w:hint="eastAsia"/>
-                <w:sz w:val="16"/>
-                <w:szCs w:val="16"/>
-              </w:rPr>
-              <w:t>R</w:t>
-            </w:r>
-            <w:r>
-              <w:rPr>
-                <w:sz w:val="16"/>
-                <w:szCs w:val="16"/>
-              </w:rPr>
-              <w:t>equired</w:t>
-            </w:r>
+              <w:rPr>
+                <w:sz w:val="16"/>
+                <w:szCs w:val="16"/>
+              </w:rPr>
+            </w:pPr>
           </w:p>
         </w:tc>
       </w:tr>
@@ -3327,52 +3311,29 @@
                 <w:szCs w:val="16"/>
               </w:rPr>
             </w:pPr>
-            <w:proofErr w:type="spellStart"/>
-            <w:r>
-              <w:rPr>
-                <w:rFonts w:hint="eastAsia"/>
-                <w:sz w:val="16"/>
-                <w:szCs w:val="16"/>
-              </w:rPr>
-              <w:t>p</w:t>
-            </w:r>
-            <w:r>
-              <w:rPr>
-                <w:sz w:val="16"/>
-                <w:szCs w:val="16"/>
-              </w:rPr>
-              <w:t>rofile</w:t>
-            </w:r>
-            <w:r>
-              <w:rPr>
-                <w:sz w:val="16"/>
-                <w:szCs w:val="16"/>
-              </w:rPr>
-              <w:t>_file</w:t>
-            </w:r>
-            <w:r>
-              <w:rPr>
-                <w:sz w:val="16"/>
-                <w:szCs w:val="16"/>
-              </w:rPr>
-              <w:t>_id</w:t>
-            </w:r>
-            <w:proofErr w:type="spellEnd"/>
-          </w:p>
-        </w:tc>
-        <w:tc>
-          <w:tcPr>
-            <w:tcW w:w="1699" w:type="dxa"/>
-          </w:tcPr>
-          <w:p>
-            <w:pPr>
-              <w:pStyle w:val="a3"/>
-              <w:ind w:leftChars="0" w:left="0"/>
-              <w:rPr>
-                <w:sz w:val="16"/>
-                <w:szCs w:val="16"/>
-              </w:rPr>
-            </w:pPr>
+            <w:r>
+              <w:rPr>
+                <w:sz w:val="16"/>
+                <w:szCs w:val="16"/>
+              </w:rPr>
+              <w:t>email</w:t>
+            </w:r>
+          </w:p>
+        </w:tc>
+        <w:tc>
+          <w:tcPr>
+            <w:tcW w:w="1529" w:type="dxa"/>
+          </w:tcPr>
+          <w:p>
+            <w:pPr>
+              <w:pStyle w:val="a3"/>
+              <w:ind w:leftChars="0" w:left="0"/>
+              <w:rPr>
+                <w:sz w:val="16"/>
+                <w:szCs w:val="16"/>
+              </w:rPr>
+            </w:pPr>
+            <w:proofErr w:type="gramStart"/>
             <w:r>
               <w:rPr>
                 <w:rFonts w:hint="eastAsia"/>
@@ -3381,28 +3342,51 @@
               </w:rPr>
               <w:t>STRING</w:t>
             </w:r>
-          </w:p>
-        </w:tc>
-        <w:tc>
-          <w:tcPr>
-            <w:tcW w:w="2818" w:type="dxa"/>
-          </w:tcPr>
-          <w:p>
-            <w:pPr>
-              <w:pStyle w:val="a3"/>
-              <w:ind w:leftChars="0" w:left="0"/>
-              <w:rPr>
-                <w:sz w:val="16"/>
-                <w:szCs w:val="16"/>
-              </w:rPr>
-            </w:pPr>
-            <w:r>
-              <w:rPr>
-                <w:rFonts w:hint="eastAsia"/>
-                <w:sz w:val="16"/>
-                <w:szCs w:val="16"/>
-              </w:rPr>
-              <w:t>사용자 프로필용 이미지</w:t>
+            <w:r>
+              <w:rPr>
+                <w:sz w:val="16"/>
+                <w:szCs w:val="16"/>
+              </w:rPr>
+              <w:t>(</w:t>
+            </w:r>
+            <w:proofErr w:type="gramEnd"/>
+            <w:r>
+              <w:rPr>
+                <w:rFonts w:hint="eastAsia"/>
+                <w:sz w:val="16"/>
+                <w:szCs w:val="16"/>
+              </w:rPr>
+              <w:t>e</w:t>
+            </w:r>
+            <w:r>
+              <w:rPr>
+                <w:sz w:val="16"/>
+                <w:szCs w:val="16"/>
+              </w:rPr>
+              <w:t>mail)</w:t>
+            </w:r>
+          </w:p>
+        </w:tc>
+        <w:tc>
+          <w:tcPr>
+            <w:tcW w:w="2988" w:type="dxa"/>
+          </w:tcPr>
+          <w:p>
+            <w:pPr>
+              <w:pStyle w:val="a3"/>
+              <w:ind w:leftChars="0" w:left="0"/>
+              <w:rPr>
+                <w:sz w:val="16"/>
+                <w:szCs w:val="16"/>
+              </w:rPr>
+            </w:pPr>
+            <w:r>
+              <w:rPr>
+                <w:rFonts w:hint="eastAsia"/>
+                <w:sz w:val="16"/>
+                <w:szCs w:val="16"/>
+              </w:rPr>
+              <w:t>사용자 이메일</w:t>
             </w:r>
           </w:p>
         </w:tc>
@@ -3424,22 +3408,29 @@
                 <w:sz w:val="16"/>
                 <w:szCs w:val="16"/>
               </w:rPr>
-              <w:t>File</w:t>
-            </w:r>
-            <w:r>
-              <w:rPr>
-                <w:rFonts w:hint="eastAsia"/>
-                <w:sz w:val="16"/>
-                <w:szCs w:val="16"/>
-              </w:rPr>
-              <w:t xml:space="preserve"> 데이터 </w:t>
-            </w:r>
-            <w:r>
-              <w:rPr>
-                <w:sz w:val="16"/>
-                <w:szCs w:val="16"/>
-              </w:rPr>
-              <w:t>id</w:t>
+              <w:t>Unique</w:t>
+            </w:r>
+            <w:r>
+              <w:rPr>
+                <w:sz w:val="16"/>
+                <w:szCs w:val="16"/>
+              </w:rPr>
+              <w:t xml:space="preserve">, </w:t>
+            </w:r>
+            <w:r>
+              <w:rPr>
+                <w:rFonts w:hint="eastAsia"/>
+                <w:sz w:val="16"/>
+                <w:szCs w:val="16"/>
+              </w:rPr>
+              <w:t>R</w:t>
+            </w:r>
+            <w:r>
+              <w:rPr>
+                <w:sz w:val="16"/>
+                <w:szCs w:val="16"/>
+              </w:rPr>
+              <w:t>equired</w:t>
             </w:r>
           </w:p>
         </w:tc>
@@ -3458,50 +3449,26 @@
                 <w:szCs w:val="16"/>
               </w:rPr>
             </w:pPr>
-            <w:proofErr w:type="spellStart"/>
-            <w:r>
-              <w:rPr>
-                <w:rFonts w:hint="eastAsia"/>
-                <w:sz w:val="16"/>
-                <w:szCs w:val="16"/>
-              </w:rPr>
-              <w:t>i</w:t>
-            </w:r>
-            <w:r>
-              <w:rPr>
-                <w:sz w:val="16"/>
-                <w:szCs w:val="16"/>
-              </w:rPr>
-              <w:t>nterest</w:t>
-            </w:r>
-            <w:r>
-              <w:rPr>
-                <w:sz w:val="16"/>
-                <w:szCs w:val="16"/>
-              </w:rPr>
-              <w:t>_</w:t>
-            </w:r>
-            <w:r>
-              <w:rPr>
-                <w:rFonts w:hint="eastAsia"/>
-                <w:sz w:val="16"/>
-                <w:szCs w:val="16"/>
-              </w:rPr>
-              <w:t>t</w:t>
-            </w:r>
-            <w:r>
-              <w:rPr>
-                <w:sz w:val="16"/>
-                <w:szCs w:val="16"/>
-              </w:rPr>
-              <w:t>ag_ids</w:t>
-            </w:r>
-            <w:proofErr w:type="spellEnd"/>
-          </w:p>
-        </w:tc>
-        <w:tc>
-          <w:tcPr>
-            <w:tcW w:w="1699" w:type="dxa"/>
+            <w:r>
+              <w:rPr>
+                <w:rFonts w:hint="eastAsia"/>
+                <w:sz w:val="16"/>
+                <w:szCs w:val="16"/>
+              </w:rPr>
+              <w:t>p</w:t>
+            </w:r>
+            <w:r>
+              <w:rPr>
+                <w:sz w:val="16"/>
+                <w:szCs w:val="16"/>
+              </w:rPr>
+              <w:t>assword</w:t>
+            </w:r>
+          </w:p>
+        </w:tc>
+        <w:tc>
+          <w:tcPr>
+            <w:tcW w:w="1529" w:type="dxa"/>
           </w:tcPr>
           <w:p>
             <w:pPr>
@@ -3518,60 +3485,53 @@
                 <w:sz w:val="16"/>
                 <w:szCs w:val="16"/>
               </w:rPr>
-              <w:t>STRING[</w:t>
+              <w:t>STRING</w:t>
+            </w:r>
+            <w:r>
+              <w:rPr>
+                <w:sz w:val="16"/>
+                <w:szCs w:val="16"/>
+              </w:rPr>
+              <w:t>(</w:t>
             </w:r>
             <w:proofErr w:type="gramEnd"/>
             <w:r>
               <w:rPr>
-                <w:sz w:val="16"/>
-                <w:szCs w:val="16"/>
-              </w:rPr>
-              <w:t>]</w:t>
-            </w:r>
-          </w:p>
-        </w:tc>
-        <w:tc>
-          <w:tcPr>
-            <w:tcW w:w="2818" w:type="dxa"/>
-          </w:tcPr>
-          <w:p>
-            <w:pPr>
-              <w:pStyle w:val="a3"/>
-              <w:ind w:leftChars="0" w:left="0"/>
-              <w:rPr>
-                <w:sz w:val="16"/>
-                <w:szCs w:val="16"/>
-              </w:rPr>
-            </w:pPr>
-            <w:r>
-              <w:rPr>
-                <w:rFonts w:hint="eastAsia"/>
-                <w:sz w:val="16"/>
-                <w:szCs w:val="16"/>
-              </w:rPr>
-              <w:t xml:space="preserve">유저가 관심가지는 </w:t>
-            </w:r>
-            <w:r>
-              <w:rPr>
-                <w:sz w:val="16"/>
-                <w:szCs w:val="16"/>
-              </w:rPr>
-              <w:t>tag</w:t>
-            </w:r>
-            <w:r>
-              <w:rPr>
-                <w:rFonts w:hint="eastAsia"/>
-                <w:sz w:val="16"/>
-                <w:szCs w:val="16"/>
-              </w:rPr>
-              <w:t xml:space="preserve"> 리스트,</w:t>
-            </w:r>
-            <w:r>
-              <w:rPr>
-                <w:sz w:val="16"/>
-                <w:szCs w:val="16"/>
-              </w:rPr>
-              <w:t xml:space="preserve"> </w:t>
+                <w:rFonts w:hint="eastAsia"/>
+                <w:sz w:val="16"/>
+                <w:szCs w:val="16"/>
+              </w:rPr>
+              <w:t>p</w:t>
+            </w:r>
+            <w:r>
+              <w:rPr>
+                <w:sz w:val="16"/>
+                <w:szCs w:val="16"/>
+              </w:rPr>
+              <w:t>assword)</w:t>
+            </w:r>
+          </w:p>
+        </w:tc>
+        <w:tc>
+          <w:tcPr>
+            <w:tcW w:w="2988" w:type="dxa"/>
+          </w:tcPr>
+          <w:p>
+            <w:pPr>
+              <w:pStyle w:val="a3"/>
+              <w:ind w:leftChars="0" w:left="0"/>
+              <w:rPr>
+                <w:sz w:val="16"/>
+                <w:szCs w:val="16"/>
+              </w:rPr>
+            </w:pPr>
+            <w:r>
+              <w:rPr>
+                <w:rFonts w:hint="eastAsia"/>
+                <w:sz w:val="16"/>
+                <w:szCs w:val="16"/>
+              </w:rPr>
+              <w:t>사용자 비밀번호</w:t>
             </w:r>
           </w:p>
         </w:tc>
@@ -3588,29 +3548,6 @@
                 <w:szCs w:val="16"/>
               </w:rPr>
             </w:pPr>
-            <w:r>
-              <w:rPr>
-                <w:rFonts w:hint="eastAsia"/>
-                <w:sz w:val="16"/>
-                <w:szCs w:val="16"/>
-              </w:rPr>
-              <w:t xml:space="preserve">최대 </w:t>
-            </w:r>
-            <w:r>
-              <w:rPr>
-                <w:sz w:val="16"/>
-                <w:szCs w:val="16"/>
-              </w:rPr>
-              <w:t>10</w:t>
-            </w:r>
-            <w:r>
-              <w:rPr>
-                <w:rFonts w:hint="eastAsia"/>
-                <w:sz w:val="16"/>
-                <w:szCs w:val="16"/>
-              </w:rPr>
-              <w:t>개</w:t>
-            </w:r>
           </w:p>
         </w:tc>
       </w:tr>
@@ -3618,6 +3555,1017 @@
         <w:tc>
           <w:tcPr>
             <w:tcW w:w="1392" w:type="dxa"/>
+          </w:tcPr>
+          <w:p>
+            <w:pPr>
+              <w:pStyle w:val="a3"/>
+              <w:ind w:leftChars="0" w:left="0"/>
+              <w:rPr>
+                <w:sz w:val="16"/>
+                <w:szCs w:val="16"/>
+              </w:rPr>
+            </w:pPr>
+            <w:proofErr w:type="spellStart"/>
+            <w:r>
+              <w:rPr>
+                <w:rFonts w:hint="eastAsia"/>
+                <w:sz w:val="16"/>
+                <w:szCs w:val="16"/>
+              </w:rPr>
+              <w:t>created</w:t>
+            </w:r>
+            <w:r>
+              <w:rPr>
+                <w:sz w:val="16"/>
+                <w:szCs w:val="16"/>
+              </w:rPr>
+              <w:t>A</w:t>
+            </w:r>
+            <w:r>
+              <w:rPr>
+                <w:rFonts w:hint="eastAsia"/>
+                <w:sz w:val="16"/>
+                <w:szCs w:val="16"/>
+              </w:rPr>
+              <w:t>t</w:t>
+            </w:r>
+            <w:proofErr w:type="spellEnd"/>
+          </w:p>
+        </w:tc>
+        <w:tc>
+          <w:tcPr>
+            <w:tcW w:w="1529" w:type="dxa"/>
+          </w:tcPr>
+          <w:p>
+            <w:pPr>
+              <w:pStyle w:val="a3"/>
+              <w:ind w:leftChars="0" w:left="0"/>
+              <w:rPr>
+                <w:sz w:val="16"/>
+                <w:szCs w:val="16"/>
+              </w:rPr>
+            </w:pPr>
+            <w:r>
+              <w:rPr>
+                <w:rFonts w:hint="eastAsia"/>
+                <w:sz w:val="16"/>
+                <w:szCs w:val="16"/>
+              </w:rPr>
+              <w:t>d</w:t>
+            </w:r>
+            <w:r>
+              <w:rPr>
+                <w:sz w:val="16"/>
+                <w:szCs w:val="16"/>
+              </w:rPr>
+              <w:t>ate</w:t>
+            </w:r>
+          </w:p>
+        </w:tc>
+        <w:tc>
+          <w:tcPr>
+            <w:tcW w:w="2988" w:type="dxa"/>
+          </w:tcPr>
+          <w:p>
+            <w:pPr>
+              <w:pStyle w:val="a3"/>
+              <w:ind w:leftChars="0" w:left="0"/>
+              <w:rPr>
+                <w:sz w:val="16"/>
+                <w:szCs w:val="16"/>
+              </w:rPr>
+            </w:pPr>
+          </w:p>
+        </w:tc>
+        <w:tc>
+          <w:tcPr>
+            <w:tcW w:w="2347" w:type="dxa"/>
+          </w:tcPr>
+          <w:p>
+            <w:pPr>
+              <w:pStyle w:val="a3"/>
+              <w:ind w:leftChars="0" w:left="0"/>
+              <w:rPr>
+                <w:sz w:val="16"/>
+                <w:szCs w:val="16"/>
+              </w:rPr>
+            </w:pPr>
+          </w:p>
+        </w:tc>
+      </w:tr>
+      <w:tr>
+        <w:tc>
+          <w:tcPr>
+            <w:tcW w:w="1392" w:type="dxa"/>
+          </w:tcPr>
+          <w:p>
+            <w:pPr>
+              <w:pStyle w:val="a3"/>
+              <w:ind w:leftChars="0" w:left="0"/>
+              <w:rPr>
+                <w:sz w:val="16"/>
+                <w:szCs w:val="16"/>
+              </w:rPr>
+            </w:pPr>
+            <w:proofErr w:type="spellStart"/>
+            <w:r>
+              <w:rPr>
+                <w:sz w:val="16"/>
+                <w:szCs w:val="16"/>
+              </w:rPr>
+              <w:t>updated</w:t>
+            </w:r>
+            <w:r>
+              <w:rPr>
+                <w:sz w:val="16"/>
+                <w:szCs w:val="16"/>
+              </w:rPr>
+              <w:t>A</w:t>
+            </w:r>
+            <w:r>
+              <w:rPr>
+                <w:sz w:val="16"/>
+                <w:szCs w:val="16"/>
+              </w:rPr>
+              <w:t>t</w:t>
+            </w:r>
+            <w:proofErr w:type="spellEnd"/>
+          </w:p>
+        </w:tc>
+        <w:tc>
+          <w:tcPr>
+            <w:tcW w:w="1529" w:type="dxa"/>
+          </w:tcPr>
+          <w:p>
+            <w:pPr>
+              <w:pStyle w:val="a3"/>
+              <w:ind w:leftChars="0" w:left="0"/>
+              <w:rPr>
+                <w:sz w:val="16"/>
+                <w:szCs w:val="16"/>
+              </w:rPr>
+            </w:pPr>
+            <w:r>
+              <w:rPr>
+                <w:rFonts w:hint="eastAsia"/>
+                <w:sz w:val="16"/>
+                <w:szCs w:val="16"/>
+              </w:rPr>
+              <w:t>d</w:t>
+            </w:r>
+            <w:r>
+              <w:rPr>
+                <w:sz w:val="16"/>
+                <w:szCs w:val="16"/>
+              </w:rPr>
+              <w:t>ate</w:t>
+            </w:r>
+          </w:p>
+        </w:tc>
+        <w:tc>
+          <w:tcPr>
+            <w:tcW w:w="2988" w:type="dxa"/>
+          </w:tcPr>
+          <w:p>
+            <w:pPr>
+              <w:pStyle w:val="a3"/>
+              <w:ind w:leftChars="0" w:left="0"/>
+              <w:rPr>
+                <w:sz w:val="16"/>
+                <w:szCs w:val="16"/>
+              </w:rPr>
+            </w:pPr>
+          </w:p>
+        </w:tc>
+        <w:tc>
+          <w:tcPr>
+            <w:tcW w:w="2347" w:type="dxa"/>
+          </w:tcPr>
+          <w:p>
+            <w:pPr>
+              <w:pStyle w:val="a3"/>
+              <w:ind w:leftChars="0" w:left="0"/>
+              <w:rPr>
+                <w:sz w:val="16"/>
+                <w:szCs w:val="16"/>
+              </w:rPr>
+            </w:pPr>
+          </w:p>
+        </w:tc>
+      </w:tr>
+      <w:tr>
+        <w:tc>
+          <w:tcPr>
+            <w:tcW w:w="1392" w:type="dxa"/>
+          </w:tcPr>
+          <w:p>
+            <w:pPr>
+              <w:pStyle w:val="a3"/>
+              <w:ind w:leftChars="0" w:left="0"/>
+              <w:rPr>
+                <w:sz w:val="16"/>
+                <w:szCs w:val="16"/>
+              </w:rPr>
+            </w:pPr>
+            <w:proofErr w:type="spellStart"/>
+            <w:r>
+              <w:rPr>
+                <w:rFonts w:hint="eastAsia"/>
+                <w:sz w:val="16"/>
+                <w:szCs w:val="16"/>
+              </w:rPr>
+              <w:t>d</w:t>
+            </w:r>
+            <w:r>
+              <w:rPr>
+                <w:sz w:val="16"/>
+                <w:szCs w:val="16"/>
+              </w:rPr>
+              <w:t>eletedAt</w:t>
+            </w:r>
+            <w:proofErr w:type="spellEnd"/>
+          </w:p>
+        </w:tc>
+        <w:tc>
+          <w:tcPr>
+            <w:tcW w:w="1529" w:type="dxa"/>
+          </w:tcPr>
+          <w:p>
+            <w:pPr>
+              <w:pStyle w:val="a3"/>
+              <w:ind w:leftChars="0" w:left="0"/>
+              <w:rPr>
+                <w:sz w:val="16"/>
+                <w:szCs w:val="16"/>
+              </w:rPr>
+            </w:pPr>
+            <w:r>
+              <w:rPr>
+                <w:rFonts w:hint="eastAsia"/>
+                <w:sz w:val="16"/>
+                <w:szCs w:val="16"/>
+              </w:rPr>
+              <w:t>d</w:t>
+            </w:r>
+            <w:r>
+              <w:rPr>
+                <w:sz w:val="16"/>
+                <w:szCs w:val="16"/>
+              </w:rPr>
+              <w:t>ate</w:t>
+            </w:r>
+          </w:p>
+        </w:tc>
+        <w:tc>
+          <w:tcPr>
+            <w:tcW w:w="2988" w:type="dxa"/>
+          </w:tcPr>
+          <w:p>
+            <w:pPr>
+              <w:pStyle w:val="a3"/>
+              <w:ind w:leftChars="0" w:left="0"/>
+              <w:rPr>
+                <w:sz w:val="16"/>
+                <w:szCs w:val="16"/>
+              </w:rPr>
+            </w:pPr>
+          </w:p>
+        </w:tc>
+        <w:tc>
+          <w:tcPr>
+            <w:tcW w:w="2347" w:type="dxa"/>
+          </w:tcPr>
+          <w:p>
+            <w:pPr>
+              <w:pStyle w:val="a3"/>
+              <w:ind w:leftChars="0" w:left="0"/>
+              <w:rPr>
+                <w:sz w:val="16"/>
+                <w:szCs w:val="16"/>
+              </w:rPr>
+            </w:pPr>
+          </w:p>
+        </w:tc>
+      </w:tr>
+      <w:tr>
+        <w:tc>
+          <w:tcPr>
+            <w:tcW w:w="1392" w:type="dxa"/>
+          </w:tcPr>
+          <w:p>
+            <w:pPr>
+              <w:pStyle w:val="a3"/>
+              <w:ind w:leftChars="0" w:left="0"/>
+              <w:rPr>
+                <w:sz w:val="16"/>
+                <w:szCs w:val="16"/>
+              </w:rPr>
+            </w:pPr>
+          </w:p>
+        </w:tc>
+        <w:tc>
+          <w:tcPr>
+            <w:tcW w:w="1529" w:type="dxa"/>
+          </w:tcPr>
+          <w:p>
+            <w:pPr>
+              <w:pStyle w:val="a3"/>
+              <w:ind w:leftChars="0" w:left="0"/>
+              <w:rPr>
+                <w:sz w:val="16"/>
+                <w:szCs w:val="16"/>
+              </w:rPr>
+            </w:pPr>
+          </w:p>
+        </w:tc>
+        <w:tc>
+          <w:tcPr>
+            <w:tcW w:w="2988" w:type="dxa"/>
+          </w:tcPr>
+          <w:p>
+            <w:pPr>
+              <w:pStyle w:val="a3"/>
+              <w:ind w:leftChars="0" w:left="0"/>
+              <w:rPr>
+                <w:sz w:val="16"/>
+                <w:szCs w:val="16"/>
+              </w:rPr>
+            </w:pPr>
+          </w:p>
+        </w:tc>
+        <w:tc>
+          <w:tcPr>
+            <w:tcW w:w="2347" w:type="dxa"/>
+          </w:tcPr>
+          <w:p>
+            <w:pPr>
+              <w:pStyle w:val="a3"/>
+              <w:ind w:leftChars="0" w:left="0"/>
+              <w:rPr>
+                <w:sz w:val="16"/>
+                <w:szCs w:val="16"/>
+              </w:rPr>
+            </w:pPr>
+          </w:p>
+        </w:tc>
+      </w:tr>
+    </w:tbl>
+    <w:p>
+      <w:pPr>
+        <w:pStyle w:val="a3"/>
+        <w:numPr>
+          <w:ilvl w:val="0"/>
+          <w:numId w:val="18"/>
+        </w:numPr>
+        <w:spacing w:after="0"/>
+        <w:ind w:leftChars="0"/>
+      </w:pPr>
+      <w:r>
+        <w:rPr>
+          <w:rFonts w:hint="eastAsia"/>
+        </w:rPr>
+        <w:t>U</w:t>
+      </w:r>
+      <w:r>
+        <w:t>se</w:t>
+      </w:r>
+      <w:r>
+        <w:rPr>
+          <w:rFonts w:hint="eastAsia"/>
+        </w:rPr>
+        <w:t>r</w:t>
+      </w:r>
+      <w:r>
+        <w:t xml:space="preserve">: </w:t>
+      </w:r>
+      <w:r>
+        <w:rPr>
+          <w:rFonts w:hint="eastAsia"/>
+        </w:rPr>
+        <w:t>사용자 정보</w:t>
+      </w:r>
+    </w:p>
+    <w:tbl>
+      <w:tblPr>
+        <w:tblStyle w:val="a7"/>
+        <w:tblW w:w="0" w:type="auto"/>
+        <w:tblInd w:w="760" w:type="dxa"/>
+        <w:tblLook w:val="04A0" w:firstRow="1" w:lastRow="0" w:firstColumn="1" w:lastColumn="0" w:noHBand="0" w:noVBand="1"/>
+      </w:tblPr>
+      <w:tblGrid>
+        <w:gridCol w:w="1392"/>
+        <w:gridCol w:w="1529"/>
+        <w:gridCol w:w="2988"/>
+        <w:gridCol w:w="2347"/>
+      </w:tblGrid>
+      <w:tr>
+        <w:tc>
+          <w:tcPr>
+            <w:tcW w:w="1392" w:type="dxa"/>
+            <w:shd w:val="clear" w:color="auto" w:fill="D9E2F3" w:themeFill="accent1" w:themeFillTint="33"/>
+          </w:tcPr>
+          <w:p>
+            <w:pPr>
+              <w:pStyle w:val="a3"/>
+              <w:ind w:leftChars="0" w:left="0"/>
+              <w:rPr>
+                <w:sz w:val="18"/>
+                <w:szCs w:val="18"/>
+              </w:rPr>
+            </w:pPr>
+            <w:r>
+              <w:rPr>
+                <w:rFonts w:hint="eastAsia"/>
+                <w:sz w:val="18"/>
+                <w:szCs w:val="18"/>
+              </w:rPr>
+              <w:t>속성</w:t>
+            </w:r>
+          </w:p>
+        </w:tc>
+        <w:tc>
+          <w:tcPr>
+            <w:tcW w:w="1529" w:type="dxa"/>
+            <w:shd w:val="clear" w:color="auto" w:fill="D9E2F3" w:themeFill="accent1" w:themeFillTint="33"/>
+          </w:tcPr>
+          <w:p>
+            <w:pPr>
+              <w:pStyle w:val="a3"/>
+              <w:ind w:leftChars="0" w:left="0"/>
+              <w:rPr>
+                <w:sz w:val="18"/>
+                <w:szCs w:val="18"/>
+              </w:rPr>
+            </w:pPr>
+            <w:r>
+              <w:rPr>
+                <w:rFonts w:hint="eastAsia"/>
+                <w:sz w:val="18"/>
+                <w:szCs w:val="18"/>
+              </w:rPr>
+              <w:t>타입</w:t>
+            </w:r>
+            <w:r>
+              <w:rPr>
+                <w:rFonts w:hint="eastAsia"/>
+                <w:sz w:val="18"/>
+                <w:szCs w:val="18"/>
+              </w:rPr>
+              <w:t>(형식)</w:t>
+            </w:r>
+          </w:p>
+        </w:tc>
+        <w:tc>
+          <w:tcPr>
+            <w:tcW w:w="2988" w:type="dxa"/>
+            <w:shd w:val="clear" w:color="auto" w:fill="D9E2F3" w:themeFill="accent1" w:themeFillTint="33"/>
+          </w:tcPr>
+          <w:p>
+            <w:pPr>
+              <w:pStyle w:val="a3"/>
+              <w:ind w:leftChars="0" w:left="0"/>
+              <w:rPr>
+                <w:sz w:val="18"/>
+                <w:szCs w:val="18"/>
+              </w:rPr>
+            </w:pPr>
+            <w:r>
+              <w:rPr>
+                <w:rFonts w:hint="eastAsia"/>
+                <w:sz w:val="18"/>
+                <w:szCs w:val="18"/>
+              </w:rPr>
+              <w:t>설명</w:t>
+            </w:r>
+          </w:p>
+        </w:tc>
+        <w:tc>
+          <w:tcPr>
+            <w:tcW w:w="2347" w:type="dxa"/>
+            <w:shd w:val="clear" w:color="auto" w:fill="D9E2F3" w:themeFill="accent1" w:themeFillTint="33"/>
+          </w:tcPr>
+          <w:p>
+            <w:pPr>
+              <w:pStyle w:val="a3"/>
+              <w:ind w:leftChars="0" w:left="0"/>
+              <w:rPr>
+                <w:sz w:val="18"/>
+                <w:szCs w:val="18"/>
+              </w:rPr>
+            </w:pPr>
+            <w:r>
+              <w:rPr>
+                <w:rFonts w:hint="eastAsia"/>
+                <w:sz w:val="18"/>
+                <w:szCs w:val="18"/>
+              </w:rPr>
+              <w:t>도메인</w:t>
+            </w:r>
+          </w:p>
+        </w:tc>
+      </w:tr>
+      <w:tr>
+        <w:tc>
+          <w:tcPr>
+            <w:tcW w:w="1392" w:type="dxa"/>
+          </w:tcPr>
+          <w:p>
+            <w:pPr>
+              <w:pStyle w:val="a3"/>
+              <w:ind w:leftChars="0" w:left="0"/>
+              <w:rPr>
+                <w:sz w:val="16"/>
+                <w:szCs w:val="16"/>
+              </w:rPr>
+            </w:pPr>
+            <w:r>
+              <w:rPr>
+                <w:rFonts w:hint="eastAsia"/>
+                <w:sz w:val="16"/>
+                <w:szCs w:val="16"/>
+              </w:rPr>
+              <w:t>i</w:t>
+            </w:r>
+            <w:r>
+              <w:rPr>
+                <w:sz w:val="16"/>
+                <w:szCs w:val="16"/>
+              </w:rPr>
+              <w:t>d</w:t>
+            </w:r>
+          </w:p>
+        </w:tc>
+        <w:tc>
+          <w:tcPr>
+            <w:tcW w:w="1529" w:type="dxa"/>
+          </w:tcPr>
+          <w:p>
+            <w:pPr>
+              <w:pStyle w:val="a3"/>
+              <w:ind w:leftChars="0" w:left="0"/>
+              <w:rPr>
+                <w:sz w:val="16"/>
+                <w:szCs w:val="16"/>
+              </w:rPr>
+            </w:pPr>
+            <w:r>
+              <w:rPr>
+                <w:rFonts w:hint="eastAsia"/>
+                <w:sz w:val="16"/>
+                <w:szCs w:val="16"/>
+              </w:rPr>
+              <w:t>I</w:t>
+            </w:r>
+            <w:r>
+              <w:rPr>
+                <w:sz w:val="16"/>
+                <w:szCs w:val="16"/>
+              </w:rPr>
+              <w:t>NTEGER</w:t>
+            </w:r>
+          </w:p>
+        </w:tc>
+        <w:tc>
+          <w:tcPr>
+            <w:tcW w:w="2988" w:type="dxa"/>
+          </w:tcPr>
+          <w:p>
+            <w:pPr>
+              <w:pStyle w:val="a3"/>
+              <w:ind w:leftChars="0" w:left="0"/>
+              <w:rPr>
+                <w:sz w:val="16"/>
+                <w:szCs w:val="16"/>
+              </w:rPr>
+            </w:pPr>
+            <w:r>
+              <w:rPr>
+                <w:rFonts w:hint="eastAsia"/>
+                <w:sz w:val="16"/>
+                <w:szCs w:val="16"/>
+              </w:rPr>
+              <w:t xml:space="preserve">사용자 </w:t>
+            </w:r>
+            <w:r>
+              <w:rPr>
+                <w:sz w:val="16"/>
+                <w:szCs w:val="16"/>
+              </w:rPr>
+              <w:t>ID</w:t>
+            </w:r>
+          </w:p>
+        </w:tc>
+        <w:tc>
+          <w:tcPr>
+            <w:tcW w:w="2347" w:type="dxa"/>
+          </w:tcPr>
+          <w:p>
+            <w:pPr>
+              <w:rPr>
+                <w:sz w:val="16"/>
+                <w:szCs w:val="16"/>
+              </w:rPr>
+            </w:pPr>
+            <w:r>
+              <w:rPr>
+                <w:sz w:val="16"/>
+                <w:szCs w:val="16"/>
+              </w:rPr>
+              <w:t>Unique</w:t>
+            </w:r>
+            <w:r>
+              <w:rPr>
+                <w:sz w:val="16"/>
+                <w:szCs w:val="16"/>
+              </w:rPr>
+              <w:t xml:space="preserve">, </w:t>
+            </w:r>
+            <w:r>
+              <w:rPr>
+                <w:rFonts w:hint="eastAsia"/>
+                <w:sz w:val="16"/>
+                <w:szCs w:val="16"/>
+              </w:rPr>
+              <w:t>자동 생성</w:t>
+            </w:r>
+          </w:p>
+        </w:tc>
+      </w:tr>
+      <w:tr>
+        <w:tc>
+          <w:tcPr>
+            <w:tcW w:w="1392" w:type="dxa"/>
+          </w:tcPr>
+          <w:p>
+            <w:pPr>
+              <w:pStyle w:val="a3"/>
+              <w:ind w:leftChars="0" w:left="0"/>
+              <w:rPr>
+                <w:sz w:val="16"/>
+                <w:szCs w:val="16"/>
+              </w:rPr>
+            </w:pPr>
+            <w:r>
+              <w:rPr>
+                <w:sz w:val="16"/>
+                <w:szCs w:val="16"/>
+              </w:rPr>
+              <w:t>name</w:t>
+            </w:r>
+          </w:p>
+        </w:tc>
+        <w:tc>
+          <w:tcPr>
+            <w:tcW w:w="1529" w:type="dxa"/>
+          </w:tcPr>
+          <w:p>
+            <w:pPr>
+              <w:pStyle w:val="a3"/>
+              <w:ind w:leftChars="0" w:left="0"/>
+              <w:rPr>
+                <w:sz w:val="16"/>
+                <w:szCs w:val="16"/>
+              </w:rPr>
+            </w:pPr>
+            <w:r>
+              <w:rPr>
+                <w:rFonts w:hint="eastAsia"/>
+                <w:sz w:val="16"/>
+                <w:szCs w:val="16"/>
+              </w:rPr>
+              <w:t>STRING</w:t>
+            </w:r>
+          </w:p>
+        </w:tc>
+        <w:tc>
+          <w:tcPr>
+            <w:tcW w:w="2988" w:type="dxa"/>
+          </w:tcPr>
+          <w:p>
+            <w:pPr>
+              <w:pStyle w:val="a3"/>
+              <w:ind w:leftChars="0" w:left="0"/>
+              <w:rPr>
+                <w:sz w:val="16"/>
+                <w:szCs w:val="16"/>
+              </w:rPr>
+            </w:pPr>
+            <w:r>
+              <w:rPr>
+                <w:rFonts w:hint="eastAsia"/>
+                <w:sz w:val="16"/>
+                <w:szCs w:val="16"/>
+              </w:rPr>
+              <w:t>사용자 이름</w:t>
+            </w:r>
+          </w:p>
+        </w:tc>
+        <w:tc>
+          <w:tcPr>
+            <w:tcW w:w="2347" w:type="dxa"/>
+          </w:tcPr>
+          <w:p>
+            <w:pPr>
+              <w:pStyle w:val="a3"/>
+              <w:ind w:leftChars="0" w:left="0"/>
+              <w:rPr>
+                <w:sz w:val="16"/>
+                <w:szCs w:val="16"/>
+              </w:rPr>
+            </w:pPr>
+            <w:r>
+              <w:rPr>
+                <w:rFonts w:hint="eastAsia"/>
+                <w:sz w:val="16"/>
+                <w:szCs w:val="16"/>
+              </w:rPr>
+              <w:t>R</w:t>
+            </w:r>
+            <w:r>
+              <w:rPr>
+                <w:sz w:val="16"/>
+                <w:szCs w:val="16"/>
+              </w:rPr>
+              <w:t>equired</w:t>
+            </w:r>
+          </w:p>
+        </w:tc>
+      </w:tr>
+      <w:tr>
+        <w:tc>
+          <w:tcPr>
+            <w:tcW w:w="1392" w:type="dxa"/>
+          </w:tcPr>
+          <w:p>
+            <w:pPr>
+              <w:pStyle w:val="a3"/>
+              <w:ind w:leftChars="0" w:left="0"/>
+              <w:rPr>
+                <w:sz w:val="16"/>
+                <w:szCs w:val="16"/>
+              </w:rPr>
+            </w:pPr>
+            <w:proofErr w:type="spellStart"/>
+            <w:r>
+              <w:rPr>
+                <w:sz w:val="16"/>
+                <w:szCs w:val="16"/>
+              </w:rPr>
+              <w:t>profileFileId</w:t>
+            </w:r>
+            <w:proofErr w:type="spellEnd"/>
+          </w:p>
+        </w:tc>
+        <w:tc>
+          <w:tcPr>
+            <w:tcW w:w="1529" w:type="dxa"/>
+          </w:tcPr>
+          <w:p>
+            <w:pPr>
+              <w:pStyle w:val="a3"/>
+              <w:ind w:leftChars="0" w:left="0"/>
+              <w:rPr>
+                <w:sz w:val="16"/>
+                <w:szCs w:val="16"/>
+              </w:rPr>
+            </w:pPr>
+            <w:r>
+              <w:rPr>
+                <w:rFonts w:hint="eastAsia"/>
+                <w:sz w:val="16"/>
+                <w:szCs w:val="16"/>
+              </w:rPr>
+              <w:t>I</w:t>
+            </w:r>
+            <w:r>
+              <w:rPr>
+                <w:sz w:val="16"/>
+                <w:szCs w:val="16"/>
+              </w:rPr>
+              <w:t>NTEGER</w:t>
+            </w:r>
+          </w:p>
+        </w:tc>
+        <w:tc>
+          <w:tcPr>
+            <w:tcW w:w="2988" w:type="dxa"/>
+          </w:tcPr>
+          <w:p>
+            <w:pPr>
+              <w:pStyle w:val="a3"/>
+              <w:ind w:leftChars="0" w:left="0"/>
+              <w:rPr>
+                <w:sz w:val="16"/>
+                <w:szCs w:val="16"/>
+              </w:rPr>
+            </w:pPr>
+            <w:r>
+              <w:rPr>
+                <w:rFonts w:hint="eastAsia"/>
+                <w:sz w:val="16"/>
+                <w:szCs w:val="16"/>
+              </w:rPr>
+              <w:t>사용자 프로필용 이미지</w:t>
+            </w:r>
+          </w:p>
+        </w:tc>
+        <w:tc>
+          <w:tcPr>
+            <w:tcW w:w="2347" w:type="dxa"/>
+          </w:tcPr>
+          <w:p>
+            <w:pPr>
+              <w:pStyle w:val="a3"/>
+              <w:ind w:leftChars="0" w:left="0"/>
+              <w:rPr>
+                <w:sz w:val="16"/>
+                <w:szCs w:val="16"/>
+              </w:rPr>
+            </w:pPr>
+            <w:r>
+              <w:rPr>
+                <w:sz w:val="16"/>
+                <w:szCs w:val="16"/>
+              </w:rPr>
+              <w:t>File</w:t>
+            </w:r>
+            <w:r>
+              <w:rPr>
+                <w:rFonts w:hint="eastAsia"/>
+                <w:sz w:val="16"/>
+                <w:szCs w:val="16"/>
+              </w:rPr>
+              <w:t xml:space="preserve"> 데이터 </w:t>
+            </w:r>
+            <w:r>
+              <w:rPr>
+                <w:sz w:val="16"/>
+                <w:szCs w:val="16"/>
+              </w:rPr>
+              <w:t>id</w:t>
+            </w:r>
+          </w:p>
+        </w:tc>
+      </w:tr>
+      <w:tr>
+        <w:tc>
+          <w:tcPr>
+            <w:tcW w:w="1392" w:type="dxa"/>
+          </w:tcPr>
+          <w:p>
+            <w:pPr>
+              <w:pStyle w:val="a3"/>
+              <w:ind w:leftChars="0" w:left="0"/>
+              <w:rPr>
+                <w:sz w:val="16"/>
+                <w:szCs w:val="16"/>
+              </w:rPr>
+            </w:pPr>
+            <w:proofErr w:type="spellStart"/>
+            <w:r>
+              <w:rPr>
+                <w:sz w:val="16"/>
+                <w:szCs w:val="16"/>
+              </w:rPr>
+              <w:t>tagIds</w:t>
+            </w:r>
+            <w:proofErr w:type="spellEnd"/>
+          </w:p>
+        </w:tc>
+        <w:tc>
+          <w:tcPr>
+            <w:tcW w:w="1529" w:type="dxa"/>
+          </w:tcPr>
+          <w:p>
+            <w:pPr>
+              <w:pStyle w:val="a3"/>
+              <w:ind w:leftChars="0" w:left="0"/>
+              <w:rPr>
+                <w:sz w:val="16"/>
+                <w:szCs w:val="16"/>
+              </w:rPr>
+            </w:pPr>
+            <w:proofErr w:type="gramStart"/>
+            <w:r>
+              <w:rPr>
+                <w:rFonts w:hint="eastAsia"/>
+                <w:sz w:val="16"/>
+                <w:szCs w:val="16"/>
+              </w:rPr>
+              <w:t>I</w:t>
+            </w:r>
+            <w:r>
+              <w:rPr>
+                <w:sz w:val="16"/>
+                <w:szCs w:val="16"/>
+              </w:rPr>
+              <w:t>NTEGER</w:t>
+            </w:r>
+            <w:r>
+              <w:rPr>
+                <w:sz w:val="16"/>
+                <w:szCs w:val="16"/>
+              </w:rPr>
+              <w:t>[</w:t>
+            </w:r>
+            <w:proofErr w:type="gramEnd"/>
+            <w:r>
+              <w:rPr>
+                <w:sz w:val="16"/>
+                <w:szCs w:val="16"/>
+              </w:rPr>
+              <w:t>]</w:t>
+            </w:r>
+          </w:p>
+        </w:tc>
+        <w:tc>
+          <w:tcPr>
+            <w:tcW w:w="2988" w:type="dxa"/>
+          </w:tcPr>
+          <w:p>
+            <w:pPr>
+              <w:pStyle w:val="a3"/>
+              <w:ind w:leftChars="0" w:left="0"/>
+              <w:rPr>
+                <w:sz w:val="16"/>
+                <w:szCs w:val="16"/>
+              </w:rPr>
+            </w:pPr>
+            <w:r>
+              <w:rPr>
+                <w:rFonts w:hint="eastAsia"/>
+                <w:sz w:val="16"/>
+                <w:szCs w:val="16"/>
+              </w:rPr>
+              <w:t xml:space="preserve">유저가 관심가지는 </w:t>
+            </w:r>
+            <w:r>
+              <w:rPr>
+                <w:sz w:val="16"/>
+                <w:szCs w:val="16"/>
+              </w:rPr>
+              <w:t>tag</w:t>
+            </w:r>
+            <w:r>
+              <w:rPr>
+                <w:rFonts w:hint="eastAsia"/>
+                <w:sz w:val="16"/>
+                <w:szCs w:val="16"/>
+              </w:rPr>
+              <w:t xml:space="preserve"> 리스트,</w:t>
+            </w:r>
+            <w:r>
+              <w:rPr>
+                <w:sz w:val="16"/>
+                <w:szCs w:val="16"/>
+              </w:rPr>
+              <w:t xml:space="preserve"> </w:t>
+            </w:r>
+          </w:p>
+        </w:tc>
+        <w:tc>
+          <w:tcPr>
+            <w:tcW w:w="2347" w:type="dxa"/>
+          </w:tcPr>
+          <w:p>
+            <w:pPr>
+              <w:pStyle w:val="a3"/>
+              <w:ind w:leftChars="0" w:left="0"/>
+              <w:rPr>
+                <w:sz w:val="16"/>
+                <w:szCs w:val="16"/>
+              </w:rPr>
+            </w:pPr>
+            <w:r>
+              <w:rPr>
+                <w:rFonts w:hint="eastAsia"/>
+                <w:sz w:val="16"/>
+                <w:szCs w:val="16"/>
+              </w:rPr>
+              <w:t xml:space="preserve">최대 </w:t>
+            </w:r>
+            <w:r>
+              <w:rPr>
+                <w:sz w:val="16"/>
+                <w:szCs w:val="16"/>
+              </w:rPr>
+              <w:t>10</w:t>
+            </w:r>
+            <w:r>
+              <w:rPr>
+                <w:rFonts w:hint="eastAsia"/>
+                <w:sz w:val="16"/>
+                <w:szCs w:val="16"/>
+              </w:rPr>
+              <w:t>개</w:t>
+            </w:r>
+          </w:p>
+        </w:tc>
+      </w:tr>
+      <w:tr>
+        <w:tc>
+          <w:tcPr>
+            <w:tcW w:w="1392" w:type="dxa"/>
             <w:shd w:val="clear" w:color="auto" w:fill="FFF2CC" w:themeFill="accent4" w:themeFillTint="33"/>
           </w:tcPr>
           <w:p>
@@ -3632,25 +4580,17 @@
             <w:proofErr w:type="spellStart"/>
             <w:r>
               <w:rPr>
-                <w:rFonts w:hint="eastAsia"/>
-                <w:sz w:val="16"/>
-                <w:szCs w:val="16"/>
-              </w:rPr>
-              <w:t>p</w:t>
-            </w:r>
-            <w:r>
-              <w:rPr>
-                <w:sz w:val="16"/>
-                <w:szCs w:val="16"/>
-              </w:rPr>
-              <w:t>ost_ids</w:t>
+                <w:sz w:val="16"/>
+                <w:szCs w:val="16"/>
+              </w:rPr>
+              <w:t>postIds</w:t>
             </w:r>
             <w:proofErr w:type="spellEnd"/>
           </w:p>
         </w:tc>
         <w:tc>
           <w:tcPr>
-            <w:tcW w:w="1699" w:type="dxa"/>
+            <w:tcW w:w="1529" w:type="dxa"/>
             <w:shd w:val="clear" w:color="auto" w:fill="FFF2CC" w:themeFill="accent4" w:themeFillTint="33"/>
           </w:tcPr>
           <w:p>
@@ -3665,10 +4605,18 @@
             <w:proofErr w:type="gramStart"/>
             <w:r>
               <w:rPr>
-                <w:sz w:val="16"/>
-                <w:szCs w:val="16"/>
-              </w:rPr>
-              <w:t>STRING</w:t>
+                <w:rFonts w:hint="eastAsia"/>
+                <w:sz w:val="16"/>
+                <w:szCs w:val="16"/>
+              </w:rPr>
+              <w:t>I</w:t>
+            </w:r>
+            <w:r>
+              <w:rPr>
+                <w:sz w:val="16"/>
+                <w:szCs w:val="16"/>
+              </w:rPr>
+              <w:t>NTEGER</w:t>
             </w:r>
             <w:r>
               <w:rPr>
@@ -3689,7 +4637,7 @@
         </w:tc>
         <w:tc>
           <w:tcPr>
-            <w:tcW w:w="2818" w:type="dxa"/>
+            <w:tcW w:w="2988" w:type="dxa"/>
             <w:shd w:val="clear" w:color="auto" w:fill="FFF2CC" w:themeFill="accent4" w:themeFillTint="33"/>
           </w:tcPr>
           <w:p>
@@ -3799,25 +4747,17 @@
             <w:proofErr w:type="spellStart"/>
             <w:r>
               <w:rPr>
-                <w:rFonts w:hint="eastAsia"/>
-                <w:sz w:val="16"/>
-                <w:szCs w:val="16"/>
-              </w:rPr>
-              <w:t>c</w:t>
-            </w:r>
-            <w:r>
-              <w:rPr>
-                <w:sz w:val="16"/>
-                <w:szCs w:val="16"/>
-              </w:rPr>
-              <w:t>ollection_ids</w:t>
+                <w:sz w:val="16"/>
+                <w:szCs w:val="16"/>
+              </w:rPr>
+              <w:t>collectionIds</w:t>
             </w:r>
             <w:proofErr w:type="spellEnd"/>
           </w:p>
         </w:tc>
         <w:tc>
           <w:tcPr>
-            <w:tcW w:w="1699" w:type="dxa"/>
+            <w:tcW w:w="1529" w:type="dxa"/>
             <w:shd w:val="clear" w:color="auto" w:fill="FFF2CC" w:themeFill="accent4" w:themeFillTint="33"/>
           </w:tcPr>
           <w:p>
@@ -3832,10 +4772,18 @@
             <w:proofErr w:type="gramStart"/>
             <w:r>
               <w:rPr>
-                <w:sz w:val="16"/>
-                <w:szCs w:val="16"/>
-              </w:rPr>
-              <w:t>STRING</w:t>
+                <w:rFonts w:hint="eastAsia"/>
+                <w:sz w:val="16"/>
+                <w:szCs w:val="16"/>
+              </w:rPr>
+              <w:t>I</w:t>
+            </w:r>
+            <w:r>
+              <w:rPr>
+                <w:sz w:val="16"/>
+                <w:szCs w:val="16"/>
+              </w:rPr>
+              <w:t>NTEGER</w:t>
             </w:r>
             <w:r>
               <w:rPr>
@@ -3856,7 +4804,7 @@
         </w:tc>
         <w:tc>
           <w:tcPr>
-            <w:tcW w:w="2818" w:type="dxa"/>
+            <w:tcW w:w="2988" w:type="dxa"/>
             <w:shd w:val="clear" w:color="auto" w:fill="FFF2CC" w:themeFill="accent4" w:themeFillTint="33"/>
           </w:tcPr>
           <w:p>
@@ -3984,14 +4932,14 @@
                 <w:sz w:val="16"/>
                 <w:szCs w:val="16"/>
               </w:rPr>
-              <w:t>_post_ids</w:t>
+              <w:t>PostIds</w:t>
             </w:r>
             <w:proofErr w:type="spellEnd"/>
           </w:p>
         </w:tc>
         <w:tc>
           <w:tcPr>
-            <w:tcW w:w="1699" w:type="dxa"/>
+            <w:tcW w:w="1529" w:type="dxa"/>
             <w:shd w:val="clear" w:color="auto" w:fill="FFF2CC" w:themeFill="accent4" w:themeFillTint="33"/>
           </w:tcPr>
           <w:p>
@@ -4006,10 +4954,25 @@
             <w:proofErr w:type="gramStart"/>
             <w:r>
               <w:rPr>
-                <w:sz w:val="16"/>
-                <w:szCs w:val="16"/>
-              </w:rPr>
-              <w:t>STRING[</w:t>
+                <w:rFonts w:hint="eastAsia"/>
+                <w:sz w:val="16"/>
+                <w:szCs w:val="16"/>
+              </w:rPr>
+              <w:t>I</w:t>
+            </w:r>
+            <w:r>
+              <w:rPr>
+                <w:sz w:val="16"/>
+                <w:szCs w:val="16"/>
+              </w:rPr>
+              <w:t>NTEGER</w:t>
+            </w:r>
+            <w:r>
+              <w:rPr>
+                <w:sz w:val="16"/>
+                <w:szCs w:val="16"/>
+              </w:rPr>
+              <w:t>[</w:t>
             </w:r>
             <w:proofErr w:type="gramEnd"/>
             <w:r>
@@ -4023,7 +4986,7 @@
         </w:tc>
         <w:tc>
           <w:tcPr>
-            <w:tcW w:w="2818" w:type="dxa"/>
+            <w:tcW w:w="2988" w:type="dxa"/>
             <w:shd w:val="clear" w:color="auto" w:fill="FFF2CC" w:themeFill="accent4" w:themeFillTint="33"/>
           </w:tcPr>
           <w:p>
@@ -4144,6 +5107,46 @@
                 <w:szCs w:val="16"/>
               </w:rPr>
             </w:pPr>
+            <w:proofErr w:type="spellStart"/>
+            <w:r>
+              <w:rPr>
+                <w:rFonts w:hint="eastAsia"/>
+                <w:sz w:val="16"/>
+                <w:szCs w:val="16"/>
+              </w:rPr>
+              <w:t>created</w:t>
+            </w:r>
+            <w:r>
+              <w:rPr>
+                <w:sz w:val="16"/>
+                <w:szCs w:val="16"/>
+              </w:rPr>
+              <w:t>A</w:t>
+            </w:r>
+            <w:r>
+              <w:rPr>
+                <w:rFonts w:hint="eastAsia"/>
+                <w:sz w:val="16"/>
+                <w:szCs w:val="16"/>
+              </w:rPr>
+              <w:t>t</w:t>
+            </w:r>
+            <w:proofErr w:type="spellEnd"/>
+          </w:p>
+        </w:tc>
+        <w:tc>
+          <w:tcPr>
+            <w:tcW w:w="1529" w:type="dxa"/>
+          </w:tcPr>
+          <w:p>
+            <w:pPr>
+              <w:pStyle w:val="a3"/>
+              <w:ind w:leftChars="0" w:left="0"/>
+              <w:rPr>
+                <w:sz w:val="16"/>
+                <w:szCs w:val="16"/>
+              </w:rPr>
+            </w:pPr>
             <w:r>
               <w:rPr>
                 <w:rFonts w:hint="eastAsia"/>
@@ -4157,53 +5160,23 @@
                 <w:sz w:val="16"/>
                 <w:szCs w:val="16"/>
               </w:rPr>
-              <w:t>eleted</w:t>
-            </w:r>
-          </w:p>
-        </w:tc>
-        <w:tc>
-          <w:tcPr>
-            <w:tcW w:w="1699" w:type="dxa"/>
-          </w:tcPr>
-          <w:p>
-            <w:pPr>
-              <w:pStyle w:val="a3"/>
-              <w:ind w:leftChars="0" w:left="0"/>
-              <w:rPr>
-                <w:sz w:val="16"/>
-                <w:szCs w:val="16"/>
-              </w:rPr>
-            </w:pPr>
-            <w:r>
-              <w:rPr>
-                <w:sz w:val="16"/>
-                <w:szCs w:val="16"/>
-              </w:rPr>
-              <w:t>BOOLEAN</w:t>
-            </w:r>
-          </w:p>
-        </w:tc>
-        <w:tc>
-          <w:tcPr>
-            <w:tcW w:w="2818" w:type="dxa"/>
-          </w:tcPr>
-          <w:p>
-            <w:pPr>
-              <w:pStyle w:val="a3"/>
-              <w:ind w:leftChars="0" w:left="0"/>
-              <w:rPr>
-                <w:sz w:val="16"/>
-                <w:szCs w:val="16"/>
-              </w:rPr>
-            </w:pPr>
-            <w:r>
-              <w:rPr>
-                <w:rFonts w:hint="eastAsia"/>
-                <w:sz w:val="16"/>
-                <w:szCs w:val="16"/>
-              </w:rPr>
-              <w:t>유저 탈퇴 여부</w:t>
-            </w:r>
+              <w:t>ate</w:t>
+            </w:r>
+          </w:p>
+        </w:tc>
+        <w:tc>
+          <w:tcPr>
+            <w:tcW w:w="2988" w:type="dxa"/>
+          </w:tcPr>
+          <w:p>
+            <w:pPr>
+              <w:pStyle w:val="a3"/>
+              <w:ind w:leftChars="0" w:left="0"/>
+              <w:rPr>
+                <w:sz w:val="16"/>
+                <w:szCs w:val="16"/>
+              </w:rPr>
+            </w:pPr>
           </w:p>
         </w:tc>
         <w:tc>
@@ -4239,18 +5212,31 @@
             <w:proofErr w:type="spellStart"/>
             <w:r>
               <w:rPr>
-                <w:rFonts w:hint="eastAsia"/>
-                <w:sz w:val="16"/>
-                <w:szCs w:val="16"/>
-              </w:rPr>
-              <w:t>created_at</w:t>
+                <w:sz w:val="16"/>
+                <w:szCs w:val="16"/>
+              </w:rPr>
+              <w:t>updated</w:t>
+            </w:r>
+            <w:r>
+              <w:rPr>
+                <w:sz w:val="16"/>
+                <w:szCs w:val="16"/>
+              </w:rPr>
+              <w:t>A</w:t>
+            </w:r>
+            <w:r>
+              <w:rPr>
+                <w:sz w:val="16"/>
+                <w:szCs w:val="16"/>
+              </w:rPr>
+              <w:t>t</w:t>
             </w:r>
             <w:proofErr w:type="spellEnd"/>
           </w:p>
         </w:tc>
         <w:tc>
           <w:tcPr>
-            <w:tcW w:w="1699" w:type="dxa"/>
+            <w:tcW w:w="1529" w:type="dxa"/>
           </w:tcPr>
           <w:p>
             <w:pPr>
@@ -4280,7 +5266,7 @@
         </w:tc>
         <w:tc>
           <w:tcPr>
-            <w:tcW w:w="2818" w:type="dxa"/>
+            <w:tcW w:w="2988" w:type="dxa"/>
           </w:tcPr>
           <w:p>
             <w:pPr>
@@ -4319,6 +5305,7 @@
               <w:pStyle w:val="a3"/>
               <w:ind w:leftChars="0" w:left="0"/>
               <w:rPr>
+                <w:rFonts w:hint="eastAsia"/>
                 <w:sz w:val="16"/>
                 <w:szCs w:val="16"/>
               </w:rPr>
@@ -4326,17 +5313,25 @@
             <w:proofErr w:type="spellStart"/>
             <w:r>
               <w:rPr>
-                <w:sz w:val="16"/>
-                <w:szCs w:val="16"/>
-              </w:rPr>
-              <w:t>updated_at</w:t>
+                <w:rFonts w:hint="eastAsia"/>
+                <w:sz w:val="16"/>
+                <w:szCs w:val="16"/>
+              </w:rPr>
+              <w:t>d</w:t>
+            </w:r>
+            <w:r>
+              <w:rPr>
+                <w:sz w:val="16"/>
+                <w:szCs w:val="16"/>
+              </w:rPr>
+              <w:t>eletedAt</w:t>
             </w:r>
             <w:proofErr w:type="spellEnd"/>
           </w:p>
         </w:tc>
         <w:tc>
           <w:tcPr>
-            <w:tcW w:w="1699" w:type="dxa"/>
+            <w:tcW w:w="1529" w:type="dxa"/>
           </w:tcPr>
           <w:p>
             <w:pPr>
@@ -4366,7 +5361,7 @@
         </w:tc>
         <w:tc>
           <w:tcPr>
-            <w:tcW w:w="2818" w:type="dxa"/>
+            <w:tcW w:w="2988" w:type="dxa"/>
           </w:tcPr>
           <w:p>
             <w:pPr>
@@ -4413,22 +5408,84 @@
         </w:tc>
         <w:tc>
           <w:tcPr>
-            <w:tcW w:w="1699" w:type="dxa"/>
-          </w:tcPr>
-          <w:p>
-            <w:pPr>
-              <w:pStyle w:val="a3"/>
-              <w:ind w:leftChars="0" w:left="0"/>
-              <w:rPr>
-                <w:sz w:val="16"/>
-                <w:szCs w:val="16"/>
-              </w:rPr>
-            </w:pPr>
-          </w:p>
-        </w:tc>
-        <w:tc>
-          <w:tcPr>
-            <w:tcW w:w="2818" w:type="dxa"/>
+            <w:tcW w:w="1529" w:type="dxa"/>
+          </w:tcPr>
+          <w:p>
+            <w:pPr>
+              <w:pStyle w:val="a3"/>
+              <w:ind w:leftChars="0" w:left="0"/>
+              <w:rPr>
+                <w:sz w:val="16"/>
+                <w:szCs w:val="16"/>
+              </w:rPr>
+            </w:pPr>
+          </w:p>
+        </w:tc>
+        <w:tc>
+          <w:tcPr>
+            <w:tcW w:w="2988" w:type="dxa"/>
+          </w:tcPr>
+          <w:p>
+            <w:pPr>
+              <w:pStyle w:val="a3"/>
+              <w:ind w:leftChars="0" w:left="0"/>
+              <w:rPr>
+                <w:sz w:val="16"/>
+                <w:szCs w:val="16"/>
+              </w:rPr>
+            </w:pPr>
+          </w:p>
+        </w:tc>
+        <w:tc>
+          <w:tcPr>
+            <w:tcW w:w="2347" w:type="dxa"/>
+          </w:tcPr>
+          <w:p>
+            <w:pPr>
+              <w:pStyle w:val="a3"/>
+              <w:ind w:leftChars="0" w:left="0"/>
+              <w:rPr>
+                <w:sz w:val="16"/>
+                <w:szCs w:val="16"/>
+              </w:rPr>
+            </w:pPr>
+          </w:p>
+        </w:tc>
+      </w:tr>
+      <w:tr>
+        <w:tc>
+          <w:tcPr>
+            <w:tcW w:w="1392" w:type="dxa"/>
+          </w:tcPr>
+          <w:p>
+            <w:pPr>
+              <w:pStyle w:val="a3"/>
+              <w:ind w:leftChars="0" w:left="0"/>
+              <w:rPr>
+                <w:sz w:val="16"/>
+                <w:szCs w:val="16"/>
+              </w:rPr>
+            </w:pPr>
+          </w:p>
+        </w:tc>
+        <w:tc>
+          <w:tcPr>
+            <w:tcW w:w="1529" w:type="dxa"/>
+          </w:tcPr>
+          <w:p>
+            <w:pPr>
+              <w:pStyle w:val="a3"/>
+              <w:ind w:leftChars="0" w:left="0"/>
+              <w:rPr>
+                <w:sz w:val="16"/>
+                <w:szCs w:val="16"/>
+              </w:rPr>
+            </w:pPr>
+          </w:p>
+        </w:tc>
+        <w:tc>
+          <w:tcPr>
+            <w:tcW w:w="2988" w:type="dxa"/>
           </w:tcPr>
           <w:p>
             <w:pPr>
@@ -4496,8 +5553,8 @@
       </w:tblPr>
       <w:tblGrid>
         <w:gridCol w:w="1411"/>
-        <w:gridCol w:w="1241"/>
-        <w:gridCol w:w="2917"/>
+        <w:gridCol w:w="1510"/>
+        <w:gridCol w:w="2648"/>
         <w:gridCol w:w="2687"/>
       </w:tblGrid>
       <w:tr>
@@ -4527,7 +5584,7 @@
         </w:tc>
         <w:tc>
           <w:tcPr>
-            <w:tcW w:w="1241" w:type="dxa"/>
+            <w:tcW w:w="1510" w:type="dxa"/>
             <w:shd w:val="clear" w:color="auto" w:fill="D9E2F3" w:themeFill="accent1" w:themeFillTint="33"/>
           </w:tcPr>
           <w:p>
@@ -4545,13 +5602,13 @@
                 <w:sz w:val="18"/>
                 <w:szCs w:val="18"/>
               </w:rPr>
-              <w:t>데이터 타입</w:t>
-            </w:r>
-          </w:p>
-        </w:tc>
-        <w:tc>
-          <w:tcPr>
-            <w:tcW w:w="2917" w:type="dxa"/>
+              <w:t>타입</w:t>
+            </w:r>
+          </w:p>
+        </w:tc>
+        <w:tc>
+          <w:tcPr>
+            <w:tcW w:w="2648" w:type="dxa"/>
             <w:shd w:val="clear" w:color="auto" w:fill="D9E2F3" w:themeFill="accent1" w:themeFillTint="33"/>
           </w:tcPr>
           <w:p>
@@ -4623,29 +5680,37 @@
         </w:tc>
         <w:tc>
           <w:tcPr>
-            <w:tcW w:w="1241" w:type="dxa"/>
-          </w:tcPr>
-          <w:p>
-            <w:pPr>
-              <w:pStyle w:val="a3"/>
-              <w:ind w:leftChars="0" w:left="0"/>
-              <w:rPr>
-                <w:sz w:val="16"/>
-                <w:szCs w:val="16"/>
-              </w:rPr>
-            </w:pPr>
-            <w:r>
-              <w:rPr>
-                <w:sz w:val="16"/>
-                <w:szCs w:val="16"/>
-              </w:rPr>
-              <w:t>STRING</w:t>
-            </w:r>
-          </w:p>
-        </w:tc>
-        <w:tc>
-          <w:tcPr>
-            <w:tcW w:w="2917" w:type="dxa"/>
+            <w:tcW w:w="1510" w:type="dxa"/>
+          </w:tcPr>
+          <w:p>
+            <w:pPr>
+              <w:pStyle w:val="a3"/>
+              <w:ind w:leftChars="0" w:left="0"/>
+              <w:rPr>
+                <w:sz w:val="16"/>
+                <w:szCs w:val="16"/>
+              </w:rPr>
+            </w:pPr>
+            <w:r>
+              <w:rPr>
+                <w:rFonts w:hint="eastAsia"/>
+                <w:sz w:val="16"/>
+                <w:szCs w:val="16"/>
+              </w:rPr>
+              <w:t>I</w:t>
+            </w:r>
+            <w:r>
+              <w:rPr>
+                <w:sz w:val="16"/>
+                <w:szCs w:val="16"/>
+              </w:rPr>
+              <w:t>NTEGER</w:t>
+            </w:r>
+          </w:p>
+        </w:tc>
+        <w:tc>
+          <w:tcPr>
+            <w:tcW w:w="2648" w:type="dxa"/>
           </w:tcPr>
           <w:p>
             <w:pPr>
@@ -4770,14 +5835,21 @@
                 <w:sz w:val="16"/>
                 <w:szCs w:val="16"/>
               </w:rPr>
-              <w:t>_id</w:t>
+              <w:t>I</w:t>
+            </w:r>
+            <w:r>
+              <w:rPr>
+                <w:sz w:val="16"/>
+                <w:szCs w:val="16"/>
+              </w:rPr>
+              <w:t>d</w:t>
             </w:r>
             <w:proofErr w:type="spellEnd"/>
           </w:p>
         </w:tc>
         <w:tc>
           <w:tcPr>
-            <w:tcW w:w="1241" w:type="dxa"/>
+            <w:tcW w:w="1510" w:type="dxa"/>
           </w:tcPr>
           <w:p>
             <w:pPr>
@@ -4799,7 +5871,7 @@
         </w:tc>
         <w:tc>
           <w:tcPr>
-            <w:tcW w:w="2917" w:type="dxa"/>
+            <w:tcW w:w="2648" w:type="dxa"/>
           </w:tcPr>
           <w:p>
             <w:pPr>
@@ -4863,14 +5935,28 @@
                 <w:sz w:val="16"/>
                 <w:szCs w:val="16"/>
               </w:rPr>
-              <w:t>file_id</w:t>
+              <w:t>file</w:t>
+            </w:r>
+            <w:r>
+              <w:rPr>
+                <w:sz w:val="16"/>
+                <w:szCs w:val="16"/>
+              </w:rPr>
+              <w:t>I</w:t>
+            </w:r>
+            <w:r>
+              <w:rPr>
+                <w:sz w:val="16"/>
+                <w:szCs w:val="16"/>
+              </w:rPr>
+              <w:t>d</w:t>
             </w:r>
             <w:proofErr w:type="spellEnd"/>
           </w:p>
         </w:tc>
         <w:tc>
           <w:tcPr>
-            <w:tcW w:w="1241" w:type="dxa"/>
+            <w:tcW w:w="1510" w:type="dxa"/>
           </w:tcPr>
           <w:p>
             <w:pPr>
@@ -4884,10 +5970,25 @@
             <w:proofErr w:type="gramStart"/>
             <w:r>
               <w:rPr>
-                <w:sz w:val="16"/>
-                <w:szCs w:val="16"/>
-              </w:rPr>
-              <w:t>STRING[</w:t>
+                <w:rFonts w:hint="eastAsia"/>
+                <w:sz w:val="16"/>
+                <w:szCs w:val="16"/>
+              </w:rPr>
+              <w:t>I</w:t>
+            </w:r>
+            <w:r>
+              <w:rPr>
+                <w:sz w:val="16"/>
+                <w:szCs w:val="16"/>
+              </w:rPr>
+              <w:t>NTEGER</w:t>
+            </w:r>
+            <w:r>
+              <w:rPr>
+                <w:sz w:val="16"/>
+                <w:szCs w:val="16"/>
+              </w:rPr>
+              <w:t>[</w:t>
             </w:r>
             <w:proofErr w:type="gramEnd"/>
             <w:r>
@@ -4901,7 +6002,7 @@
         </w:tc>
         <w:tc>
           <w:tcPr>
-            <w:tcW w:w="2917" w:type="dxa"/>
+            <w:tcW w:w="2648" w:type="dxa"/>
           </w:tcPr>
           <w:p>
             <w:pPr>
@@ -4995,15 +6096,7 @@
                 <w:sz w:val="16"/>
                 <w:szCs w:val="16"/>
               </w:rPr>
-              <w:t>_</w:t>
-            </w:r>
-            <w:r>
-              <w:rPr>
-                <w:rFonts w:hint="eastAsia"/>
-                <w:sz w:val="16"/>
-                <w:szCs w:val="16"/>
-              </w:rPr>
-              <w:t>i</w:t>
+              <w:t>I</w:t>
             </w:r>
             <w:r>
               <w:rPr>
@@ -5017,7 +6110,7 @@
         </w:tc>
         <w:tc>
           <w:tcPr>
-            <w:tcW w:w="1241" w:type="dxa"/>
+            <w:tcW w:w="1510" w:type="dxa"/>
           </w:tcPr>
           <w:p>
             <w:pPr>
@@ -5031,10 +6124,18 @@
             <w:proofErr w:type="gramStart"/>
             <w:r>
               <w:rPr>
-                <w:sz w:val="16"/>
-                <w:szCs w:val="16"/>
-              </w:rPr>
-              <w:t>STRING</w:t>
+                <w:rFonts w:hint="eastAsia"/>
+                <w:sz w:val="16"/>
+                <w:szCs w:val="16"/>
+              </w:rPr>
+              <w:t>I</w:t>
+            </w:r>
+            <w:r>
+              <w:rPr>
+                <w:sz w:val="16"/>
+                <w:szCs w:val="16"/>
+              </w:rPr>
+              <w:t>NTEGER</w:t>
             </w:r>
             <w:r>
               <w:rPr>
@@ -5055,7 +6156,7 @@
         </w:tc>
         <w:tc>
           <w:tcPr>
-            <w:tcW w:w="2917" w:type="dxa"/>
+            <w:tcW w:w="2648" w:type="dxa"/>
           </w:tcPr>
           <w:p>
             <w:pPr>
@@ -5203,15 +6304,7 @@
                 <w:sz w:val="16"/>
                 <w:szCs w:val="16"/>
               </w:rPr>
-              <w:t>_</w:t>
-            </w:r>
-            <w:r>
-              <w:rPr>
-                <w:rFonts w:hint="eastAsia"/>
-                <w:sz w:val="16"/>
-                <w:szCs w:val="16"/>
-              </w:rPr>
-              <w:t>c</w:t>
+              <w:t>C</w:t>
             </w:r>
             <w:r>
               <w:rPr>
@@ -5225,7 +6318,7 @@
         </w:tc>
         <w:tc>
           <w:tcPr>
-            <w:tcW w:w="1241" w:type="dxa"/>
+            <w:tcW w:w="1510" w:type="dxa"/>
             <w:shd w:val="clear" w:color="auto" w:fill="FFF2CC" w:themeFill="accent4" w:themeFillTint="33"/>
           </w:tcPr>
           <w:p>
@@ -5243,13 +6336,20 @@
                 <w:sz w:val="16"/>
                 <w:szCs w:val="16"/>
               </w:rPr>
-              <w:t>NUMBER</w:t>
-            </w:r>
-          </w:p>
-        </w:tc>
-        <w:tc>
-          <w:tcPr>
-            <w:tcW w:w="2917" w:type="dxa"/>
+              <w:t>I</w:t>
+            </w:r>
+            <w:r>
+              <w:rPr>
+                <w:sz w:val="16"/>
+                <w:szCs w:val="16"/>
+              </w:rPr>
+              <w:t>NTEGER</w:t>
+            </w:r>
+          </w:p>
+        </w:tc>
+        <w:tc>
+          <w:tcPr>
+            <w:tcW w:w="2648" w:type="dxa"/>
             <w:shd w:val="clear" w:color="auto" w:fill="FFF2CC" w:themeFill="accent4" w:themeFillTint="33"/>
           </w:tcPr>
           <w:p>
@@ -5324,14 +6424,21 @@
                 <w:sz w:val="16"/>
                 <w:szCs w:val="16"/>
               </w:rPr>
-              <w:t>_count</w:t>
+              <w:t>C</w:t>
+            </w:r>
+            <w:r>
+              <w:rPr>
+                <w:sz w:val="16"/>
+                <w:szCs w:val="16"/>
+              </w:rPr>
+              <w:t>ount</w:t>
             </w:r>
             <w:proofErr w:type="spellEnd"/>
           </w:p>
         </w:tc>
         <w:tc>
           <w:tcPr>
-            <w:tcW w:w="1241" w:type="dxa"/>
+            <w:tcW w:w="1510" w:type="dxa"/>
             <w:shd w:val="clear" w:color="auto" w:fill="FFF2CC" w:themeFill="accent4" w:themeFillTint="33"/>
           </w:tcPr>
           <w:p>
@@ -5349,13 +6456,20 @@
                 <w:sz w:val="16"/>
                 <w:szCs w:val="16"/>
               </w:rPr>
-              <w:t>NUMBER</w:t>
-            </w:r>
-          </w:p>
-        </w:tc>
-        <w:tc>
-          <w:tcPr>
-            <w:tcW w:w="2917" w:type="dxa"/>
+              <w:t>I</w:t>
+            </w:r>
+            <w:r>
+              <w:rPr>
+                <w:sz w:val="16"/>
+                <w:szCs w:val="16"/>
+              </w:rPr>
+              <w:t>NTEGER</w:t>
+            </w:r>
+          </w:p>
+        </w:tc>
+        <w:tc>
+          <w:tcPr>
+            <w:tcW w:w="2648" w:type="dxa"/>
             <w:shd w:val="clear" w:color="auto" w:fill="FFF2CC" w:themeFill="accent4" w:themeFillTint="33"/>
           </w:tcPr>
           <w:p>
@@ -5429,37 +6543,51 @@
                 <w:sz w:val="16"/>
                 <w:szCs w:val="16"/>
               </w:rPr>
-              <w:t>_count</w:t>
+              <w:t>C</w:t>
+            </w:r>
+            <w:r>
+              <w:rPr>
+                <w:sz w:val="16"/>
+                <w:szCs w:val="16"/>
+              </w:rPr>
+              <w:t>ount</w:t>
             </w:r>
             <w:proofErr w:type="spellEnd"/>
           </w:p>
         </w:tc>
         <w:tc>
           <w:tcPr>
-            <w:tcW w:w="1241" w:type="dxa"/>
-          </w:tcPr>
-          <w:p>
-            <w:pPr>
-              <w:pStyle w:val="a3"/>
-              <w:ind w:leftChars="0" w:left="0"/>
-              <w:rPr>
-                <w:sz w:val="16"/>
-                <w:szCs w:val="16"/>
-              </w:rPr>
-            </w:pPr>
-            <w:r>
-              <w:rPr>
-                <w:rFonts w:hint="eastAsia"/>
-                <w:sz w:val="16"/>
-                <w:szCs w:val="16"/>
-              </w:rPr>
-              <w:t>NUMBER</w:t>
-            </w:r>
-          </w:p>
-        </w:tc>
-        <w:tc>
-          <w:tcPr>
-            <w:tcW w:w="2917" w:type="dxa"/>
+            <w:tcW w:w="1510" w:type="dxa"/>
+          </w:tcPr>
+          <w:p>
+            <w:pPr>
+              <w:pStyle w:val="a3"/>
+              <w:ind w:leftChars="0" w:left="0"/>
+              <w:rPr>
+                <w:sz w:val="16"/>
+                <w:szCs w:val="16"/>
+              </w:rPr>
+            </w:pPr>
+            <w:r>
+              <w:rPr>
+                <w:rFonts w:hint="eastAsia"/>
+                <w:sz w:val="16"/>
+                <w:szCs w:val="16"/>
+              </w:rPr>
+              <w:t>I</w:t>
+            </w:r>
+            <w:r>
+              <w:rPr>
+                <w:sz w:val="16"/>
+                <w:szCs w:val="16"/>
+              </w:rPr>
+              <w:t>NTEGER</w:t>
+            </w:r>
+          </w:p>
+        </w:tc>
+        <w:tc>
+          <w:tcPr>
+            <w:tcW w:w="2648" w:type="dxa"/>
           </w:tcPr>
           <w:p>
             <w:pPr>
@@ -5510,6 +6638,7 @@
                 <w:szCs w:val="16"/>
               </w:rPr>
             </w:pPr>
+            <w:proofErr w:type="spellStart"/>
             <w:r>
               <w:rPr>
                 <w:rFonts w:hint="eastAsia"/>
@@ -5523,69 +6652,54 @@
                 <w:sz w:val="16"/>
                 <w:szCs w:val="16"/>
               </w:rPr>
-              <w:t>eleted</w:t>
-            </w:r>
-          </w:p>
-        </w:tc>
-        <w:tc>
-          <w:tcPr>
-            <w:tcW w:w="1241" w:type="dxa"/>
-          </w:tcPr>
-          <w:p>
-            <w:pPr>
-              <w:pStyle w:val="a3"/>
-              <w:ind w:leftChars="0" w:left="0"/>
-              <w:rPr>
-                <w:sz w:val="16"/>
-                <w:szCs w:val="16"/>
-              </w:rPr>
-            </w:pPr>
-            <w:r>
-              <w:rPr>
-                <w:rFonts w:hint="eastAsia"/>
-                <w:sz w:val="16"/>
-                <w:szCs w:val="16"/>
-              </w:rPr>
-              <w:t>BOOLEAN</w:t>
-            </w:r>
-          </w:p>
-        </w:tc>
-        <w:tc>
-          <w:tcPr>
-            <w:tcW w:w="2917" w:type="dxa"/>
-          </w:tcPr>
-          <w:p>
-            <w:pPr>
-              <w:pStyle w:val="a3"/>
-              <w:ind w:leftChars="0" w:left="0"/>
-              <w:rPr>
-                <w:sz w:val="16"/>
-                <w:szCs w:val="16"/>
-              </w:rPr>
-            </w:pPr>
-            <w:r>
-              <w:rPr>
-                <w:rFonts w:hint="eastAsia"/>
-                <w:sz w:val="16"/>
-                <w:szCs w:val="16"/>
-              </w:rPr>
-              <w:t>P</w:t>
-            </w:r>
-            <w:r>
-              <w:rPr>
-                <w:sz w:val="16"/>
-                <w:szCs w:val="16"/>
-              </w:rPr>
-              <w:t xml:space="preserve">ost </w:t>
-            </w:r>
-            <w:r>
-              <w:rPr>
-                <w:rFonts w:hint="eastAsia"/>
-                <w:sz w:val="16"/>
-                <w:szCs w:val="16"/>
-              </w:rPr>
-              <w:t>삭제 여부</w:t>
-            </w:r>
+              <w:t>eletedAt</w:t>
+            </w:r>
+            <w:proofErr w:type="spellEnd"/>
+          </w:p>
+        </w:tc>
+        <w:tc>
+          <w:tcPr>
+            <w:tcW w:w="1510" w:type="dxa"/>
+          </w:tcPr>
+          <w:p>
+            <w:pPr>
+              <w:pStyle w:val="a3"/>
+              <w:ind w:leftChars="0" w:left="0"/>
+              <w:rPr>
+                <w:sz w:val="16"/>
+                <w:szCs w:val="16"/>
+              </w:rPr>
+            </w:pPr>
+            <w:r>
+              <w:rPr>
+                <w:rFonts w:hint="eastAsia"/>
+                <w:sz w:val="16"/>
+                <w:szCs w:val="16"/>
+              </w:rPr>
+              <w:t>d</w:t>
+            </w:r>
+            <w:r>
+              <w:rPr>
+                <w:sz w:val="16"/>
+                <w:szCs w:val="16"/>
+              </w:rPr>
+              <w:t>ate</w:t>
+            </w:r>
+          </w:p>
+        </w:tc>
+        <w:tc>
+          <w:tcPr>
+            <w:tcW w:w="2648" w:type="dxa"/>
+          </w:tcPr>
+          <w:p>
+            <w:pPr>
+              <w:pStyle w:val="a3"/>
+              <w:ind w:leftChars="0" w:left="0"/>
+              <w:rPr>
+                <w:sz w:val="16"/>
+                <w:szCs w:val="16"/>
+              </w:rPr>
+            </w:pPr>
           </w:p>
         </w:tc>
         <w:tc>
@@ -5625,14 +6739,29 @@
                 <w:sz w:val="16"/>
                 <w:szCs w:val="16"/>
               </w:rPr>
-              <w:t>created_at</w:t>
+              <w:t>created</w:t>
+            </w:r>
+            <w:r>
+              <w:rPr>
+                <w:sz w:val="16"/>
+                <w:szCs w:val="16"/>
+              </w:rPr>
+              <w:t>A</w:t>
+            </w:r>
+            <w:r>
+              <w:rPr>
+                <w:rFonts w:hint="eastAsia"/>
+                <w:sz w:val="16"/>
+                <w:szCs w:val="16"/>
+              </w:rPr>
+              <w:t>t</w:t>
             </w:r>
             <w:proofErr w:type="spellEnd"/>
           </w:p>
         </w:tc>
         <w:tc>
           <w:tcPr>
-            <w:tcW w:w="1241" w:type="dxa"/>
+            <w:tcW w:w="1510" w:type="dxa"/>
           </w:tcPr>
           <w:p>
             <w:pPr>
@@ -5662,7 +6791,7 @@
         </w:tc>
         <w:tc>
           <w:tcPr>
-            <w:tcW w:w="2917" w:type="dxa"/>
+            <w:tcW w:w="2648" w:type="dxa"/>
           </w:tcPr>
           <w:p>
             <w:pPr>
@@ -5712,14 +6841,29 @@
                 <w:sz w:val="16"/>
                 <w:szCs w:val="16"/>
               </w:rPr>
-              <w:t>updated_at</w:t>
+              <w:t>updated</w:t>
+            </w:r>
+            <w:r>
+              <w:rPr>
+                <w:sz w:val="16"/>
+                <w:szCs w:val="16"/>
+              </w:rPr>
+              <w:t>A</w:t>
+            </w:r>
+            <w:r>
+              <w:rPr>
+                <w:rFonts w:hint="eastAsia"/>
+                <w:sz w:val="16"/>
+                <w:szCs w:val="16"/>
+              </w:rPr>
+              <w:t>t</w:t>
             </w:r>
             <w:proofErr w:type="spellEnd"/>
           </w:p>
         </w:tc>
         <w:tc>
           <w:tcPr>
-            <w:tcW w:w="1241" w:type="dxa"/>
+            <w:tcW w:w="1510" w:type="dxa"/>
           </w:tcPr>
           <w:p>
             <w:pPr>
@@ -5749,7 +6893,7 @@
         </w:tc>
         <w:tc>
           <w:tcPr>
-            <w:tcW w:w="2917" w:type="dxa"/>
+            <w:tcW w:w="2648" w:type="dxa"/>
           </w:tcPr>
           <w:p>
             <w:pPr>
@@ -5796,22 +6940,22 @@
         </w:tc>
         <w:tc>
           <w:tcPr>
-            <w:tcW w:w="1241" w:type="dxa"/>
-          </w:tcPr>
-          <w:p>
-            <w:pPr>
-              <w:pStyle w:val="a3"/>
-              <w:ind w:leftChars="0" w:left="0"/>
-              <w:rPr>
-                <w:sz w:val="16"/>
-                <w:szCs w:val="16"/>
-              </w:rPr>
-            </w:pPr>
-          </w:p>
-        </w:tc>
-        <w:tc>
-          <w:tcPr>
-            <w:tcW w:w="2917" w:type="dxa"/>
+            <w:tcW w:w="1510" w:type="dxa"/>
+          </w:tcPr>
+          <w:p>
+            <w:pPr>
+              <w:pStyle w:val="a3"/>
+              <w:ind w:leftChars="0" w:left="0"/>
+              <w:rPr>
+                <w:sz w:val="16"/>
+                <w:szCs w:val="16"/>
+              </w:rPr>
+            </w:pPr>
+          </w:p>
+        </w:tc>
+        <w:tc>
+          <w:tcPr>
+            <w:tcW w:w="2648" w:type="dxa"/>
           </w:tcPr>
           <w:p>
             <w:pPr>
@@ -5889,6 +7033,7 @@
                 <w:sz w:val="18"/>
                 <w:szCs w:val="18"/>
               </w:rPr>
+              <w:lastRenderedPageBreak/>
               <w:t>속성</w:t>
             </w:r>
           </w:p>
@@ -6012,10 +7157,18 @@
             </w:pPr>
             <w:r>
               <w:rPr>
-                <w:sz w:val="16"/>
-                <w:szCs w:val="16"/>
-              </w:rPr>
-              <w:t>STRING</w:t>
+                <w:rFonts w:hint="eastAsia"/>
+                <w:sz w:val="16"/>
+                <w:szCs w:val="16"/>
+              </w:rPr>
+              <w:t>I</w:t>
+            </w:r>
+            <w:r>
+              <w:rPr>
+                <w:sz w:val="16"/>
+                <w:szCs w:val="16"/>
+              </w:rPr>
+              <w:t>NTEGER</w:t>
             </w:r>
           </w:p>
         </w:tc>
@@ -6238,7 +7391,14 @@
                 <w:sz w:val="16"/>
                 <w:szCs w:val="16"/>
               </w:rPr>
-              <w:t>_ids</w:t>
+              <w:t>I</w:t>
+            </w:r>
+            <w:r>
+              <w:rPr>
+                <w:sz w:val="16"/>
+                <w:szCs w:val="16"/>
+              </w:rPr>
+              <w:t>ds</w:t>
             </w:r>
             <w:proofErr w:type="spellEnd"/>
           </w:p>
@@ -6259,10 +7419,25 @@
             <w:proofErr w:type="gramStart"/>
             <w:r>
               <w:rPr>
-                <w:sz w:val="16"/>
-                <w:szCs w:val="16"/>
-              </w:rPr>
-              <w:t>STRING[</w:t>
+                <w:rFonts w:hint="eastAsia"/>
+                <w:sz w:val="16"/>
+                <w:szCs w:val="16"/>
+              </w:rPr>
+              <w:t>I</w:t>
+            </w:r>
+            <w:r>
+              <w:rPr>
+                <w:sz w:val="16"/>
+                <w:szCs w:val="16"/>
+              </w:rPr>
+              <w:t>NTEGER</w:t>
+            </w:r>
+            <w:r>
+              <w:rPr>
+                <w:sz w:val="16"/>
+                <w:szCs w:val="16"/>
+              </w:rPr>
+              <w:t>[</w:t>
             </w:r>
             <w:proofErr w:type="gramEnd"/>
             <w:r>
@@ -6384,7 +7559,14 @@
                 <w:sz w:val="16"/>
                 <w:szCs w:val="16"/>
               </w:rPr>
-              <w:t>_id</w:t>
+              <w:t>I</w:t>
+            </w:r>
+            <w:r>
+              <w:rPr>
+                <w:sz w:val="16"/>
+                <w:szCs w:val="16"/>
+              </w:rPr>
+              <w:t>d</w:t>
             </w:r>
             <w:proofErr w:type="spellEnd"/>
           </w:p>
@@ -6405,10 +7587,18 @@
             </w:pPr>
             <w:r>
               <w:rPr>
-                <w:sz w:val="16"/>
-                <w:szCs w:val="16"/>
-              </w:rPr>
-              <w:t>STRING</w:t>
+                <w:rFonts w:hint="eastAsia"/>
+                <w:sz w:val="16"/>
+                <w:szCs w:val="16"/>
+              </w:rPr>
+              <w:t>I</w:t>
+            </w:r>
+            <w:r>
+              <w:rPr>
+                <w:sz w:val="16"/>
+                <w:szCs w:val="16"/>
+              </w:rPr>
+              <w:t>NTEGER</w:t>
             </w:r>
           </w:p>
         </w:tc>
@@ -6515,7 +7705,21 @@
                 <w:sz w:val="16"/>
                 <w:szCs w:val="16"/>
               </w:rPr>
-              <w:t>ag_ids</w:t>
+              <w:t>ag</w:t>
+            </w:r>
+            <w:r>
+              <w:rPr>
+                <w:sz w:val="16"/>
+                <w:szCs w:val="16"/>
+              </w:rPr>
+              <w:t>I</w:t>
+            </w:r>
+            <w:r>
+              <w:rPr>
+                <w:sz w:val="16"/>
+                <w:szCs w:val="16"/>
+              </w:rPr>
+              <w:t>ds</w:t>
             </w:r>
             <w:proofErr w:type="spellEnd"/>
           </w:p>
@@ -6541,14 +7745,21 @@
                 <w:sz w:val="16"/>
                 <w:szCs w:val="16"/>
               </w:rPr>
-              <w:t>S</w:t>
-            </w:r>
-            <w:r>
-              <w:rPr>
-                <w:sz w:val="16"/>
-                <w:szCs w:val="16"/>
-              </w:rPr>
-              <w:t>TRING[</w:t>
+              <w:t>I</w:t>
+            </w:r>
+            <w:r>
+              <w:rPr>
+                <w:sz w:val="16"/>
+                <w:szCs w:val="16"/>
+              </w:rPr>
+              <w:t>NTEGER</w:t>
+            </w:r>
+            <w:r>
+              <w:rPr>
+                <w:sz w:val="16"/>
+                <w:szCs w:val="16"/>
+              </w:rPr>
+              <w:t>[</w:t>
             </w:r>
             <w:proofErr w:type="gramEnd"/>
             <w:r>
@@ -6650,7 +7861,22 @@
                 <w:sz w:val="16"/>
                 <w:szCs w:val="16"/>
               </w:rPr>
-              <w:t>created_at</w:t>
+              <w:t>created</w:t>
+            </w:r>
+            <w:r>
+              <w:rPr>
+                <w:sz w:val="16"/>
+                <w:szCs w:val="16"/>
+              </w:rPr>
+              <w:t>A</w:t>
+            </w:r>
+            <w:r>
+              <w:rPr>
+                <w:rFonts w:hint="eastAsia"/>
+                <w:sz w:val="16"/>
+                <w:szCs w:val="16"/>
+              </w:rPr>
+              <w:t>t</w:t>
             </w:r>
             <w:proofErr w:type="spellEnd"/>
           </w:p>
@@ -6737,7 +7963,22 @@
                 <w:sz w:val="16"/>
                 <w:szCs w:val="16"/>
               </w:rPr>
-              <w:t>updated_at</w:t>
+              <w:t>updated</w:t>
+            </w:r>
+            <w:r>
+              <w:rPr>
+                <w:sz w:val="16"/>
+                <w:szCs w:val="16"/>
+              </w:rPr>
+              <w:t>A</w:t>
+            </w:r>
+            <w:r>
+              <w:rPr>
+                <w:rFonts w:hint="eastAsia"/>
+                <w:sz w:val="16"/>
+                <w:szCs w:val="16"/>
+              </w:rPr>
+              <w:t>t</w:t>
             </w:r>
             <w:proofErr w:type="spellEnd"/>
           </w:p>
@@ -6803,6 +8044,102 @@
           </w:p>
         </w:tc>
       </w:tr>
+      <w:tr>
+        <w:tc>
+          <w:tcPr>
+            <w:tcW w:w="1192" w:type="dxa"/>
+          </w:tcPr>
+          <w:p>
+            <w:pPr>
+              <w:pStyle w:val="a3"/>
+              <w:ind w:leftChars="0" w:left="0"/>
+              <w:rPr>
+                <w:sz w:val="16"/>
+                <w:szCs w:val="16"/>
+              </w:rPr>
+            </w:pPr>
+            <w:bookmarkStart w:id="10" w:name="_Hlk38675270"/>
+            <w:proofErr w:type="spellStart"/>
+            <w:r>
+              <w:rPr>
+                <w:rFonts w:hint="eastAsia"/>
+                <w:sz w:val="16"/>
+                <w:szCs w:val="16"/>
+              </w:rPr>
+              <w:t>d</w:t>
+            </w:r>
+            <w:r>
+              <w:rPr>
+                <w:sz w:val="16"/>
+                <w:szCs w:val="16"/>
+              </w:rPr>
+              <w:t>eletedAt</w:t>
+            </w:r>
+            <w:proofErr w:type="spellEnd"/>
+          </w:p>
+        </w:tc>
+        <w:tc>
+          <w:tcPr>
+            <w:tcW w:w="1210" w:type="dxa"/>
+          </w:tcPr>
+          <w:p>
+            <w:pPr>
+              <w:pStyle w:val="a3"/>
+              <w:ind w:leftChars="0" w:left="0"/>
+              <w:rPr>
+                <w:sz w:val="16"/>
+                <w:szCs w:val="16"/>
+              </w:rPr>
+            </w:pPr>
+            <w:r>
+              <w:rPr>
+                <w:rFonts w:hint="eastAsia"/>
+                <w:sz w:val="16"/>
+                <w:szCs w:val="16"/>
+              </w:rPr>
+              <w:t>d</w:t>
+            </w:r>
+            <w:r>
+              <w:rPr>
+                <w:sz w:val="16"/>
+                <w:szCs w:val="16"/>
+              </w:rPr>
+              <w:t>ate</w:t>
+            </w:r>
+          </w:p>
+        </w:tc>
+        <w:tc>
+          <w:tcPr>
+            <w:tcW w:w="3108" w:type="dxa"/>
+          </w:tcPr>
+          <w:p>
+            <w:pPr>
+              <w:pStyle w:val="a3"/>
+              <w:ind w:leftChars="0" w:left="0"/>
+              <w:rPr>
+                <w:sz w:val="16"/>
+                <w:szCs w:val="16"/>
+              </w:rPr>
+            </w:pPr>
+          </w:p>
+        </w:tc>
+        <w:tc>
+          <w:tcPr>
+            <w:tcW w:w="2746" w:type="dxa"/>
+          </w:tcPr>
+          <w:p>
+            <w:pPr>
+              <w:pStyle w:val="a3"/>
+              <w:ind w:leftChars="0" w:left="0"/>
+              <w:rPr>
+                <w:sz w:val="16"/>
+                <w:szCs w:val="16"/>
+              </w:rPr>
+            </w:pPr>
+          </w:p>
+        </w:tc>
+      </w:tr>
+      <w:bookmarkEnd w:id="10"/>
       <w:tr>
         <w:tc>
           <w:tcPr>
@@ -6903,7 +8240,7 @@
         <w:tblLook w:val="04A0" w:firstRow="1" w:lastRow="0" w:firstColumn="1" w:lastColumn="0" w:noHBand="0" w:noVBand="1"/>
       </w:tblPr>
       <w:tblGrid>
-        <w:gridCol w:w="1366"/>
+        <w:gridCol w:w="1330"/>
         <w:gridCol w:w="1307"/>
         <w:gridCol w:w="2877"/>
         <w:gridCol w:w="2742"/>
@@ -7026,7 +8363,6 @@
                 <w:sz w:val="16"/>
                 <w:szCs w:val="16"/>
               </w:rPr>
-              <w:lastRenderedPageBreak/>
               <w:t>i</w:t>
             </w:r>
             <w:r>
@@ -7056,7 +8392,7 @@
                 <w:sz w:val="16"/>
                 <w:szCs w:val="16"/>
               </w:rPr>
-              <w:t>STRING</w:t>
+              <w:t>INTEGER</w:t>
             </w:r>
           </w:p>
         </w:tc>
@@ -7164,7 +8500,21 @@
                 <w:sz w:val="16"/>
                 <w:szCs w:val="16"/>
               </w:rPr>
-              <w:t>ile_key</w:t>
+              <w:t>ile</w:t>
+            </w:r>
+            <w:r>
+              <w:rPr>
+                <w:sz w:val="16"/>
+                <w:szCs w:val="16"/>
+              </w:rPr>
+              <w:t>K</w:t>
+            </w:r>
+            <w:r>
+              <w:rPr>
+                <w:sz w:val="16"/>
+                <w:szCs w:val="16"/>
+              </w:rPr>
+              <w:t>ey</w:t>
             </w:r>
             <w:proofErr w:type="spellEnd"/>
           </w:p>
@@ -7281,7 +8631,35 @@
                 <w:sz w:val="16"/>
                 <w:szCs w:val="16"/>
               </w:rPr>
-              <w:t>review_file_key</w:t>
+              <w:t>review</w:t>
+            </w:r>
+            <w:r>
+              <w:rPr>
+                <w:sz w:val="16"/>
+                <w:szCs w:val="16"/>
+              </w:rPr>
+              <w:t>F</w:t>
+            </w:r>
+            <w:r>
+              <w:rPr>
+                <w:sz w:val="16"/>
+                <w:szCs w:val="16"/>
+              </w:rPr>
+              <w:t>ile</w:t>
+            </w:r>
+            <w:r>
+              <w:rPr>
+                <w:sz w:val="16"/>
+                <w:szCs w:val="16"/>
+              </w:rPr>
+              <w:t>K</w:t>
+            </w:r>
+            <w:r>
+              <w:rPr>
+                <w:sz w:val="16"/>
+                <w:szCs w:val="16"/>
+              </w:rPr>
+              <w:t>ey</w:t>
             </w:r>
             <w:proofErr w:type="spellEnd"/>
           </w:p>
@@ -7535,11 +8913,10 @@
             </w:pPr>
             <w:r>
               <w:rPr>
-                <w:rFonts w:hint="eastAsia"/>
-                <w:sz w:val="16"/>
-                <w:szCs w:val="16"/>
-              </w:rPr>
-              <w:t>NUMBER</w:t>
+                <w:sz w:val="16"/>
+                <w:szCs w:val="16"/>
+              </w:rPr>
+              <w:t>INTEGER</w:t>
             </w:r>
           </w:p>
         </w:tc>
@@ -7964,7 +9341,22 @@
                 <w:sz w:val="16"/>
                 <w:szCs w:val="16"/>
               </w:rPr>
-              <w:t>created_at</w:t>
+              <w:t>created</w:t>
+            </w:r>
+            <w:r>
+              <w:rPr>
+                <w:sz w:val="16"/>
+                <w:szCs w:val="16"/>
+              </w:rPr>
+              <w:t>A</w:t>
+            </w:r>
+            <w:r>
+              <w:rPr>
+                <w:rFonts w:hint="eastAsia"/>
+                <w:sz w:val="16"/>
+                <w:szCs w:val="16"/>
+              </w:rPr>
+              <w:t>t</w:t>
             </w:r>
             <w:proofErr w:type="spellEnd"/>
           </w:p>
@@ -8051,7 +9443,22 @@
                 <w:sz w:val="16"/>
                 <w:szCs w:val="16"/>
               </w:rPr>
-              <w:t>updated_at</w:t>
+              <w:t>updated</w:t>
+            </w:r>
+            <w:r>
+              <w:rPr>
+                <w:sz w:val="16"/>
+                <w:szCs w:val="16"/>
+              </w:rPr>
+              <w:t>A</w:t>
+            </w:r>
+            <w:r>
+              <w:rPr>
+                <w:rFonts w:hint="eastAsia"/>
+                <w:sz w:val="16"/>
+                <w:szCs w:val="16"/>
+              </w:rPr>
+              <w:t>t</w:t>
             </w:r>
             <w:proofErr w:type="spellEnd"/>
           </w:p>
@@ -8131,6 +9538,23 @@
                 <w:szCs w:val="16"/>
               </w:rPr>
             </w:pPr>
+            <w:proofErr w:type="spellStart"/>
+            <w:r>
+              <w:rPr>
+                <w:rFonts w:hint="eastAsia"/>
+                <w:sz w:val="16"/>
+                <w:szCs w:val="16"/>
+              </w:rPr>
+              <w:t>d</w:t>
+            </w:r>
+            <w:r>
+              <w:rPr>
+                <w:sz w:val="16"/>
+                <w:szCs w:val="16"/>
+              </w:rPr>
+              <w:t>eletedAt</w:t>
+            </w:r>
+            <w:proofErr w:type="spellEnd"/>
           </w:p>
         </w:tc>
         <w:tc>
@@ -8142,6 +9566,85 @@
               <w:pStyle w:val="a3"/>
               <w:ind w:leftChars="0" w:left="0"/>
               <w:rPr>
+                <w:sz w:val="16"/>
+                <w:szCs w:val="16"/>
+              </w:rPr>
+            </w:pPr>
+            <w:r>
+              <w:rPr>
+                <w:rFonts w:hint="eastAsia"/>
+                <w:sz w:val="16"/>
+                <w:szCs w:val="16"/>
+              </w:rPr>
+              <w:t>d</w:t>
+            </w:r>
+            <w:r>
+              <w:rPr>
+                <w:sz w:val="16"/>
+                <w:szCs w:val="16"/>
+              </w:rPr>
+              <w:t>ate</w:t>
+            </w:r>
+          </w:p>
+        </w:tc>
+        <w:tc>
+          <w:tcPr>
+            <w:tcW w:w="2877" w:type="dxa"/>
+          </w:tcPr>
+          <w:p>
+            <w:pPr>
+              <w:pStyle w:val="a3"/>
+              <w:ind w:leftChars="0" w:left="0"/>
+              <w:rPr>
+                <w:sz w:val="16"/>
+                <w:szCs w:val="16"/>
+              </w:rPr>
+            </w:pPr>
+          </w:p>
+        </w:tc>
+        <w:tc>
+          <w:tcPr>
+            <w:tcW w:w="2742" w:type="dxa"/>
+          </w:tcPr>
+          <w:p>
+            <w:pPr>
+              <w:pStyle w:val="a3"/>
+              <w:ind w:leftChars="0" w:left="0"/>
+              <w:rPr>
+                <w:sz w:val="16"/>
+                <w:szCs w:val="16"/>
+              </w:rPr>
+            </w:pPr>
+          </w:p>
+        </w:tc>
+      </w:tr>
+      <w:tr>
+        <w:tc>
+          <w:tcPr>
+            <w:tcW w:w="1330" w:type="dxa"/>
+          </w:tcPr>
+          <w:p>
+            <w:pPr>
+              <w:pStyle w:val="a3"/>
+              <w:ind w:leftChars="0" w:left="0"/>
+              <w:rPr>
+                <w:rFonts w:hint="eastAsia"/>
+                <w:sz w:val="16"/>
+                <w:szCs w:val="16"/>
+              </w:rPr>
+            </w:pPr>
+          </w:p>
+        </w:tc>
+        <w:tc>
+          <w:tcPr>
+            <w:tcW w:w="1307" w:type="dxa"/>
+          </w:tcPr>
+          <w:p>
+            <w:pPr>
+              <w:pStyle w:val="a3"/>
+              <w:ind w:leftChars="0" w:left="0"/>
+              <w:rPr>
+                <w:rFonts w:hint="eastAsia"/>
                 <w:sz w:val="16"/>
                 <w:szCs w:val="16"/>
               </w:rPr>
@@ -8354,7 +9857,7 @@
                 <w:sz w:val="16"/>
                 <w:szCs w:val="16"/>
               </w:rPr>
-              <w:t>STRING</w:t>
+              <w:t>INTEGER</w:t>
             </w:r>
           </w:p>
         </w:tc>
@@ -8556,6 +10059,31 @@
                 <w:szCs w:val="16"/>
               </w:rPr>
             </w:pPr>
+            <w:proofErr w:type="spellStart"/>
+            <w:r>
+              <w:rPr>
+                <w:rFonts w:hint="eastAsia"/>
+                <w:sz w:val="16"/>
+                <w:szCs w:val="16"/>
+              </w:rPr>
+              <w:t>created</w:t>
+            </w:r>
+            <w:r>
+              <w:rPr>
+                <w:sz w:val="16"/>
+                <w:szCs w:val="16"/>
+              </w:rPr>
+              <w:t>A</w:t>
+            </w:r>
+            <w:r>
+              <w:rPr>
+                <w:rFonts w:hint="eastAsia"/>
+                <w:sz w:val="16"/>
+                <w:szCs w:val="16"/>
+              </w:rPr>
+              <w:t>t</w:t>
+            </w:r>
+            <w:proofErr w:type="spellEnd"/>
           </w:p>
         </w:tc>
         <w:tc>
@@ -8571,6 +10099,217 @@
                 <w:szCs w:val="16"/>
               </w:rPr>
             </w:pPr>
+            <w:r>
+              <w:rPr>
+                <w:rFonts w:hint="eastAsia"/>
+                <w:sz w:val="16"/>
+                <w:szCs w:val="16"/>
+              </w:rPr>
+              <w:t>d</w:t>
+            </w:r>
+            <w:r>
+              <w:rPr>
+                <w:sz w:val="16"/>
+                <w:szCs w:val="16"/>
+              </w:rPr>
+              <w:t>ate</w:t>
+            </w:r>
+          </w:p>
+        </w:tc>
+        <w:tc>
+          <w:tcPr>
+            <w:tcW w:w="2747" w:type="dxa"/>
+          </w:tcPr>
+          <w:p>
+            <w:pPr>
+              <w:pStyle w:val="a3"/>
+              <w:ind w:leftChars="0" w:left="0"/>
+              <w:rPr>
+                <w:sz w:val="16"/>
+                <w:szCs w:val="16"/>
+              </w:rPr>
+            </w:pPr>
+          </w:p>
+        </w:tc>
+        <w:tc>
+          <w:tcPr>
+            <w:tcW w:w="2872" w:type="dxa"/>
+          </w:tcPr>
+          <w:p>
+            <w:pPr>
+              <w:pStyle w:val="a3"/>
+              <w:ind w:leftChars="0" w:left="0"/>
+              <w:rPr>
+                <w:sz w:val="16"/>
+                <w:szCs w:val="16"/>
+              </w:rPr>
+            </w:pPr>
+          </w:p>
+        </w:tc>
+      </w:tr>
+      <w:tr>
+        <w:tc>
+          <w:tcPr>
+            <w:tcW w:w="1220" w:type="dxa"/>
+          </w:tcPr>
+          <w:p>
+            <w:pPr>
+              <w:pStyle w:val="a3"/>
+              <w:ind w:leftChars="0" w:left="0"/>
+              <w:rPr>
+                <w:sz w:val="16"/>
+                <w:szCs w:val="16"/>
+              </w:rPr>
+            </w:pPr>
+            <w:proofErr w:type="spellStart"/>
+            <w:r>
+              <w:rPr>
+                <w:rFonts w:hint="eastAsia"/>
+                <w:sz w:val="16"/>
+                <w:szCs w:val="16"/>
+              </w:rPr>
+              <w:t>updated</w:t>
+            </w:r>
+            <w:r>
+              <w:rPr>
+                <w:sz w:val="16"/>
+                <w:szCs w:val="16"/>
+              </w:rPr>
+              <w:t>A</w:t>
+            </w:r>
+            <w:r>
+              <w:rPr>
+                <w:rFonts w:hint="eastAsia"/>
+                <w:sz w:val="16"/>
+                <w:szCs w:val="16"/>
+              </w:rPr>
+              <w:t>t</w:t>
+            </w:r>
+            <w:proofErr w:type="spellEnd"/>
+          </w:p>
+        </w:tc>
+        <w:tc>
+          <w:tcPr>
+            <w:tcW w:w="1417" w:type="dxa"/>
+          </w:tcPr>
+          <w:p>
+            <w:pPr>
+              <w:pStyle w:val="a3"/>
+              <w:ind w:leftChars="0" w:left="0"/>
+              <w:rPr>
+                <w:sz w:val="16"/>
+                <w:szCs w:val="16"/>
+              </w:rPr>
+            </w:pPr>
+            <w:r>
+              <w:rPr>
+                <w:rFonts w:hint="eastAsia"/>
+                <w:sz w:val="16"/>
+                <w:szCs w:val="16"/>
+              </w:rPr>
+              <w:t>d</w:t>
+            </w:r>
+            <w:r>
+              <w:rPr>
+                <w:sz w:val="16"/>
+                <w:szCs w:val="16"/>
+              </w:rPr>
+              <w:t>ate</w:t>
+            </w:r>
+          </w:p>
+        </w:tc>
+        <w:tc>
+          <w:tcPr>
+            <w:tcW w:w="2747" w:type="dxa"/>
+          </w:tcPr>
+          <w:p>
+            <w:pPr>
+              <w:pStyle w:val="a3"/>
+              <w:ind w:leftChars="0" w:left="0"/>
+              <w:rPr>
+                <w:sz w:val="16"/>
+                <w:szCs w:val="16"/>
+              </w:rPr>
+            </w:pPr>
+          </w:p>
+        </w:tc>
+        <w:tc>
+          <w:tcPr>
+            <w:tcW w:w="2872" w:type="dxa"/>
+          </w:tcPr>
+          <w:p>
+            <w:pPr>
+              <w:pStyle w:val="a3"/>
+              <w:ind w:leftChars="0" w:left="0"/>
+              <w:rPr>
+                <w:sz w:val="16"/>
+                <w:szCs w:val="16"/>
+              </w:rPr>
+            </w:pPr>
+          </w:p>
+        </w:tc>
+      </w:tr>
+      <w:tr>
+        <w:tc>
+          <w:tcPr>
+            <w:tcW w:w="1220" w:type="dxa"/>
+          </w:tcPr>
+          <w:p>
+            <w:pPr>
+              <w:pStyle w:val="a3"/>
+              <w:ind w:leftChars="0" w:left="0"/>
+              <w:rPr>
+                <w:sz w:val="16"/>
+                <w:szCs w:val="16"/>
+              </w:rPr>
+            </w:pPr>
+            <w:proofErr w:type="spellStart"/>
+            <w:r>
+              <w:rPr>
+                <w:rFonts w:hint="eastAsia"/>
+                <w:sz w:val="16"/>
+                <w:szCs w:val="16"/>
+              </w:rPr>
+              <w:t>d</w:t>
+            </w:r>
+            <w:r>
+              <w:rPr>
+                <w:sz w:val="16"/>
+                <w:szCs w:val="16"/>
+              </w:rPr>
+              <w:t>eletedAt</w:t>
+            </w:r>
+            <w:proofErr w:type="spellEnd"/>
+          </w:p>
+        </w:tc>
+        <w:tc>
+          <w:tcPr>
+            <w:tcW w:w="1417" w:type="dxa"/>
+          </w:tcPr>
+          <w:p>
+            <w:pPr>
+              <w:pStyle w:val="a3"/>
+              <w:ind w:leftChars="0" w:left="0"/>
+              <w:rPr>
+                <w:sz w:val="16"/>
+                <w:szCs w:val="16"/>
+              </w:rPr>
+            </w:pPr>
+            <w:r>
+              <w:rPr>
+                <w:rFonts w:hint="eastAsia"/>
+                <w:sz w:val="16"/>
+                <w:szCs w:val="16"/>
+              </w:rPr>
+              <w:t>d</w:t>
+            </w:r>
+            <w:r>
+              <w:rPr>
+                <w:sz w:val="16"/>
+                <w:szCs w:val="16"/>
+              </w:rPr>
+              <w:t>ate</w:t>
+            </w:r>
           </w:p>
         </w:tc>
         <w:tc>
@@ -8865,7 +10604,7 @@
                 <w:sz w:val="16"/>
                 <w:szCs w:val="16"/>
               </w:rPr>
-              <w:t>STRING</w:t>
+              <w:t>INTEGER</w:t>
             </w:r>
           </w:p>
         </w:tc>
@@ -8991,18 +10730,10 @@
             </w:pPr>
             <w:r>
               <w:rPr>
-                <w:rFonts w:hint="eastAsia"/>
-                <w:sz w:val="16"/>
-                <w:szCs w:val="16"/>
-              </w:rPr>
-              <w:t>E</w:t>
-            </w:r>
-            <w:r>
-              <w:rPr>
-                <w:sz w:val="16"/>
-                <w:szCs w:val="16"/>
-              </w:rPr>
-              <w:t>NUM</w:t>
+                <w:sz w:val="16"/>
+                <w:szCs w:val="16"/>
+              </w:rPr>
+              <w:t>STRING</w:t>
             </w:r>
           </w:p>
         </w:tc>
@@ -9042,6 +10773,15 @@
                 <w:szCs w:val="16"/>
               </w:rPr>
             </w:pPr>
+            <w:proofErr w:type="gramStart"/>
+            <w:r>
+              <w:rPr>
+                <w:sz w:val="16"/>
+                <w:szCs w:val="16"/>
+              </w:rPr>
+              <w:t>ENUM(</w:t>
+            </w:r>
+            <w:proofErr w:type="gramEnd"/>
             <w:r>
               <w:rPr>
                 <w:rFonts w:hint="eastAsia"/>
@@ -9056,6 +10796,13 @@
                 <w:szCs w:val="16"/>
               </w:rPr>
               <w:t>ike, Follow, Download</w:t>
+            </w:r>
+            <w:r>
+              <w:rPr>
+                <w:sz w:val="16"/>
+                <w:szCs w:val="16"/>
+              </w:rPr>
+              <w:t>)</w:t>
             </w:r>
           </w:p>
         </w:tc>
@@ -9080,7 +10827,21 @@
                 <w:sz w:val="16"/>
                 <w:szCs w:val="16"/>
               </w:rPr>
-              <w:t>actor_id</w:t>
+              <w:t>actor</w:t>
+            </w:r>
+            <w:r>
+              <w:rPr>
+                <w:sz w:val="16"/>
+                <w:szCs w:val="16"/>
+              </w:rPr>
+              <w:t>I</w:t>
+            </w:r>
+            <w:r>
+              <w:rPr>
+                <w:sz w:val="16"/>
+                <w:szCs w:val="16"/>
+              </w:rPr>
+              <w:t>d</w:t>
             </w:r>
             <w:proofErr w:type="spellEnd"/>
           </w:p>
@@ -9182,7 +10943,21 @@
                 <w:sz w:val="16"/>
                 <w:szCs w:val="16"/>
               </w:rPr>
-              <w:t>arget_id</w:t>
+              <w:t>arget</w:t>
+            </w:r>
+            <w:r>
+              <w:rPr>
+                <w:sz w:val="16"/>
+                <w:szCs w:val="16"/>
+              </w:rPr>
+              <w:t>I</w:t>
+            </w:r>
+            <w:r>
+              <w:rPr>
+                <w:sz w:val="16"/>
+                <w:szCs w:val="16"/>
+              </w:rPr>
+              <w:t>d</w:t>
             </w:r>
             <w:proofErr w:type="spellEnd"/>
           </w:p>
@@ -9283,7 +11058,21 @@
                 <w:sz w:val="16"/>
                 <w:szCs w:val="16"/>
               </w:rPr>
-              <w:t>arget_kind</w:t>
+              <w:t>arget</w:t>
+            </w:r>
+            <w:r>
+              <w:rPr>
+                <w:sz w:val="16"/>
+                <w:szCs w:val="16"/>
+              </w:rPr>
+              <w:t>K</w:t>
+            </w:r>
+            <w:r>
+              <w:rPr>
+                <w:sz w:val="16"/>
+                <w:szCs w:val="16"/>
+              </w:rPr>
+              <w:t>ind</w:t>
             </w:r>
             <w:proofErr w:type="spellEnd"/>
           </w:p>
@@ -9303,18 +11092,10 @@
             </w:pPr>
             <w:r>
               <w:rPr>
-                <w:rFonts w:hint="eastAsia"/>
-                <w:sz w:val="16"/>
-                <w:szCs w:val="16"/>
-              </w:rPr>
-              <w:t>E</w:t>
-            </w:r>
-            <w:r>
-              <w:rPr>
-                <w:sz w:val="16"/>
-                <w:szCs w:val="16"/>
-              </w:rPr>
-              <w:t>NUM</w:t>
+                <w:sz w:val="16"/>
+                <w:szCs w:val="16"/>
+              </w:rPr>
+              <w:t>STRING</w:t>
             </w:r>
           </w:p>
         </w:tc>
@@ -9354,6 +11135,15 @@
                 <w:szCs w:val="16"/>
               </w:rPr>
             </w:pPr>
+            <w:proofErr w:type="gramStart"/>
+            <w:r>
+              <w:rPr>
+                <w:sz w:val="16"/>
+                <w:szCs w:val="16"/>
+              </w:rPr>
+              <w:t>ENUM(</w:t>
+            </w:r>
+            <w:proofErr w:type="gramEnd"/>
             <w:r>
               <w:rPr>
                 <w:rFonts w:hint="eastAsia"/>
@@ -9368,6 +11158,13 @@
                 <w:szCs w:val="16"/>
               </w:rPr>
               <w:t>ser, Post, Collection</w:t>
+            </w:r>
+            <w:r>
+              <w:rPr>
+                <w:sz w:val="16"/>
+                <w:szCs w:val="16"/>
+              </w:rPr>
+              <w:t>)</w:t>
             </w:r>
           </w:p>
         </w:tc>
@@ -9400,7 +11197,21 @@
                 <w:sz w:val="16"/>
                 <w:szCs w:val="16"/>
               </w:rPr>
-              <w:t>reated_at</w:t>
+              <w:t>reated</w:t>
+            </w:r>
+            <w:r>
+              <w:rPr>
+                <w:sz w:val="16"/>
+                <w:szCs w:val="16"/>
+              </w:rPr>
+              <w:t>A</w:t>
+            </w:r>
+            <w:r>
+              <w:rPr>
+                <w:sz w:val="16"/>
+                <w:szCs w:val="16"/>
+              </w:rPr>
+              <w:t>t</w:t>
             </w:r>
             <w:proofErr w:type="spellEnd"/>
           </w:p>
@@ -9494,7 +11305,115 @@
                 <w:sz w:val="16"/>
                 <w:szCs w:val="16"/>
               </w:rPr>
-              <w:t>pdated_at</w:t>
+              <w:t>pdated</w:t>
+            </w:r>
+            <w:r>
+              <w:rPr>
+                <w:sz w:val="16"/>
+                <w:szCs w:val="16"/>
+              </w:rPr>
+              <w:t>A</w:t>
+            </w:r>
+            <w:r>
+              <w:rPr>
+                <w:sz w:val="16"/>
+                <w:szCs w:val="16"/>
+              </w:rPr>
+              <w:t>t</w:t>
+            </w:r>
+            <w:proofErr w:type="spellEnd"/>
+          </w:p>
+        </w:tc>
+        <w:tc>
+          <w:tcPr>
+            <w:tcW w:w="1436" w:type="dxa"/>
+          </w:tcPr>
+          <w:p>
+            <w:pPr>
+              <w:pStyle w:val="a3"/>
+              <w:ind w:leftChars="0" w:left="0"/>
+              <w:rPr>
+                <w:sz w:val="16"/>
+                <w:szCs w:val="16"/>
+              </w:rPr>
+            </w:pPr>
+            <w:r>
+              <w:rPr>
+                <w:rFonts w:hint="eastAsia"/>
+                <w:sz w:val="16"/>
+                <w:szCs w:val="16"/>
+              </w:rPr>
+              <w:t>d</w:t>
+            </w:r>
+            <w:r>
+              <w:rPr>
+                <w:sz w:val="16"/>
+                <w:szCs w:val="16"/>
+              </w:rPr>
+              <w:t>ate</w:t>
+            </w:r>
+          </w:p>
+        </w:tc>
+        <w:tc>
+          <w:tcPr>
+            <w:tcW w:w="2723" w:type="dxa"/>
+          </w:tcPr>
+          <w:p>
+            <w:pPr>
+              <w:pStyle w:val="a3"/>
+              <w:ind w:leftChars="0" w:left="0"/>
+              <w:rPr>
+                <w:sz w:val="16"/>
+                <w:szCs w:val="16"/>
+              </w:rPr>
+            </w:pPr>
+          </w:p>
+        </w:tc>
+        <w:tc>
+          <w:tcPr>
+            <w:tcW w:w="2896" w:type="dxa"/>
+          </w:tcPr>
+          <w:p>
+            <w:pPr>
+              <w:pStyle w:val="a3"/>
+              <w:ind w:leftChars="0" w:left="0"/>
+              <w:rPr>
+                <w:sz w:val="16"/>
+                <w:szCs w:val="16"/>
+              </w:rPr>
+            </w:pPr>
+          </w:p>
+        </w:tc>
+      </w:tr>
+      <w:tr>
+        <w:tc>
+          <w:tcPr>
+            <w:tcW w:w="1201" w:type="dxa"/>
+          </w:tcPr>
+          <w:p>
+            <w:pPr>
+              <w:pStyle w:val="a3"/>
+              <w:ind w:leftChars="0" w:left="0"/>
+              <w:rPr>
+                <w:sz w:val="16"/>
+                <w:szCs w:val="16"/>
+              </w:rPr>
+            </w:pPr>
+            <w:proofErr w:type="spellStart"/>
+            <w:r>
+              <w:rPr>
+                <w:rFonts w:hint="eastAsia"/>
+                <w:sz w:val="16"/>
+                <w:szCs w:val="16"/>
+              </w:rPr>
+              <w:t>d</w:t>
+            </w:r>
+            <w:r>
+              <w:rPr>
+                <w:sz w:val="16"/>
+                <w:szCs w:val="16"/>
+              </w:rPr>
+              <w:t>eletedAt</w:t>
             </w:r>
             <w:proofErr w:type="spellEnd"/>
           </w:p>
@@ -9640,7 +11559,7 @@
           <w:numId w:val="7"/>
         </w:numPr>
       </w:pPr>
-      <w:bookmarkStart w:id="10" w:name="_Toc31843047"/>
+      <w:bookmarkStart w:id="11" w:name="_Toc31843047"/>
       <w:r>
         <w:rPr>
           <w:rFonts w:hint="eastAsia"/>
@@ -9944,7 +11863,7 @@
       <w:r>
         <w:t>secase</w:t>
       </w:r>
-      <w:bookmarkEnd w:id="10"/>
+      <w:bookmarkEnd w:id="11"/>
       <w:proofErr w:type="spellEnd"/>
     </w:p>
     <w:p>
@@ -10981,7 +12900,6 @@
                 <w:sz w:val="18"/>
                 <w:szCs w:val="18"/>
               </w:rPr>
-              <w:lastRenderedPageBreak/>
               <w:t>U</w:t>
             </w:r>
             <w:r>
@@ -12823,6 +14741,7 @@
                 <w:sz w:val="18"/>
                 <w:szCs w:val="18"/>
               </w:rPr>
+              <w:lastRenderedPageBreak/>
               <w:t>P</w:t>
             </w:r>
             <w:r>
@@ -14375,7 +16294,6 @@
                 <w:sz w:val="18"/>
                 <w:szCs w:val="18"/>
               </w:rPr>
-              <w:lastRenderedPageBreak/>
               <w:t>C03</w:t>
             </w:r>
           </w:p>
@@ -15311,7 +17229,7 @@
           <w:numId w:val="7"/>
         </w:numPr>
       </w:pPr>
-      <w:bookmarkStart w:id="11" w:name="_Toc31843048"/>
+      <w:bookmarkStart w:id="12" w:name="_Toc31843048"/>
       <w:r>
         <w:rPr>
           <w:rFonts w:hint="eastAsia"/>
@@ -15324,7 +17242,7 @@
         </w:rPr>
         <w:t xml:space="preserve"> 구성</w:t>
       </w:r>
-      <w:bookmarkEnd w:id="11"/>
+      <w:bookmarkEnd w:id="12"/>
     </w:p>
     <w:p>
       <w:pPr>
@@ -15356,7 +17274,6 @@
         <w:spacing w:after="0" w:line="240" w:lineRule="auto"/>
         <w:ind w:leftChars="0"/>
         <w:rPr>
-          <w:rFonts w:hint="eastAsia"/>
           <w:sz w:val="18"/>
         </w:rPr>
       </w:pPr>
@@ -15697,6 +17614,7 @@
           <w:rFonts w:hint="eastAsia"/>
           <w:sz w:val="18"/>
         </w:rPr>
+        <w:lastRenderedPageBreak/>
         <w:t xml:space="preserve">언어 선택 </w:t>
       </w:r>
       <w:r>
@@ -16046,7 +17964,6 @@
           <w:rFonts w:hint="eastAsia"/>
           <w:sz w:val="18"/>
         </w:rPr>
-        <w:lastRenderedPageBreak/>
         <w:t>검색 결과</w:t>
       </w:r>
       <w:r>
@@ -16411,7 +18328,6 @@
         <w:spacing w:line="240" w:lineRule="auto"/>
         <w:ind w:leftChars="0"/>
         <w:rPr>
-          <w:rFonts w:hint="eastAsia"/>
           <w:sz w:val="18"/>
         </w:rPr>
       </w:pPr>
@@ -16540,7 +18456,6 @@
         <w:spacing w:line="240" w:lineRule="auto"/>
         <w:ind w:leftChars="0"/>
         <w:rPr>
-          <w:rFonts w:hint="eastAsia"/>
           <w:sz w:val="18"/>
         </w:rPr>
       </w:pPr>
@@ -16791,6 +18706,7 @@
           <w:rFonts w:hint="eastAsia"/>
           <w:sz w:val="18"/>
         </w:rPr>
+        <w:lastRenderedPageBreak/>
         <w:t>사용자 이름</w:t>
       </w:r>
     </w:p>
@@ -17203,7 +19119,6 @@
           <w:rFonts w:hint="eastAsia"/>
           <w:sz w:val="18"/>
         </w:rPr>
-        <w:lastRenderedPageBreak/>
         <w:t>현재 비밀번호</w:t>
       </w:r>
     </w:p>
@@ -17656,14 +19571,14 @@
         </w:numPr>
         <w:spacing w:before="240" w:after="0"/>
       </w:pPr>
-      <w:bookmarkStart w:id="12" w:name="_Toc31843049"/>
+      <w:bookmarkStart w:id="13" w:name="_Toc31843049"/>
       <w:r>
         <w:rPr>
           <w:rFonts w:hint="eastAsia"/>
         </w:rPr>
         <w:t>기타</w:t>
       </w:r>
-      <w:bookmarkEnd w:id="12"/>
+      <w:bookmarkEnd w:id="13"/>
     </w:p>
     <w:p>
       <w:pPr>
@@ -17806,7 +19721,7 @@
           <w:lang w:val="ko-KR"/>
         </w:rPr>
       </w:pPr>
-      <w:bookmarkStart w:id="13" w:name="_Toc31843050"/>
+      <w:bookmarkStart w:id="14" w:name="_Toc31843050"/>
       <w:r>
         <w:rPr>
           <w:rFonts w:hint="eastAsia"/>
@@ -17816,7 +19731,7 @@
         <w:lastRenderedPageBreak/>
         <w:t>구현</w:t>
       </w:r>
-      <w:bookmarkEnd w:id="13"/>
+      <w:bookmarkEnd w:id="14"/>
     </w:p>
     <w:p>
       <w:pPr>
@@ -17827,7 +19742,7 @@
         </w:numPr>
         <w:spacing w:after="0"/>
       </w:pPr>
-      <w:bookmarkStart w:id="14" w:name="_Toc31843051"/>
+      <w:bookmarkStart w:id="15" w:name="_Toc31843051"/>
       <w:proofErr w:type="spellStart"/>
       <w:r>
         <w:rPr>
@@ -17835,7 +19750,7 @@
         </w:rPr>
         <w:t>프론트엔드</w:t>
       </w:r>
-      <w:bookmarkEnd w:id="14"/>
+      <w:bookmarkEnd w:id="15"/>
       <w:proofErr w:type="spellEnd"/>
     </w:p>
     <w:p>
@@ -17923,9 +19838,6 @@
         <w:spacing w:after="0"/>
         <w:ind w:leftChars="0" w:left="1117" w:hanging="357"/>
         <w:jc w:val="left"/>
-        <w:rPr>
-          <w:rFonts w:hint="eastAsia"/>
-        </w:rPr>
       </w:pPr>
       <w:r>
         <w:rPr>
@@ -18106,9 +20018,6 @@
         </w:numPr>
         <w:spacing w:after="0" w:line="240" w:lineRule="auto"/>
         <w:ind w:leftChars="0"/>
-        <w:rPr>
-          <w:rFonts w:hint="eastAsia"/>
-        </w:rPr>
       </w:pPr>
       <w:r>
         <w:rPr>
@@ -18152,9 +20061,6 @@
         </w:numPr>
         <w:spacing w:after="0" w:line="240" w:lineRule="auto"/>
         <w:ind w:leftChars="0"/>
-        <w:rPr>
-          <w:rFonts w:hint="eastAsia"/>
-        </w:rPr>
       </w:pPr>
       <w:r>
         <w:rPr>
@@ -18278,9 +20184,6 @@
       <w:pPr>
         <w:spacing w:before="240" w:after="0"/>
         <w:jc w:val="left"/>
-        <w:rPr>
-          <w:rFonts w:hint="eastAsia"/>
-        </w:rPr>
       </w:pPr>
     </w:p>
     <w:p>
@@ -18291,7 +20194,7 @@
           <w:numId w:val="7"/>
         </w:numPr>
       </w:pPr>
-      <w:bookmarkStart w:id="15" w:name="_Toc31843052"/>
+      <w:bookmarkStart w:id="16" w:name="_Toc31843052"/>
       <w:proofErr w:type="spellStart"/>
       <w:r>
         <w:rPr>
@@ -18299,7 +20202,7 @@
         </w:rPr>
         <w:t>백엔드</w:t>
       </w:r>
-      <w:bookmarkEnd w:id="15"/>
+      <w:bookmarkEnd w:id="16"/>
       <w:proofErr w:type="spellEnd"/>
     </w:p>
     <w:p>
@@ -18543,8 +20446,6 @@
               </w:rPr>
               <w:t>/</w:t>
             </w:r>
-            <w:bookmarkStart w:id="16" w:name="_GoBack"/>
-            <w:bookmarkEnd w:id="16"/>
           </w:p>
         </w:tc>
         <w:tc>
@@ -19376,7 +21277,7 @@
           <w:p>
             <w:pPr>
               <w:rPr>
-                <w:rFonts w:ascii="KoPubWorld돋움체 Light" w:eastAsia="KoPubWorld돋움체 Light" w:hAnsi="KoPubWorld돋움체 Light" w:cs="KoPubWorld돋움체 Light" w:hint="eastAsia"/>
+                <w:rFonts w:ascii="KoPubWorld돋움체 Light" w:eastAsia="KoPubWorld돋움체 Light" w:hAnsi="KoPubWorld돋움체 Light" w:cs="KoPubWorld돋움체 Light"/>
               </w:rPr>
             </w:pPr>
             <w:proofErr w:type="spellStart"/>
@@ -29678,7 +31579,7 @@
 </file>
 
 <file path=word/endnotes.xml><?xml version="1.0" encoding="utf-8"?>
-<w:endnotes xmlns:wpc="http://schemas.microsoft.com/office/word/2010/wordprocessingCanvas" xmlns:cx="http://schemas.microsoft.com/office/drawing/2014/chartex" xmlns:cx1="http://schemas.microsoft.com/office/drawing/2015/9/8/chartex" xmlns:cx2="http://schemas.microsoft.com/office/drawing/2015/10/21/chartex" xmlns:cx3="http://schemas.microsoft.com/office/drawing/2016/5/9/chartex" xmlns:cx4="http://schemas.microsoft.com/office/drawing/2016/5/10/chartex" xmlns:cx5="http://schemas.microsoft.com/office/drawing/2016/5/11/chartex" xmlns:cx6="http://schemas.microsoft.com/office/drawing/2016/5/12/chartex" xmlns:cx7="http://schemas.microsoft.com/office/drawing/2016/5/13/chartex" xmlns:cx8="http://schemas.microsoft.com/office/drawing/2016/5/14/chartex" xmlns:mc="http://schemas.openxmlformats.org/markup-compatibility/2006" xmlns:aink="http://schemas.microsoft.com/office/drawing/2016/ink" xmlns:am3d="http://schemas.microsoft.com/office/drawing/2017/model3d" xmlns:o="urn:schemas-microsoft-com:office:office" xmlns:r="http://schemas.openxmlformats.org/officeDocument/2006/relationships" xmlns:m="http://schemas.openxmlformats.org/officeDocument/2006/math" xmlns:v="urn:schemas-microsoft-com:vml" xmlns:wp14="http://schemas.microsoft.com/office/word/2010/wordprocessingDrawing" xmlns:wp="http://schemas.openxmlformats.org/drawingml/2006/wordprocessingDrawing" xmlns:w10="urn:schemas-microsoft-com:office:word" xmlns:w="http://schemas.openxmlformats.org/wordprocessingml/2006/main" xmlns:w14="http://schemas.microsoft.com/office/word/2010/wordml" xmlns:w15="http://schemas.microsoft.com/office/word/2012/wordml" xmlns:w16cid="http://schemas.microsoft.com/office/word/2016/wordml/cid" xmlns:w16se="http://schemas.microsoft.com/office/word/2015/wordml/symex" xmlns:wpg="http://schemas.microsoft.com/office/word/2010/wordprocessingGroup" xmlns:wpi="http://schemas.microsoft.com/office/word/2010/wordprocessingInk" xmlns:wne="http://schemas.microsoft.com/office/word/2006/wordml" xmlns:wps="http://schemas.microsoft.com/office/word/2010/wordprocessingShape" mc:Ignorable="w14 w15 w16se w16cid wp14">
+<w:endnotes xmlns:wpc="http://schemas.microsoft.com/office/word/2010/wordprocessingCanvas" xmlns:cx="http://schemas.microsoft.com/office/drawing/2014/chartex" xmlns:cx1="http://schemas.microsoft.com/office/drawing/2015/9/8/chartex" xmlns:cx2="http://schemas.microsoft.com/office/drawing/2015/10/21/chartex" xmlns:cx3="http://schemas.microsoft.com/office/drawing/2016/5/9/chartex" xmlns:cx4="http://schemas.microsoft.com/office/drawing/2016/5/10/chartex" xmlns:cx5="http://schemas.microsoft.com/office/drawing/2016/5/11/chartex" xmlns:cx6="http://schemas.microsoft.com/office/drawing/2016/5/12/chartex" xmlns:cx7="http://schemas.microsoft.com/office/drawing/2016/5/13/chartex" xmlns:cx8="http://schemas.microsoft.com/office/drawing/2016/5/14/chartex" xmlns:mc="http://schemas.openxmlformats.org/markup-compatibility/2006" xmlns:aink="http://schemas.microsoft.com/office/drawing/2016/ink" xmlns:am3d="http://schemas.microsoft.com/office/drawing/2017/model3d" xmlns:o="urn:schemas-microsoft-com:office:office" xmlns:r="http://schemas.openxmlformats.org/officeDocument/2006/relationships" xmlns:m="http://schemas.openxmlformats.org/officeDocument/2006/math" xmlns:v="urn:schemas-microsoft-com:vml" xmlns:wp14="http://schemas.microsoft.com/office/word/2010/wordprocessingDrawing" xmlns:wp="http://schemas.openxmlformats.org/drawingml/2006/wordprocessingDrawing" xmlns:w10="urn:schemas-microsoft-com:office:word" xmlns:w="http://schemas.openxmlformats.org/wordprocessingml/2006/main" xmlns:w14="http://schemas.microsoft.com/office/word/2010/wordml" xmlns:w15="http://schemas.microsoft.com/office/word/2012/wordml" xmlns:w16cex="http://schemas.microsoft.com/office/word/2018/wordml/cex" xmlns:w16cid="http://schemas.microsoft.com/office/word/2016/wordml/cid" xmlns:w16="http://schemas.microsoft.com/office/word/2018/wordml" xmlns:w16se="http://schemas.microsoft.com/office/word/2015/wordml/symex" xmlns:wpg="http://schemas.microsoft.com/office/word/2010/wordprocessingGroup" xmlns:wpi="http://schemas.microsoft.com/office/word/2010/wordprocessingInk" xmlns:wne="http://schemas.microsoft.com/office/word/2006/wordml" xmlns:wps="http://schemas.microsoft.com/office/word/2010/wordprocessingShape" mc:Ignorable="w14 w15 w16se w16cid w16 w16cex wp14">
   <w:endnote w:type="separator" w:id="-1">
     <w:p>
       <w:pPr>
@@ -29703,7 +31604,7 @@
 </file>
 
 <file path=word/footnotes.xml><?xml version="1.0" encoding="utf-8"?>
-<w:footnotes xmlns:wpc="http://schemas.microsoft.com/office/word/2010/wordprocessingCanvas" xmlns:cx="http://schemas.microsoft.com/office/drawing/2014/chartex" xmlns:cx1="http://schemas.microsoft.com/office/drawing/2015/9/8/chartex" xmlns:cx2="http://schemas.microsoft.com/office/drawing/2015/10/21/chartex" xmlns:cx3="http://schemas.microsoft.com/office/drawing/2016/5/9/chartex" xmlns:cx4="http://schemas.microsoft.com/office/drawing/2016/5/10/chartex" xmlns:cx5="http://schemas.microsoft.com/office/drawing/2016/5/11/chartex" xmlns:cx6="http://schemas.microsoft.com/office/drawing/2016/5/12/chartex" xmlns:cx7="http://schemas.microsoft.com/office/drawing/2016/5/13/chartex" xmlns:cx8="http://schemas.microsoft.com/office/drawing/2016/5/14/chartex" xmlns:mc="http://schemas.openxmlformats.org/markup-compatibility/2006" xmlns:aink="http://schemas.microsoft.com/office/drawing/2016/ink" xmlns:am3d="http://schemas.microsoft.com/office/drawing/2017/model3d" xmlns:o="urn:schemas-microsoft-com:office:office" xmlns:r="http://schemas.openxmlformats.org/officeDocument/2006/relationships" xmlns:m="http://schemas.openxmlformats.org/officeDocument/2006/math" xmlns:v="urn:schemas-microsoft-com:vml" xmlns:wp14="http://schemas.microsoft.com/office/word/2010/wordprocessingDrawing" xmlns:wp="http://schemas.openxmlformats.org/drawingml/2006/wordprocessingDrawing" xmlns:w10="urn:schemas-microsoft-com:office:word" xmlns:w="http://schemas.openxmlformats.org/wordprocessingml/2006/main" xmlns:w14="http://schemas.microsoft.com/office/word/2010/wordml" xmlns:w15="http://schemas.microsoft.com/office/word/2012/wordml" xmlns:w16cid="http://schemas.microsoft.com/office/word/2016/wordml/cid" xmlns:w16se="http://schemas.microsoft.com/office/word/2015/wordml/symex" xmlns:wpg="http://schemas.microsoft.com/office/word/2010/wordprocessingGroup" xmlns:wpi="http://schemas.microsoft.com/office/word/2010/wordprocessingInk" xmlns:wne="http://schemas.microsoft.com/office/word/2006/wordml" xmlns:wps="http://schemas.microsoft.com/office/word/2010/wordprocessingShape" mc:Ignorable="w14 w15 w16se w16cid wp14">
+<w:footnotes xmlns:wpc="http://schemas.microsoft.com/office/word/2010/wordprocessingCanvas" xmlns:cx="http://schemas.microsoft.com/office/drawing/2014/chartex" xmlns:cx1="http://schemas.microsoft.com/office/drawing/2015/9/8/chartex" xmlns:cx2="http://schemas.microsoft.com/office/drawing/2015/10/21/chartex" xmlns:cx3="http://schemas.microsoft.com/office/drawing/2016/5/9/chartex" xmlns:cx4="http://schemas.microsoft.com/office/drawing/2016/5/10/chartex" xmlns:cx5="http://schemas.microsoft.com/office/drawing/2016/5/11/chartex" xmlns:cx6="http://schemas.microsoft.com/office/drawing/2016/5/12/chartex" xmlns:cx7="http://schemas.microsoft.com/office/drawing/2016/5/13/chartex" xmlns:cx8="http://schemas.microsoft.com/office/drawing/2016/5/14/chartex" xmlns:mc="http://schemas.openxmlformats.org/markup-compatibility/2006" xmlns:aink="http://schemas.microsoft.com/office/drawing/2016/ink" xmlns:am3d="http://schemas.microsoft.com/office/drawing/2017/model3d" xmlns:o="urn:schemas-microsoft-com:office:office" xmlns:r="http://schemas.openxmlformats.org/officeDocument/2006/relationships" xmlns:m="http://schemas.openxmlformats.org/officeDocument/2006/math" xmlns:v="urn:schemas-microsoft-com:vml" xmlns:wp14="http://schemas.microsoft.com/office/word/2010/wordprocessingDrawing" xmlns:wp="http://schemas.openxmlformats.org/drawingml/2006/wordprocessingDrawing" xmlns:w10="urn:schemas-microsoft-com:office:word" xmlns:w="http://schemas.openxmlformats.org/wordprocessingml/2006/main" xmlns:w14="http://schemas.microsoft.com/office/word/2010/wordml" xmlns:w15="http://schemas.microsoft.com/office/word/2012/wordml" xmlns:w16cex="http://schemas.microsoft.com/office/word/2018/wordml/cex" xmlns:w16cid="http://schemas.microsoft.com/office/word/2016/wordml/cid" xmlns:w16="http://schemas.microsoft.com/office/word/2018/wordml" xmlns:w16se="http://schemas.microsoft.com/office/word/2015/wordml/symex" xmlns:wpg="http://schemas.microsoft.com/office/word/2010/wordprocessingGroup" xmlns:wpi="http://schemas.microsoft.com/office/word/2010/wordprocessingInk" xmlns:wne="http://schemas.microsoft.com/office/word/2006/wordml" xmlns:wps="http://schemas.microsoft.com/office/word/2010/wordprocessingShape" mc:Ignorable="w14 w15 w16se w16cid w16 w16cex wp14">
   <w:footnote w:type="separator" w:id="-1">
     <w:p>
       <w:pPr>
@@ -29728,7 +31629,7 @@
 </file>
 
 <file path=word/numbering.xml><?xml version="1.0" encoding="utf-8"?>
-<w:numbering xmlns:wpc="http://schemas.microsoft.com/office/word/2010/wordprocessingCanvas" xmlns:cx="http://schemas.microsoft.com/office/drawing/2014/chartex" xmlns:cx1="http://schemas.microsoft.com/office/drawing/2015/9/8/chartex" xmlns:cx2="http://schemas.microsoft.com/office/drawing/2015/10/21/chartex" xmlns:cx3="http://schemas.microsoft.com/office/drawing/2016/5/9/chartex" xmlns:cx4="http://schemas.microsoft.com/office/drawing/2016/5/10/chartex" xmlns:cx5="http://schemas.microsoft.com/office/drawing/2016/5/11/chartex" xmlns:cx6="http://schemas.microsoft.com/office/drawing/2016/5/12/chartex" xmlns:cx7="http://schemas.microsoft.com/office/drawing/2016/5/13/chartex" xmlns:cx8="http://schemas.microsoft.com/office/drawing/2016/5/14/chartex" xmlns:mc="http://schemas.openxmlformats.org/markup-compatibility/2006" xmlns:aink="http://schemas.microsoft.com/office/drawing/2016/ink" xmlns:am3d="http://schemas.microsoft.com/office/drawing/2017/model3d" xmlns:o="urn:schemas-microsoft-com:office:office" xmlns:r="http://schemas.openxmlformats.org/officeDocument/2006/relationships" xmlns:m="http://schemas.openxmlformats.org/officeDocument/2006/math" xmlns:v="urn:schemas-microsoft-com:vml" xmlns:wp14="http://schemas.microsoft.com/office/word/2010/wordprocessingDrawing" xmlns:wp="http://schemas.openxmlformats.org/drawingml/2006/wordprocessingDrawing" xmlns:w10="urn:schemas-microsoft-com:office:word" xmlns:w="http://schemas.openxmlformats.org/wordprocessingml/2006/main" xmlns:w14="http://schemas.microsoft.com/office/word/2010/wordml" xmlns:w15="http://schemas.microsoft.com/office/word/2012/wordml" xmlns:w16cid="http://schemas.microsoft.com/office/word/2016/wordml/cid" xmlns:w16se="http://schemas.microsoft.com/office/word/2015/wordml/symex" xmlns:wpg="http://schemas.microsoft.com/office/word/2010/wordprocessingGroup" xmlns:wpi="http://schemas.microsoft.com/office/word/2010/wordprocessingInk" xmlns:wne="http://schemas.microsoft.com/office/word/2006/wordml" xmlns:wps="http://schemas.microsoft.com/office/word/2010/wordprocessingShape" mc:Ignorable="w14 w15 w16se w16cid wp14">
+<w:numbering xmlns:wpc="http://schemas.microsoft.com/office/word/2010/wordprocessingCanvas" xmlns:cx="http://schemas.microsoft.com/office/drawing/2014/chartex" xmlns:cx1="http://schemas.microsoft.com/office/drawing/2015/9/8/chartex" xmlns:cx2="http://schemas.microsoft.com/office/drawing/2015/10/21/chartex" xmlns:cx3="http://schemas.microsoft.com/office/drawing/2016/5/9/chartex" xmlns:cx4="http://schemas.microsoft.com/office/drawing/2016/5/10/chartex" xmlns:cx5="http://schemas.microsoft.com/office/drawing/2016/5/11/chartex" xmlns:cx6="http://schemas.microsoft.com/office/drawing/2016/5/12/chartex" xmlns:cx7="http://schemas.microsoft.com/office/drawing/2016/5/13/chartex" xmlns:cx8="http://schemas.microsoft.com/office/drawing/2016/5/14/chartex" xmlns:mc="http://schemas.openxmlformats.org/markup-compatibility/2006" xmlns:aink="http://schemas.microsoft.com/office/drawing/2016/ink" xmlns:am3d="http://schemas.microsoft.com/office/drawing/2017/model3d" xmlns:o="urn:schemas-microsoft-com:office:office" xmlns:r="http://schemas.openxmlformats.org/officeDocument/2006/relationships" xmlns:m="http://schemas.openxmlformats.org/officeDocument/2006/math" xmlns:v="urn:schemas-microsoft-com:vml" xmlns:wp14="http://schemas.microsoft.com/office/word/2010/wordprocessingDrawing" xmlns:wp="http://schemas.openxmlformats.org/drawingml/2006/wordprocessingDrawing" xmlns:w10="urn:schemas-microsoft-com:office:word" xmlns:w="http://schemas.openxmlformats.org/wordprocessingml/2006/main" xmlns:w14="http://schemas.microsoft.com/office/word/2010/wordml" xmlns:w15="http://schemas.microsoft.com/office/word/2012/wordml" xmlns:w16cex="http://schemas.microsoft.com/office/word/2018/wordml/cex" xmlns:w16cid="http://schemas.microsoft.com/office/word/2016/wordml/cid" xmlns:w16="http://schemas.microsoft.com/office/word/2018/wordml" xmlns:w16se="http://schemas.microsoft.com/office/word/2015/wordml/symex" xmlns:wpg="http://schemas.microsoft.com/office/word/2010/wordprocessingGroup" xmlns:wpi="http://schemas.microsoft.com/office/word/2010/wordprocessingInk" xmlns:wne="http://schemas.microsoft.com/office/word/2006/wordml" xmlns:wps="http://schemas.microsoft.com/office/word/2010/wordprocessingShape" mc:Ignorable="w14 w15 w16se w16cid w16 w16cex wp14">
   <w:abstractNum w:abstractNumId="0" w15:restartNumberingAfterBreak="0">
     <w:nsid w:val="03F627B3"/>
     <w:multiLevelType w:val="hybridMultilevel"/>
@@ -34517,7 +36418,7 @@
 </file>
 
 <file path=word/styles.xml><?xml version="1.0" encoding="utf-8"?>
-<w:styles xmlns:mc="http://schemas.openxmlformats.org/markup-compatibility/2006" xmlns:r="http://schemas.openxmlformats.org/officeDocument/2006/relationships" xmlns:w="http://schemas.openxmlformats.org/wordprocessingml/2006/main" xmlns:w14="http://schemas.microsoft.com/office/word/2010/wordml" xmlns:w15="http://schemas.microsoft.com/office/word/2012/wordml" xmlns:w16cid="http://schemas.microsoft.com/office/word/2016/wordml/cid" xmlns:w16se="http://schemas.microsoft.com/office/word/2015/wordml/symex" mc:Ignorable="w14 w15 w16se w16cid">
+<w:styles xmlns:mc="http://schemas.openxmlformats.org/markup-compatibility/2006" xmlns:r="http://schemas.openxmlformats.org/officeDocument/2006/relationships" xmlns:w="http://schemas.openxmlformats.org/wordprocessingml/2006/main" xmlns:w14="http://schemas.microsoft.com/office/word/2010/wordml" xmlns:w15="http://schemas.microsoft.com/office/word/2012/wordml" xmlns:w16cex="http://schemas.microsoft.com/office/word/2018/wordml/cex" xmlns:w16cid="http://schemas.microsoft.com/office/word/2016/wordml/cid" xmlns:w16="http://schemas.microsoft.com/office/word/2018/wordml" xmlns:w16se="http://schemas.microsoft.com/office/word/2015/wordml/symex" mc:Ignorable="w14 w15 w16se w16cid w16 w16cex">
   <w:docDefaults>
     <w:rPrDefault>
       <w:rPr>
@@ -35503,7 +37404,7 @@
 </file>
 
 <file path=customXml/itemProps1.xml><?xml version="1.0" encoding="utf-8"?>
-<ds:datastoreItem xmlns:ds="http://schemas.openxmlformats.org/officeDocument/2006/customXml" ds:itemID="{FDC5D550-B2BF-447F-9073-C7530B66C4C2}">
+<ds:datastoreItem xmlns:ds="http://schemas.openxmlformats.org/officeDocument/2006/customXml" ds:itemID="{4503F5C4-A1FB-425B-B59B-BCD84635C39B}">
   <ds:schemaRefs>
     <ds:schemaRef ds:uri="http://schemas.openxmlformats.org/officeDocument/2006/bibliography"/>
   </ds:schemaRefs>

</xml_diff>

<commit_message>
Feat: Add prototype for post list
</commit_message>
<xml_diff>
--- a/documents/Project_Description(STIRRING).docx
+++ b/documents/Project_Description(STIRRING).docx
@@ -1952,6 +1952,7 @@
           <w:lang w:val="ko-KR"/>
         </w:rPr>
       </w:pPr>
+      <w:proofErr w:type="spellStart"/>
       <w:r>
         <w:rPr>
           <w:rFonts w:hint="eastAsia"/>
@@ -1970,7 +1971,15 @@
           <w:rFonts w:hint="eastAsia"/>
           <w:lang w:val="ko-KR"/>
         </w:rPr>
-        <w:t>은 사진 데이터를 자유롭게 공유하는 웹 서비스이다.</w:t>
+        <w:t>은</w:t>
+      </w:r>
+      <w:proofErr w:type="spellEnd"/>
+      <w:r>
+        <w:rPr>
+          <w:rFonts w:hint="eastAsia"/>
+          <w:lang w:val="ko-KR"/>
+        </w:rPr>
+        <w:t xml:space="preserve"> 사진 데이터를 자유롭게 공유하는 웹 서비스이다.</w:t>
       </w:r>
     </w:p>
     <w:p>
@@ -2150,7 +2159,21 @@
               <w:rPr>
                 <w:rFonts w:hint="eastAsia"/>
               </w:rPr>
-              <w:t>Vue.js, Vuex, Vue-router</w:t>
+              <w:t xml:space="preserve">Vue.js, </w:t>
+            </w:r>
+            <w:proofErr w:type="spellStart"/>
+            <w:r>
+              <w:rPr>
+                <w:rFonts w:hint="eastAsia"/>
+              </w:rPr>
+              <w:t>Vuex</w:t>
+            </w:r>
+            <w:proofErr w:type="spellEnd"/>
+            <w:r>
+              <w:rPr>
+                <w:rFonts w:hint="eastAsia"/>
+              </w:rPr>
+              <w:t>, Vue-router</w:t>
             </w:r>
             <w:r>
               <w:t>, Webpack, Babel</w:t>
@@ -2236,7 +2259,35 @@
               <w:rPr>
                 <w:rFonts w:hint="eastAsia"/>
               </w:rPr>
-              <w:t>, JWT, Multer, NodeMailer,</w:t>
+              <w:t xml:space="preserve">, JWT, </w:t>
+            </w:r>
+            <w:proofErr w:type="spellStart"/>
+            <w:r>
+              <w:rPr>
+                <w:rFonts w:hint="eastAsia"/>
+              </w:rPr>
+              <w:t>Multer</w:t>
+            </w:r>
+            <w:proofErr w:type="spellEnd"/>
+            <w:r>
+              <w:rPr>
+                <w:rFonts w:hint="eastAsia"/>
+              </w:rPr>
+              <w:t xml:space="preserve">, </w:t>
+            </w:r>
+            <w:proofErr w:type="spellStart"/>
+            <w:r>
+              <w:rPr>
+                <w:rFonts w:hint="eastAsia"/>
+              </w:rPr>
+              <w:t>NodeMailer</w:t>
+            </w:r>
+            <w:proofErr w:type="spellEnd"/>
+            <w:r>
+              <w:rPr>
+                <w:rFonts w:hint="eastAsia"/>
+              </w:rPr>
+              <w:t>,</w:t>
             </w:r>
             <w:r>
               <w:t xml:space="preserve"> Typescript, Babel</w:t>
@@ -2306,6 +2357,7 @@
                 <w:rFonts w:hint="eastAsia"/>
               </w:rPr>
             </w:pPr>
+            <w:proofErr w:type="spellStart"/>
             <w:r>
               <w:rPr>
                 <w:rFonts w:hint="eastAsia"/>
@@ -2322,8 +2374,17 @@
               <w:t>q</w:t>
             </w:r>
             <w:r>
-              <w:t>l, Sequelize</w:t>
-            </w:r>
+              <w:t>l</w:t>
+            </w:r>
+            <w:proofErr w:type="spellEnd"/>
+            <w:r>
+              <w:t xml:space="preserve">, </w:t>
+            </w:r>
+            <w:proofErr w:type="spellStart"/>
+            <w:r>
+              <w:t>Sequelize</w:t>
+            </w:r>
+            <w:proofErr w:type="spellEnd"/>
           </w:p>
         </w:tc>
       </w:tr>
@@ -2548,13 +2609,23 @@
                               </w:rPr>
                               <w:t>참조 데이터(</w:t>
                             </w:r>
+                            <w:proofErr w:type="spellStart"/>
                             <w:r>
                               <w:rPr>
                                 <w:color w:val="000000" w:themeColor="text1"/>
                                 <w:sz w:val="16"/>
                                 <w:szCs w:val="18"/>
                               </w:rPr>
-                              <w:t>Readonly)</w:t>
+                              <w:t>Readonly</w:t>
+                            </w:r>
+                            <w:proofErr w:type="spellEnd"/>
+                            <w:r>
+                              <w:rPr>
+                                <w:color w:val="000000" w:themeColor="text1"/>
+                                <w:sz w:val="16"/>
+                                <w:szCs w:val="18"/>
+                              </w:rPr>
+                              <w:t>)</w:t>
                             </w:r>
                           </w:p>
                         </w:txbxContent>
@@ -2600,13 +2671,23 @@
                         </w:rPr>
                         <w:t>참조 데이터(</w:t>
                       </w:r>
+                      <w:proofErr w:type="spellStart"/>
                       <w:r>
                         <w:rPr>
                           <w:color w:val="000000" w:themeColor="text1"/>
                           <w:sz w:val="16"/>
                           <w:szCs w:val="18"/>
                         </w:rPr>
-                        <w:t>Readonly)</w:t>
+                        <w:t>Readonly</w:t>
+                      </w:r>
+                      <w:proofErr w:type="spellEnd"/>
+                      <w:r>
+                        <w:rPr>
+                          <w:color w:val="000000" w:themeColor="text1"/>
+                          <w:sz w:val="16"/>
+                          <w:szCs w:val="18"/>
+                        </w:rPr>
+                        <w:t>)</w:t>
                       </w:r>
                     </w:p>
                   </w:txbxContent>
@@ -2908,6 +2989,7 @@
                 <w:szCs w:val="16"/>
               </w:rPr>
             </w:pPr>
+            <w:proofErr w:type="spellStart"/>
             <w:r>
               <w:rPr>
                 <w:rFonts w:hint="eastAsia"/>
@@ -2931,6 +3013,7 @@
               </w:rPr>
               <w:t>t</w:t>
             </w:r>
+            <w:proofErr w:type="spellEnd"/>
           </w:p>
         </w:tc>
         <w:tc>
@@ -3006,6 +3089,7 @@
                 <w:szCs w:val="16"/>
               </w:rPr>
             </w:pPr>
+            <w:proofErr w:type="spellStart"/>
             <w:r>
               <w:rPr>
                 <w:sz w:val="16"/>
@@ -3027,6 +3111,7 @@
               </w:rPr>
               <w:t>t</w:t>
             </w:r>
+            <w:proofErr w:type="spellEnd"/>
           </w:p>
         </w:tc>
         <w:tc>
@@ -3102,6 +3187,7 @@
                 <w:szCs w:val="16"/>
               </w:rPr>
             </w:pPr>
+            <w:proofErr w:type="spellStart"/>
             <w:r>
               <w:rPr>
                 <w:rFonts w:hint="eastAsia"/>
@@ -3117,6 +3203,7 @@
               </w:rPr>
               <w:t>eletedAt</w:t>
             </w:r>
+            <w:proofErr w:type="spellEnd"/>
           </w:p>
         </w:tc>
         <w:tc>
@@ -3361,6 +3448,7 @@
                 <w:szCs w:val="16"/>
               </w:rPr>
             </w:pPr>
+            <w:proofErr w:type="spellStart"/>
             <w:r>
               <w:rPr>
                 <w:rFonts w:hint="eastAsia"/>
@@ -3376,6 +3464,7 @@
               </w:rPr>
               <w:t>ocialDomain</w:t>
             </w:r>
+            <w:proofErr w:type="spellEnd"/>
           </w:p>
         </w:tc>
         <w:tc>
@@ -3458,7 +3547,39 @@
                 <w:sz w:val="16"/>
                 <w:szCs w:val="16"/>
               </w:rPr>
-              <w:t xml:space="preserve">wn, Naver, Kakao, Google </w:t>
+              <w:t xml:space="preserve">wn, </w:t>
+            </w:r>
+            <w:proofErr w:type="spellStart"/>
+            <w:r>
+              <w:rPr>
+                <w:sz w:val="16"/>
+                <w:szCs w:val="16"/>
+              </w:rPr>
+              <w:t>Naver</w:t>
+            </w:r>
+            <w:proofErr w:type="spellEnd"/>
+            <w:r>
+              <w:rPr>
+                <w:sz w:val="16"/>
+                <w:szCs w:val="16"/>
+              </w:rPr>
+              <w:t xml:space="preserve">, </w:t>
+            </w:r>
+            <w:proofErr w:type="spellStart"/>
+            <w:r>
+              <w:rPr>
+                <w:sz w:val="16"/>
+                <w:szCs w:val="16"/>
+              </w:rPr>
+              <w:t>Kakao</w:t>
+            </w:r>
+            <w:proofErr w:type="spellEnd"/>
+            <w:r>
+              <w:rPr>
+                <w:sz w:val="16"/>
+                <w:szCs w:val="16"/>
+              </w:rPr>
+              <w:t xml:space="preserve">, Google </w:t>
             </w:r>
             <w:r>
               <w:rPr>
@@ -3485,6 +3606,7 @@
                 <w:szCs w:val="16"/>
               </w:rPr>
             </w:pPr>
+            <w:proofErr w:type="spellStart"/>
             <w:r>
               <w:rPr>
                 <w:rFonts w:hint="eastAsia"/>
@@ -3500,6 +3622,7 @@
               </w:rPr>
               <w:t>ocialToken</w:t>
             </w:r>
+            <w:proofErr w:type="spellEnd"/>
           </w:p>
         </w:tc>
         <w:tc>
@@ -3961,6 +4084,7 @@
                 <w:szCs w:val="16"/>
               </w:rPr>
             </w:pPr>
+            <w:proofErr w:type="spellStart"/>
             <w:r>
               <w:rPr>
                 <w:sz w:val="16"/>
@@ -3990,6 +4114,7 @@
               </w:rPr>
               <w:t>Id</w:t>
             </w:r>
+            <w:proofErr w:type="spellEnd"/>
           </w:p>
         </w:tc>
         <w:tc>
@@ -4098,6 +4223,7 @@
                 <w:szCs w:val="16"/>
               </w:rPr>
             </w:pPr>
+            <w:proofErr w:type="spellStart"/>
             <w:r>
               <w:rPr>
                 <w:sz w:val="16"/>
@@ -4105,6 +4231,7 @@
               </w:rPr>
               <w:t>tagNames</w:t>
             </w:r>
+            <w:proofErr w:type="spellEnd"/>
           </w:p>
         </w:tc>
         <w:tc>
@@ -4241,6 +4368,7 @@
                 <w:szCs w:val="16"/>
               </w:rPr>
             </w:pPr>
+            <w:proofErr w:type="spellStart"/>
             <w:r>
               <w:rPr>
                 <w:sz w:val="16"/>
@@ -4248,6 +4376,7 @@
               </w:rPr>
               <w:t>postIds</w:t>
             </w:r>
+            <w:proofErr w:type="spellEnd"/>
           </w:p>
         </w:tc>
         <w:tc>
@@ -4395,6 +4524,7 @@
                 <w:szCs w:val="16"/>
               </w:rPr>
             </w:pPr>
+            <w:proofErr w:type="spellStart"/>
             <w:r>
               <w:rPr>
                 <w:sz w:val="16"/>
@@ -4402,6 +4532,7 @@
               </w:rPr>
               <w:t>collectionIds</w:t>
             </w:r>
+            <w:proofErr w:type="spellEnd"/>
           </w:p>
         </w:tc>
         <w:tc>
@@ -4549,6 +4680,7 @@
                 <w:szCs w:val="16"/>
               </w:rPr>
             </w:pPr>
+            <w:proofErr w:type="spellStart"/>
             <w:r>
               <w:rPr>
                 <w:rFonts w:hint="eastAsia"/>
@@ -4571,6 +4703,7 @@
               </w:rPr>
               <w:t>PostIds</w:t>
             </w:r>
+            <w:proofErr w:type="spellEnd"/>
           </w:p>
         </w:tc>
         <w:tc>
@@ -4862,6 +4995,7 @@
                 <w:szCs w:val="16"/>
               </w:rPr>
             </w:pPr>
+            <w:proofErr w:type="spellStart"/>
             <w:r>
               <w:rPr>
                 <w:rFonts w:hint="eastAsia"/>
@@ -4891,6 +5025,7 @@
               </w:rPr>
               <w:t>d</w:t>
             </w:r>
+            <w:proofErr w:type="spellEnd"/>
           </w:p>
         </w:tc>
         <w:tc>
@@ -4991,6 +5126,7 @@
                 <w:szCs w:val="16"/>
               </w:rPr>
             </w:pPr>
+            <w:proofErr w:type="spellStart"/>
             <w:r>
               <w:rPr>
                 <w:rFonts w:hint="eastAsia"/>
@@ -5006,6 +5142,7 @@
               </w:rPr>
               <w:t>esourceIds</w:t>
             </w:r>
+            <w:proofErr w:type="spellEnd"/>
           </w:p>
         </w:tc>
         <w:tc>
@@ -5128,6 +5265,7 @@
                 <w:szCs w:val="16"/>
               </w:rPr>
             </w:pPr>
+            <w:proofErr w:type="spellStart"/>
             <w:r>
               <w:rPr>
                 <w:rFonts w:hint="eastAsia"/>
@@ -5157,6 +5295,7 @@
               </w:rPr>
               <w:t>s</w:t>
             </w:r>
+            <w:proofErr w:type="spellEnd"/>
           </w:p>
         </w:tc>
         <w:tc>
@@ -5317,6 +5456,7 @@
                 <w:szCs w:val="16"/>
               </w:rPr>
             </w:pPr>
+            <w:proofErr w:type="spellStart"/>
             <w:r>
               <w:rPr>
                 <w:rFonts w:hint="eastAsia"/>
@@ -5346,6 +5486,7 @@
               </w:rPr>
               <w:t>ount</w:t>
             </w:r>
+            <w:proofErr w:type="spellEnd"/>
           </w:p>
         </w:tc>
         <w:tc>
@@ -5435,6 +5576,7 @@
                 <w:szCs w:val="16"/>
               </w:rPr>
             </w:pPr>
+            <w:proofErr w:type="spellStart"/>
             <w:r>
               <w:rPr>
                 <w:rFonts w:hint="eastAsia"/>
@@ -5464,6 +5606,7 @@
               </w:rPr>
               <w:t>ount</w:t>
             </w:r>
+            <w:proofErr w:type="spellEnd"/>
           </w:p>
         </w:tc>
         <w:tc>
@@ -5553,6 +5696,7 @@
                 <w:szCs w:val="16"/>
               </w:rPr>
             </w:pPr>
+            <w:proofErr w:type="spellStart"/>
             <w:r>
               <w:rPr>
                 <w:rFonts w:hint="eastAsia"/>
@@ -5582,6 +5726,7 @@
               </w:rPr>
               <w:t>ount</w:t>
             </w:r>
+            <w:proofErr w:type="spellEnd"/>
           </w:p>
         </w:tc>
         <w:tc>
@@ -5889,6 +6034,7 @@
                 <w:szCs w:val="16"/>
               </w:rPr>
             </w:pPr>
+            <w:proofErr w:type="spellStart"/>
             <w:r>
               <w:rPr>
                 <w:rFonts w:hint="eastAsia"/>
@@ -5918,6 +6064,7 @@
               </w:rPr>
               <w:t>ds</w:t>
             </w:r>
+            <w:proofErr w:type="spellEnd"/>
           </w:p>
         </w:tc>
         <w:tc>
@@ -6052,6 +6199,7 @@
                 <w:szCs w:val="16"/>
               </w:rPr>
             </w:pPr>
+            <w:proofErr w:type="spellStart"/>
             <w:r>
               <w:rPr>
                 <w:rFonts w:hint="eastAsia"/>
@@ -6081,6 +6229,7 @@
               </w:rPr>
               <w:t>d</w:t>
             </w:r>
+            <w:proofErr w:type="spellEnd"/>
           </w:p>
         </w:tc>
         <w:tc>
@@ -6202,6 +6351,7 @@
                 <w:szCs w:val="16"/>
               </w:rPr>
             </w:pPr>
+            <w:proofErr w:type="spellStart"/>
             <w:r>
               <w:rPr>
                 <w:rFonts w:hint="eastAsia"/>
@@ -6231,6 +6381,7 @@
               </w:rPr>
               <w:t>s</w:t>
             </w:r>
+            <w:proofErr w:type="spellEnd"/>
           </w:p>
         </w:tc>
         <w:tc>
@@ -6349,11 +6500,19 @@
       <w:r>
         <w:t xml:space="preserve">: </w:t>
       </w:r>
+      <w:proofErr w:type="spellStart"/>
       <w:r>
         <w:rPr>
           <w:rFonts w:hint="eastAsia"/>
         </w:rPr>
-        <w:t xml:space="preserve">업로드된 파일 등 자원 </w:t>
+        <w:t>업로드된</w:t>
+      </w:r>
+      <w:proofErr w:type="spellEnd"/>
+      <w:r>
+        <w:rPr>
+          <w:rFonts w:hint="eastAsia"/>
+        </w:rPr>
+        <w:t xml:space="preserve"> 파일 등 자원 </w:t>
       </w:r>
       <w:r>
         <w:rPr>
@@ -6617,42 +6776,23 @@
                 <w:szCs w:val="16"/>
               </w:rPr>
             </w:pPr>
-            <w:r>
-              <w:rPr>
-                <w:rFonts w:hint="eastAsia"/>
-                <w:sz w:val="16"/>
-                <w:szCs w:val="16"/>
-              </w:rPr>
-              <w:t>p</w:t>
-            </w:r>
-            <w:r>
-              <w:rPr>
-                <w:sz w:val="16"/>
-                <w:szCs w:val="16"/>
-              </w:rPr>
-              <w:t>review</w:t>
-            </w:r>
-            <w:r>
-              <w:rPr>
-                <w:sz w:val="16"/>
-                <w:szCs w:val="16"/>
-              </w:rPr>
-              <w:t>F</w:t>
-            </w:r>
-            <w:r>
-              <w:rPr>
-                <w:sz w:val="16"/>
-                <w:szCs w:val="16"/>
-              </w:rPr>
-              <w:t>ile</w:t>
-            </w:r>
-            <w:r>
-              <w:rPr>
-                <w:sz w:val="16"/>
-                <w:szCs w:val="16"/>
-              </w:rPr>
-              <w:t>name</w:t>
-            </w:r>
+            <w:proofErr w:type="spellStart"/>
+            <w:r>
+              <w:rPr>
+                <w:rFonts w:hint="eastAsia"/>
+                <w:sz w:val="16"/>
+                <w:szCs w:val="16"/>
+              </w:rPr>
+              <w:t>o</w:t>
+            </w:r>
+            <w:r>
+              <w:rPr>
+                <w:sz w:val="16"/>
+                <w:szCs w:val="16"/>
+              </w:rPr>
+              <w:t>riginalname</w:t>
+            </w:r>
+            <w:proofErr w:type="spellEnd"/>
           </w:p>
         </w:tc>
         <w:tc>
@@ -6704,7 +6844,31 @@
                 <w:sz w:val="16"/>
                 <w:szCs w:val="16"/>
               </w:rPr>
-              <w:t>미리보기 파일의 이름</w:t>
+              <w:t>자원(</w:t>
+            </w:r>
+            <w:r>
+              <w:rPr>
+                <w:rFonts w:hint="eastAsia"/>
+                <w:sz w:val="16"/>
+                <w:szCs w:val="16"/>
+              </w:rPr>
+              <w:t>파일</w:t>
+            </w:r>
+            <w:r>
+              <w:rPr>
+                <w:rFonts w:hint="eastAsia"/>
+                <w:sz w:val="16"/>
+                <w:szCs w:val="16"/>
+              </w:rPr>
+              <w:t>)</w:t>
+            </w:r>
+            <w:r>
+              <w:rPr>
+                <w:rFonts w:hint="eastAsia"/>
+                <w:sz w:val="16"/>
+                <w:szCs w:val="16"/>
+              </w:rPr>
+              <w:t>의 원본 이름</w:t>
             </w:r>
           </w:p>
         </w:tc>
@@ -6721,29 +6885,6 @@
                 <w:szCs w:val="16"/>
               </w:rPr>
             </w:pPr>
-            <w:r>
-              <w:rPr>
-                <w:rFonts w:hint="eastAsia"/>
-                <w:sz w:val="16"/>
-                <w:szCs w:val="16"/>
-              </w:rPr>
-              <w:t>U</w:t>
-            </w:r>
-            <w:r>
-              <w:rPr>
-                <w:sz w:val="16"/>
-                <w:szCs w:val="16"/>
-              </w:rPr>
-              <w:t>nique, file_key</w:t>
-            </w:r>
-            <w:r>
-              <w:rPr>
-                <w:rFonts w:hint="eastAsia"/>
-                <w:sz w:val="16"/>
-                <w:szCs w:val="16"/>
-              </w:rPr>
-              <w:t>와 중복X</w:t>
-            </w:r>
           </w:p>
         </w:tc>
       </w:tr>
@@ -6767,14 +6908,14 @@
                 <w:sz w:val="16"/>
                 <w:szCs w:val="16"/>
               </w:rPr>
-              <w:t>o</w:t>
-            </w:r>
-            <w:r>
-              <w:rPr>
-                <w:sz w:val="16"/>
-                <w:szCs w:val="16"/>
-              </w:rPr>
-              <w:t>riginalname</w:t>
+              <w:t>s</w:t>
+            </w:r>
+            <w:r>
+              <w:rPr>
+                <w:sz w:val="16"/>
+                <w:szCs w:val="16"/>
+              </w:rPr>
+              <w:t>ize</w:t>
             </w:r>
           </w:p>
         </w:tc>
@@ -6793,18 +6934,10 @@
             </w:pPr>
             <w:r>
               <w:rPr>
-                <w:rFonts w:hint="eastAsia"/>
-                <w:sz w:val="16"/>
-                <w:szCs w:val="16"/>
-              </w:rPr>
-              <w:t>S</w:t>
-            </w:r>
-            <w:r>
-              <w:rPr>
-                <w:sz w:val="16"/>
-                <w:szCs w:val="16"/>
-              </w:rPr>
-              <w:t>TRING</w:t>
+                <w:sz w:val="16"/>
+                <w:szCs w:val="16"/>
+              </w:rPr>
+              <w:t>INTEGER</w:t>
             </w:r>
           </w:p>
         </w:tc>
@@ -6827,31 +6960,15 @@
                 <w:sz w:val="16"/>
                 <w:szCs w:val="16"/>
               </w:rPr>
-              <w:t>자원(</w:t>
-            </w:r>
-            <w:r>
-              <w:rPr>
-                <w:rFonts w:hint="eastAsia"/>
-                <w:sz w:val="16"/>
-                <w:szCs w:val="16"/>
-              </w:rPr>
-              <w:t>파일</w:t>
-            </w:r>
-            <w:r>
-              <w:rPr>
-                <w:rFonts w:hint="eastAsia"/>
-                <w:sz w:val="16"/>
-                <w:szCs w:val="16"/>
-              </w:rPr>
-              <w:t>)</w:t>
-            </w:r>
-            <w:r>
-              <w:rPr>
-                <w:rFonts w:hint="eastAsia"/>
-                <w:sz w:val="16"/>
-                <w:szCs w:val="16"/>
-              </w:rPr>
-              <w:t>의 원본 이름</w:t>
+              <w:t>자원</w:t>
+            </w:r>
+            <w:r>
+              <w:rPr>
+                <w:rFonts w:hint="eastAsia"/>
+                <w:sz w:val="16"/>
+                <w:szCs w:val="16"/>
+              </w:rPr>
+              <w:t xml:space="preserve"> 용량</w:t>
             </w:r>
           </w:p>
         </w:tc>
@@ -6885,6 +7002,7 @@
                 <w:szCs w:val="16"/>
               </w:rPr>
             </w:pPr>
+            <w:proofErr w:type="spellStart"/>
             <w:r>
               <w:rPr>
                 <w:rFonts w:hint="eastAsia"/>
@@ -6892,106 +7010,6 @@
                 <w:szCs w:val="16"/>
               </w:rPr>
               <w:lastRenderedPageBreak/>
-              <w:t>s</w:t>
-            </w:r>
-            <w:r>
-              <w:rPr>
-                <w:sz w:val="16"/>
-                <w:szCs w:val="16"/>
-              </w:rPr>
-              <w:t>ize</w:t>
-            </w:r>
-          </w:p>
-        </w:tc>
-        <w:tc>
-          <w:tcPr>
-            <w:tcW w:w="1307" w:type="dxa"/>
-          </w:tcPr>
-          <w:p>
-            <w:pPr>
-              <w:pStyle w:val="a3"/>
-              <w:ind w:leftChars="0" w:left="0"/>
-              <w:rPr>
-                <w:sz w:val="16"/>
-                <w:szCs w:val="16"/>
-              </w:rPr>
-            </w:pPr>
-            <w:r>
-              <w:rPr>
-                <w:sz w:val="16"/>
-                <w:szCs w:val="16"/>
-              </w:rPr>
-              <w:t>INTEGER</w:t>
-            </w:r>
-          </w:p>
-        </w:tc>
-        <w:tc>
-          <w:tcPr>
-            <w:tcW w:w="2877" w:type="dxa"/>
-          </w:tcPr>
-          <w:p>
-            <w:pPr>
-              <w:pStyle w:val="a3"/>
-              <w:ind w:leftChars="0" w:left="0"/>
-              <w:rPr>
-                <w:sz w:val="16"/>
-                <w:szCs w:val="16"/>
-              </w:rPr>
-            </w:pPr>
-            <w:r>
-              <w:rPr>
-                <w:rFonts w:hint="eastAsia"/>
-                <w:sz w:val="16"/>
-                <w:szCs w:val="16"/>
-              </w:rPr>
-              <w:t>자원</w:t>
-            </w:r>
-            <w:r>
-              <w:rPr>
-                <w:rFonts w:hint="eastAsia"/>
-                <w:sz w:val="16"/>
-                <w:szCs w:val="16"/>
-              </w:rPr>
-              <w:t xml:space="preserve"> 용량</w:t>
-            </w:r>
-          </w:p>
-        </w:tc>
-        <w:tc>
-          <w:tcPr>
-            <w:tcW w:w="2742" w:type="dxa"/>
-          </w:tcPr>
-          <w:p>
-            <w:pPr>
-              <w:pStyle w:val="a3"/>
-              <w:ind w:leftChars="0" w:left="0"/>
-              <w:rPr>
-                <w:sz w:val="16"/>
-                <w:szCs w:val="16"/>
-              </w:rPr>
-            </w:pPr>
-          </w:p>
-        </w:tc>
-      </w:tr>
-      <w:tr>
-        <w:tc>
-          <w:tcPr>
-            <w:tcW w:w="1420" w:type="dxa"/>
-          </w:tcPr>
-          <w:p>
-            <w:pPr>
-              <w:pStyle w:val="a3"/>
-              <w:ind w:leftChars="0" w:left="0"/>
-              <w:rPr>
-                <w:sz w:val="16"/>
-                <w:szCs w:val="16"/>
-              </w:rPr>
-            </w:pPr>
-            <w:r>
-              <w:rPr>
-                <w:rFonts w:hint="eastAsia"/>
-                <w:sz w:val="16"/>
-                <w:szCs w:val="16"/>
-              </w:rPr>
               <w:t>m</w:t>
             </w:r>
             <w:r>
@@ -7001,6 +7019,7 @@
               </w:rPr>
               <w:t>imetype</w:t>
             </w:r>
+            <w:proofErr w:type="spellEnd"/>
           </w:p>
         </w:tc>
         <w:tc>
@@ -7871,6 +7890,7 @@
                 <w:szCs w:val="16"/>
               </w:rPr>
             </w:pPr>
+            <w:proofErr w:type="spellStart"/>
             <w:r>
               <w:rPr>
                 <w:sz w:val="16"/>
@@ -7892,6 +7912,7 @@
               </w:rPr>
               <w:t>d</w:t>
             </w:r>
+            <w:proofErr w:type="spellEnd"/>
           </w:p>
         </w:tc>
         <w:tc>
@@ -7977,6 +7998,7 @@
                 <w:szCs w:val="16"/>
               </w:rPr>
             </w:pPr>
+            <w:proofErr w:type="spellStart"/>
             <w:r>
               <w:rPr>
                 <w:rFonts w:hint="eastAsia"/>
@@ -8006,6 +8028,7 @@
               </w:rPr>
               <w:t>d</w:t>
             </w:r>
+            <w:proofErr w:type="spellEnd"/>
           </w:p>
         </w:tc>
         <w:tc>
@@ -8090,6 +8113,7 @@
                 <w:szCs w:val="16"/>
               </w:rPr>
             </w:pPr>
+            <w:proofErr w:type="spellStart"/>
             <w:r>
               <w:rPr>
                 <w:rFonts w:hint="eastAsia"/>
@@ -8119,6 +8143,7 @@
               </w:rPr>
               <w:t>ind</w:t>
             </w:r>
+            <w:proofErr w:type="spellEnd"/>
           </w:p>
         </w:tc>
         <w:tc>
@@ -8530,6 +8555,7 @@
       <w:r>
         <w:t xml:space="preserve">imple </w:t>
       </w:r>
+      <w:proofErr w:type="spellStart"/>
       <w:r>
         <w:rPr>
           <w:rFonts w:hint="eastAsia"/>
@@ -8540,6 +8566,7 @@
         <w:t>secase</w:t>
       </w:r>
       <w:bookmarkEnd w:id="11"/>
+      <w:proofErr w:type="spellEnd"/>
     </w:p>
     <w:p>
       <w:pPr>
@@ -8605,6 +8632,7 @@
               <w:pStyle w:val="a3"/>
               <w:ind w:leftChars="0" w:left="0"/>
             </w:pPr>
+            <w:proofErr w:type="spellStart"/>
             <w:r>
               <w:rPr>
                 <w:rFonts w:hint="eastAsia"/>
@@ -8614,6 +8642,7 @@
             <w:r>
               <w:t>C_Name</w:t>
             </w:r>
+            <w:proofErr w:type="spellEnd"/>
           </w:p>
         </w:tc>
         <w:tc>
@@ -8626,6 +8655,7 @@
               <w:pStyle w:val="a3"/>
               <w:ind w:leftChars="0" w:left="0"/>
             </w:pPr>
+            <w:proofErr w:type="spellStart"/>
             <w:r>
               <w:rPr>
                 <w:rFonts w:hint="eastAsia"/>
@@ -8635,6 +8665,7 @@
             <w:r>
               <w:t>C_Description</w:t>
             </w:r>
+            <w:proofErr w:type="spellEnd"/>
           </w:p>
         </w:tc>
       </w:tr>
@@ -8720,7 +8751,23 @@
                 <w:sz w:val="18"/>
                 <w:szCs w:val="18"/>
               </w:rPr>
-              <w:t xml:space="preserve"> (local, google, facebook)</w:t>
+              <w:t xml:space="preserve"> (local, google, </w:t>
+            </w:r>
+            <w:proofErr w:type="spellStart"/>
+            <w:r>
+              <w:rPr>
+                <w:sz w:val="18"/>
+                <w:szCs w:val="18"/>
+              </w:rPr>
+              <w:t>facebook</w:t>
+            </w:r>
+            <w:proofErr w:type="spellEnd"/>
+            <w:r>
+              <w:rPr>
+                <w:sz w:val="18"/>
+                <w:szCs w:val="18"/>
+              </w:rPr>
+              <w:t>)</w:t>
             </w:r>
           </w:p>
           <w:p>
@@ -9093,7 +9140,23 @@
                 <w:sz w:val="18"/>
                 <w:szCs w:val="18"/>
               </w:rPr>
-              <w:t xml:space="preserve"> (local, google, facebook)</w:t>
+              <w:t xml:space="preserve"> (local, google, </w:t>
+            </w:r>
+            <w:proofErr w:type="spellStart"/>
+            <w:r>
+              <w:rPr>
+                <w:sz w:val="18"/>
+                <w:szCs w:val="18"/>
+              </w:rPr>
+              <w:t>facebook</w:t>
+            </w:r>
+            <w:proofErr w:type="spellEnd"/>
+            <w:r>
+              <w:rPr>
+                <w:sz w:val="18"/>
+                <w:szCs w:val="18"/>
+              </w:rPr>
+              <w:t>)</w:t>
             </w:r>
           </w:p>
         </w:tc>
@@ -9644,13 +9707,41 @@
               </w:rPr>
               <w:t xml:space="preserve"> </w:t>
             </w:r>
-            <w:r>
-              <w:rPr>
-                <w:rFonts w:hint="eastAsia"/>
-                <w:sz w:val="18"/>
-                <w:szCs w:val="18"/>
-              </w:rPr>
-              <w:t>팔로우/팔로워 삭제</w:t>
+            <w:proofErr w:type="spellStart"/>
+            <w:r>
+              <w:rPr>
+                <w:rFonts w:hint="eastAsia"/>
+                <w:sz w:val="18"/>
+                <w:szCs w:val="18"/>
+              </w:rPr>
+              <w:t>팔로우</w:t>
+            </w:r>
+            <w:proofErr w:type="spellEnd"/>
+            <w:r>
+              <w:rPr>
+                <w:rFonts w:hint="eastAsia"/>
+                <w:sz w:val="18"/>
+                <w:szCs w:val="18"/>
+              </w:rPr>
+              <w:t>/</w:t>
+            </w:r>
+            <w:proofErr w:type="spellStart"/>
+            <w:r>
+              <w:rPr>
+                <w:rFonts w:hint="eastAsia"/>
+                <w:sz w:val="18"/>
+                <w:szCs w:val="18"/>
+              </w:rPr>
+              <w:t>팔로워</w:t>
+            </w:r>
+            <w:proofErr w:type="spellEnd"/>
+            <w:r>
+              <w:rPr>
+                <w:rFonts w:hint="eastAsia"/>
+                <w:sz w:val="18"/>
+                <w:szCs w:val="18"/>
+              </w:rPr>
+              <w:t xml:space="preserve"> 삭제</w:t>
             </w:r>
           </w:p>
         </w:tc>
@@ -10045,6 +10136,7 @@
                 <w:szCs w:val="18"/>
               </w:rPr>
             </w:pPr>
+            <w:proofErr w:type="spellStart"/>
             <w:r>
               <w:rPr>
                 <w:rFonts w:hint="eastAsia"/>
@@ -10053,6 +10145,7 @@
               </w:rPr>
               <w:t>팔로잉</w:t>
             </w:r>
+            <w:proofErr w:type="spellEnd"/>
           </w:p>
         </w:tc>
         <w:tc>
@@ -10118,6 +10211,7 @@
                 <w:szCs w:val="18"/>
               </w:rPr>
             </w:pPr>
+            <w:proofErr w:type="spellStart"/>
             <w:r>
               <w:rPr>
                 <w:rFonts w:hint="eastAsia"/>
@@ -10126,6 +10220,7 @@
               </w:rPr>
               <w:t>언팔로잉</w:t>
             </w:r>
+            <w:proofErr w:type="spellEnd"/>
           </w:p>
         </w:tc>
         <w:tc>
@@ -10191,13 +10286,23 @@
                 <w:szCs w:val="18"/>
               </w:rPr>
             </w:pPr>
-            <w:r>
-              <w:rPr>
-                <w:rFonts w:hint="eastAsia"/>
-                <w:sz w:val="18"/>
-                <w:szCs w:val="18"/>
-              </w:rPr>
-              <w:t>팔로잉 리스트 조회</w:t>
+            <w:proofErr w:type="spellStart"/>
+            <w:r>
+              <w:rPr>
+                <w:rFonts w:hint="eastAsia"/>
+                <w:sz w:val="18"/>
+                <w:szCs w:val="18"/>
+              </w:rPr>
+              <w:t>팔로잉</w:t>
+            </w:r>
+            <w:proofErr w:type="spellEnd"/>
+            <w:r>
+              <w:rPr>
+                <w:rFonts w:hint="eastAsia"/>
+                <w:sz w:val="18"/>
+                <w:szCs w:val="18"/>
+              </w:rPr>
+              <w:t xml:space="preserve"> 리스트 조회</w:t>
             </w:r>
           </w:p>
         </w:tc>
@@ -10239,7 +10344,6 @@
                 <w:sz w:val="18"/>
                 <w:szCs w:val="18"/>
               </w:rPr>
-              <w:lastRenderedPageBreak/>
               <w:t>U</w:t>
             </w:r>
             <w:r>
@@ -10265,13 +10369,23 @@
                 <w:szCs w:val="18"/>
               </w:rPr>
             </w:pPr>
-            <w:r>
-              <w:rPr>
-                <w:rFonts w:hint="eastAsia"/>
-                <w:sz w:val="18"/>
-                <w:szCs w:val="18"/>
-              </w:rPr>
-              <w:t xml:space="preserve">팔로워 </w:t>
+            <w:proofErr w:type="spellStart"/>
+            <w:r>
+              <w:rPr>
+                <w:rFonts w:hint="eastAsia"/>
+                <w:sz w:val="18"/>
+                <w:szCs w:val="18"/>
+              </w:rPr>
+              <w:t>팔로워</w:t>
+            </w:r>
+            <w:proofErr w:type="spellEnd"/>
+            <w:r>
+              <w:rPr>
+                <w:rFonts w:hint="eastAsia"/>
+                <w:sz w:val="18"/>
+                <w:szCs w:val="18"/>
+              </w:rPr>
+              <w:t xml:space="preserve"> </w:t>
             </w:r>
             <w:r>
               <w:rPr>
@@ -10329,6 +10443,7 @@
                 <w:sz w:val="18"/>
                 <w:szCs w:val="18"/>
               </w:rPr>
+              <w:lastRenderedPageBreak/>
               <w:t>U</w:t>
             </w:r>
             <w:r>
@@ -10764,6 +10879,7 @@
               <w:pStyle w:val="a3"/>
               <w:ind w:leftChars="0" w:left="0"/>
             </w:pPr>
+            <w:proofErr w:type="spellStart"/>
             <w:r>
               <w:rPr>
                 <w:rFonts w:hint="eastAsia"/>
@@ -10773,6 +10889,7 @@
             <w:r>
               <w:t>C_Name</w:t>
             </w:r>
+            <w:proofErr w:type="spellEnd"/>
           </w:p>
         </w:tc>
         <w:tc>
@@ -10785,6 +10902,7 @@
               <w:pStyle w:val="a3"/>
               <w:ind w:leftChars="0" w:left="0"/>
             </w:pPr>
+            <w:proofErr w:type="spellStart"/>
             <w:r>
               <w:rPr>
                 <w:rFonts w:hint="eastAsia"/>
@@ -10794,6 +10912,7 @@
             <w:r>
               <w:t>C_Description</w:t>
             </w:r>
+            <w:proofErr w:type="spellEnd"/>
           </w:p>
         </w:tc>
       </w:tr>
@@ -11161,6 +11280,7 @@
                 <w:szCs w:val="18"/>
               </w:rPr>
             </w:pPr>
+            <w:proofErr w:type="spellStart"/>
             <w:r>
               <w:rPr>
                 <w:rFonts w:hint="eastAsia"/>
@@ -11169,6 +11289,7 @@
               </w:rPr>
               <w:t>자세히보기</w:t>
             </w:r>
+            <w:proofErr w:type="spellEnd"/>
           </w:p>
         </w:tc>
         <w:tc>
@@ -11281,13 +11402,23 @@
                 <w:szCs w:val="18"/>
               </w:rPr>
             </w:pPr>
-            <w:r>
-              <w:rPr>
-                <w:rFonts w:hint="eastAsia"/>
-                <w:sz w:val="18"/>
-                <w:szCs w:val="18"/>
-              </w:rPr>
-              <w:t>자세히보기로 연결</w:t>
+            <w:proofErr w:type="spellStart"/>
+            <w:r>
+              <w:rPr>
+                <w:rFonts w:hint="eastAsia"/>
+                <w:sz w:val="18"/>
+                <w:szCs w:val="18"/>
+              </w:rPr>
+              <w:t>자세히보기로</w:t>
+            </w:r>
+            <w:proofErr w:type="spellEnd"/>
+            <w:r>
+              <w:rPr>
+                <w:rFonts w:hint="eastAsia"/>
+                <w:sz w:val="18"/>
+                <w:szCs w:val="18"/>
+              </w:rPr>
+              <w:t xml:space="preserve"> 연결</w:t>
             </w:r>
           </w:p>
         </w:tc>
@@ -11564,6 +11695,7 @@
                 <w:szCs w:val="18"/>
               </w:rPr>
             </w:pPr>
+            <w:proofErr w:type="spellStart"/>
             <w:r>
               <w:rPr>
                 <w:rFonts w:hint="eastAsia"/>
@@ -11572,6 +11704,7 @@
               </w:rPr>
               <w:t>토글</w:t>
             </w:r>
+            <w:proofErr w:type="spellEnd"/>
             <w:r>
               <w:rPr>
                 <w:rFonts w:hint="eastAsia"/>
@@ -11750,13 +11883,23 @@
                 <w:szCs w:val="18"/>
               </w:rPr>
             </w:pPr>
-            <w:r>
-              <w:rPr>
-                <w:rFonts w:hint="eastAsia"/>
-                <w:sz w:val="18"/>
-                <w:szCs w:val="18"/>
-              </w:rPr>
-              <w:t>토글,</w:t>
+            <w:proofErr w:type="spellStart"/>
+            <w:r>
+              <w:rPr>
+                <w:rFonts w:hint="eastAsia"/>
+                <w:sz w:val="18"/>
+                <w:szCs w:val="18"/>
+              </w:rPr>
+              <w:t>토글</w:t>
+            </w:r>
+            <w:proofErr w:type="spellEnd"/>
+            <w:r>
+              <w:rPr>
+                <w:rFonts w:hint="eastAsia"/>
+                <w:sz w:val="18"/>
+                <w:szCs w:val="18"/>
+              </w:rPr>
+              <w:t>,</w:t>
             </w:r>
             <w:r>
               <w:rPr>
@@ -12076,15 +12219,33 @@
                 <w:sz w:val="18"/>
                 <w:szCs w:val="18"/>
               </w:rPr>
-              <w:t xml:space="preserve"> 모달</w:t>
-            </w:r>
-            <w:r>
-              <w:rPr>
-                <w:rFonts w:hint="eastAsia"/>
-                <w:sz w:val="18"/>
-                <w:szCs w:val="18"/>
-              </w:rPr>
-              <w:t>로 연결</w:t>
+              <w:t xml:space="preserve"> </w:t>
+            </w:r>
+            <w:proofErr w:type="spellStart"/>
+            <w:r>
+              <w:rPr>
+                <w:rFonts w:hint="eastAsia"/>
+                <w:sz w:val="18"/>
+                <w:szCs w:val="18"/>
+              </w:rPr>
+              <w:t>모달</w:t>
+            </w:r>
+            <w:r>
+              <w:rPr>
+                <w:rFonts w:hint="eastAsia"/>
+                <w:sz w:val="18"/>
+                <w:szCs w:val="18"/>
+              </w:rPr>
+              <w:t>로</w:t>
+            </w:r>
+            <w:proofErr w:type="spellEnd"/>
+            <w:r>
+              <w:rPr>
+                <w:rFonts w:hint="eastAsia"/>
+                <w:sz w:val="18"/>
+                <w:szCs w:val="18"/>
+              </w:rPr>
+              <w:t xml:space="preserve"> 연결</w:t>
             </w:r>
           </w:p>
         </w:tc>
@@ -12188,15 +12349,33 @@
                 <w:sz w:val="18"/>
                 <w:szCs w:val="18"/>
               </w:rPr>
-              <w:t xml:space="preserve"> 모달</w:t>
-            </w:r>
-            <w:r>
-              <w:rPr>
-                <w:rFonts w:hint="eastAsia"/>
-                <w:sz w:val="18"/>
-                <w:szCs w:val="18"/>
-              </w:rPr>
-              <w:t>로 연결</w:t>
+              <w:t xml:space="preserve"> </w:t>
+            </w:r>
+            <w:proofErr w:type="spellStart"/>
+            <w:r>
+              <w:rPr>
+                <w:rFonts w:hint="eastAsia"/>
+                <w:sz w:val="18"/>
+                <w:szCs w:val="18"/>
+              </w:rPr>
+              <w:t>모달</w:t>
+            </w:r>
+            <w:r>
+              <w:rPr>
+                <w:rFonts w:hint="eastAsia"/>
+                <w:sz w:val="18"/>
+                <w:szCs w:val="18"/>
+              </w:rPr>
+              <w:t>로</w:t>
+            </w:r>
+            <w:proofErr w:type="spellEnd"/>
+            <w:r>
+              <w:rPr>
+                <w:rFonts w:hint="eastAsia"/>
+                <w:sz w:val="18"/>
+                <w:szCs w:val="18"/>
+              </w:rPr>
+              <w:t xml:space="preserve"> 연결</w:t>
             </w:r>
           </w:p>
         </w:tc>
@@ -12508,6 +12687,7 @@
               <w:pStyle w:val="a3"/>
               <w:ind w:leftChars="0" w:left="0"/>
             </w:pPr>
+            <w:proofErr w:type="spellStart"/>
             <w:r>
               <w:rPr>
                 <w:rFonts w:hint="eastAsia"/>
@@ -12517,6 +12697,7 @@
             <w:r>
               <w:t>C_Name</w:t>
             </w:r>
+            <w:proofErr w:type="spellEnd"/>
           </w:p>
         </w:tc>
         <w:tc>
@@ -12529,6 +12710,7 @@
               <w:pStyle w:val="a3"/>
               <w:ind w:leftChars="0" w:left="0"/>
             </w:pPr>
+            <w:proofErr w:type="spellStart"/>
             <w:r>
               <w:rPr>
                 <w:rFonts w:hint="eastAsia"/>
@@ -12538,6 +12720,7 @@
             <w:r>
               <w:t>C_Description</w:t>
             </w:r>
+            <w:proofErr w:type="spellEnd"/>
           </w:p>
         </w:tc>
       </w:tr>
@@ -12932,8 +13115,18 @@
                 <w:sz w:val="18"/>
                 <w:szCs w:val="18"/>
               </w:rPr>
-              <w:t>컬렉션에서 삭제로 토글</w:t>
-            </w:r>
+              <w:t xml:space="preserve">컬렉션에서 삭제로 </w:t>
+            </w:r>
+            <w:proofErr w:type="spellStart"/>
+            <w:r>
+              <w:rPr>
+                <w:rFonts w:hint="eastAsia"/>
+                <w:sz w:val="18"/>
+                <w:szCs w:val="18"/>
+              </w:rPr>
+              <w:t>토글</w:t>
+            </w:r>
+            <w:proofErr w:type="spellEnd"/>
           </w:p>
         </w:tc>
       </w:tr>
@@ -13020,8 +13213,18 @@
                 <w:sz w:val="18"/>
                 <w:szCs w:val="18"/>
               </w:rPr>
-              <w:t>컬렉션에 추가로 토글</w:t>
-            </w:r>
+              <w:t xml:space="preserve">컬렉션에 추가로 </w:t>
+            </w:r>
+            <w:proofErr w:type="spellStart"/>
+            <w:r>
+              <w:rPr>
+                <w:rFonts w:hint="eastAsia"/>
+                <w:sz w:val="18"/>
+                <w:szCs w:val="18"/>
+              </w:rPr>
+              <w:t>토글</w:t>
+            </w:r>
+            <w:proofErr w:type="spellEnd"/>
           </w:p>
         </w:tc>
       </w:tr>
@@ -13144,6 +13347,7 @@
               <w:pStyle w:val="a3"/>
               <w:ind w:leftChars="0" w:left="0"/>
             </w:pPr>
+            <w:proofErr w:type="spellStart"/>
             <w:r>
               <w:rPr>
                 <w:rFonts w:hint="eastAsia"/>
@@ -13153,6 +13357,7 @@
             <w:r>
               <w:t>C_Name</w:t>
             </w:r>
+            <w:proofErr w:type="spellEnd"/>
           </w:p>
         </w:tc>
         <w:tc>
@@ -13165,6 +13370,7 @@
               <w:pStyle w:val="a3"/>
               <w:ind w:leftChars="0" w:left="0"/>
             </w:pPr>
+            <w:proofErr w:type="spellStart"/>
             <w:r>
               <w:rPr>
                 <w:rFonts w:hint="eastAsia"/>
@@ -13174,6 +13380,7 @@
             <w:r>
               <w:t>C_Description</w:t>
             </w:r>
+            <w:proofErr w:type="spellEnd"/>
           </w:p>
         </w:tc>
       </w:tr>
@@ -13541,16 +13748,25 @@
                 <w:sz w:val="18"/>
                 <w:szCs w:val="18"/>
               </w:rPr>
-              <w:t>데이터</w:t>
-            </w:r>
-            <w:r>
-              <w:rPr>
-                <w:rFonts w:hint="eastAsia"/>
-                <w:sz w:val="18"/>
-                <w:szCs w:val="18"/>
-              </w:rPr>
-              <w:lastRenderedPageBreak/>
-              <w:t>를 로딩한다.</w:t>
+              <w:t xml:space="preserve">데이터를 </w:t>
+            </w:r>
+            <w:proofErr w:type="spellStart"/>
+            <w:r>
+              <w:rPr>
+                <w:rFonts w:hint="eastAsia"/>
+                <w:sz w:val="18"/>
+                <w:szCs w:val="18"/>
+              </w:rPr>
+              <w:t>로딩한다</w:t>
+            </w:r>
+            <w:proofErr w:type="spellEnd"/>
+            <w:r>
+              <w:rPr>
+                <w:rFonts w:hint="eastAsia"/>
+                <w:sz w:val="18"/>
+                <w:szCs w:val="18"/>
+              </w:rPr>
+              <w:t>.</w:t>
             </w:r>
           </w:p>
         </w:tc>
@@ -13626,13 +13842,23 @@
                 <w:szCs w:val="18"/>
               </w:rPr>
             </w:pPr>
-            <w:r>
-              <w:rPr>
-                <w:rFonts w:hint="eastAsia"/>
-                <w:sz w:val="18"/>
-                <w:szCs w:val="18"/>
-              </w:rPr>
-              <w:t>뒤로가기 시 스크롤 및 데이터를 유지해야 한다.</w:t>
+            <w:proofErr w:type="spellStart"/>
+            <w:r>
+              <w:rPr>
+                <w:rFonts w:hint="eastAsia"/>
+                <w:sz w:val="18"/>
+                <w:szCs w:val="18"/>
+              </w:rPr>
+              <w:t>뒤로가기</w:t>
+            </w:r>
+            <w:proofErr w:type="spellEnd"/>
+            <w:r>
+              <w:rPr>
+                <w:rFonts w:hint="eastAsia"/>
+                <w:sz w:val="18"/>
+                <w:szCs w:val="18"/>
+              </w:rPr>
+              <w:t xml:space="preserve"> 시 스크롤 및 데이터를 유지해야 한다.</w:t>
             </w:r>
           </w:p>
         </w:tc>
@@ -14715,7 +14941,6 @@
           <w:rFonts w:hint="eastAsia"/>
           <w:sz w:val="18"/>
         </w:rPr>
-        <w:lastRenderedPageBreak/>
         <w:t>사용자</w:t>
       </w:r>
       <w:r>
@@ -14763,6 +14988,7 @@
           <w:rFonts w:hint="eastAsia"/>
           <w:sz w:val="18"/>
         </w:rPr>
+        <w:lastRenderedPageBreak/>
         <w:t>컬렉션 내 게시물</w:t>
       </w:r>
       <w:r>
@@ -14793,7 +15019,21 @@
         <w:rPr>
           <w:rFonts w:hint="eastAsia"/>
         </w:rPr>
-        <w:t>업로드 모달 창</w:t>
+        <w:t xml:space="preserve">업로드 </w:t>
+      </w:r>
+      <w:proofErr w:type="spellStart"/>
+      <w:r>
+        <w:rPr>
+          <w:rFonts w:hint="eastAsia"/>
+        </w:rPr>
+        <w:t>모달</w:t>
+      </w:r>
+      <w:proofErr w:type="spellEnd"/>
+      <w:r>
+        <w:rPr>
+          <w:rFonts w:hint="eastAsia"/>
+        </w:rPr>
+        <w:t xml:space="preserve"> 창</w:t>
       </w:r>
     </w:p>
     <w:p>
@@ -14907,7 +15147,21 @@
         <w:rPr>
           <w:rFonts w:hint="eastAsia"/>
         </w:rPr>
-        <w:t>컬렉션 추가 모달 창</w:t>
+        <w:t xml:space="preserve">컬렉션 추가 </w:t>
+      </w:r>
+      <w:proofErr w:type="spellStart"/>
+      <w:r>
+        <w:rPr>
+          <w:rFonts w:hint="eastAsia"/>
+        </w:rPr>
+        <w:t>모달</w:t>
+      </w:r>
+      <w:proofErr w:type="spellEnd"/>
+      <w:r>
+        <w:rPr>
+          <w:rFonts w:hint="eastAsia"/>
+        </w:rPr>
+        <w:t xml:space="preserve"> 창</w:t>
       </w:r>
     </w:p>
     <w:p>
@@ -14936,12 +15190,21 @@
         </w:rPr>
         <w:t>(</w:t>
       </w:r>
+      <w:proofErr w:type="spellStart"/>
       <w:r>
         <w:rPr>
           <w:rFonts w:hint="eastAsia"/>
           <w:sz w:val="18"/>
         </w:rPr>
-        <w:t>토글 버튼</w:t>
+        <w:t>토글</w:t>
+      </w:r>
+      <w:proofErr w:type="spellEnd"/>
+      <w:r>
+        <w:rPr>
+          <w:rFonts w:hint="eastAsia"/>
+          <w:sz w:val="18"/>
+        </w:rPr>
+        <w:t xml:space="preserve"> 버튼</w:t>
       </w:r>
       <w:r>
         <w:rPr>
@@ -15004,12 +15267,21 @@
           <w:sz w:val="18"/>
         </w:rPr>
       </w:pPr>
+      <w:proofErr w:type="spellStart"/>
       <w:r>
         <w:rPr>
           <w:rFonts w:hint="eastAsia"/>
           <w:sz w:val="18"/>
         </w:rPr>
-        <w:t>모달 닫기 버튼</w:t>
+        <w:t>모달</w:t>
+      </w:r>
+      <w:proofErr w:type="spellEnd"/>
+      <w:r>
+        <w:rPr>
+          <w:rFonts w:hint="eastAsia"/>
+          <w:sz w:val="18"/>
+        </w:rPr>
+        <w:t xml:space="preserve"> 닫기 버튼</w:t>
       </w:r>
     </w:p>
     <w:p>
@@ -15124,12 +15396,37 @@
           <w:sz w:val="18"/>
         </w:rPr>
       </w:pPr>
+      <w:proofErr w:type="spellStart"/>
       <w:r>
         <w:rPr>
           <w:rFonts w:hint="eastAsia"/>
           <w:sz w:val="18"/>
         </w:rPr>
-        <w:t>팔로우 버튼(팔로워 인원 수)</w:t>
+        <w:t>팔로우</w:t>
+      </w:r>
+      <w:proofErr w:type="spellEnd"/>
+      <w:r>
+        <w:rPr>
+          <w:rFonts w:hint="eastAsia"/>
+          <w:sz w:val="18"/>
+        </w:rPr>
+        <w:t xml:space="preserve"> 버튼(</w:t>
+      </w:r>
+      <w:proofErr w:type="spellStart"/>
+      <w:r>
+        <w:rPr>
+          <w:rFonts w:hint="eastAsia"/>
+          <w:sz w:val="18"/>
+        </w:rPr>
+        <w:t>팔로워</w:t>
+      </w:r>
+      <w:proofErr w:type="spellEnd"/>
+      <w:r>
+        <w:rPr>
+          <w:rFonts w:hint="eastAsia"/>
+          <w:sz w:val="18"/>
+        </w:rPr>
+        <w:t xml:space="preserve"> 인원 수)</w:t>
       </w:r>
     </w:p>
     <w:p>
@@ -15247,7 +15544,23 @@
           <w:rFonts w:hint="eastAsia"/>
           <w:sz w:val="18"/>
         </w:rPr>
-        <w:t>사용자가 팔로잉하는 다른 사용자 리스트</w:t>
+        <w:t xml:space="preserve">사용자가 </w:t>
+      </w:r>
+      <w:proofErr w:type="spellStart"/>
+      <w:r>
+        <w:rPr>
+          <w:rFonts w:hint="eastAsia"/>
+          <w:sz w:val="18"/>
+        </w:rPr>
+        <w:t>팔로잉하는</w:t>
+      </w:r>
+      <w:proofErr w:type="spellEnd"/>
+      <w:r>
+        <w:rPr>
+          <w:rFonts w:hint="eastAsia"/>
+          <w:sz w:val="18"/>
+        </w:rPr>
+        <w:t xml:space="preserve"> 다른 사용자 리스트</w:t>
       </w:r>
     </w:p>
     <w:p>
@@ -15285,7 +15598,23 @@
           <w:rFonts w:hint="eastAsia"/>
           <w:sz w:val="18"/>
         </w:rPr>
-        <w:t xml:space="preserve">프로필 이미지 번경 </w:t>
+        <w:t xml:space="preserve">프로필 이미지 </w:t>
+      </w:r>
+      <w:proofErr w:type="spellStart"/>
+      <w:r>
+        <w:rPr>
+          <w:rFonts w:hint="eastAsia"/>
+          <w:sz w:val="18"/>
+        </w:rPr>
+        <w:t>번경</w:t>
+      </w:r>
+      <w:proofErr w:type="spellEnd"/>
+      <w:r>
+        <w:rPr>
+          <w:rFonts w:hint="eastAsia"/>
+          <w:sz w:val="18"/>
+        </w:rPr>
+        <w:t xml:space="preserve"> </w:t>
       </w:r>
       <w:r>
         <w:rPr>
@@ -15340,7 +15669,23 @@
           <w:rFonts w:hint="eastAsia"/>
           <w:sz w:val="18"/>
         </w:rPr>
-        <w:t>관심 태그 변경(모달 창)</w:t>
+        <w:t>관심 태그 변경(</w:t>
+      </w:r>
+      <w:proofErr w:type="spellStart"/>
+      <w:r>
+        <w:rPr>
+          <w:rFonts w:hint="eastAsia"/>
+          <w:sz w:val="18"/>
+        </w:rPr>
+        <w:t>모달</w:t>
+      </w:r>
+      <w:proofErr w:type="spellEnd"/>
+      <w:r>
+        <w:rPr>
+          <w:rFonts w:hint="eastAsia"/>
+          <w:sz w:val="18"/>
+        </w:rPr>
+        <w:t xml:space="preserve"> 창)</w:t>
       </w:r>
     </w:p>
     <w:p>
@@ -16051,6 +16396,7 @@
         <w:spacing w:after="0"/>
       </w:pPr>
       <w:bookmarkStart w:id="15" w:name="_Toc31843051"/>
+      <w:proofErr w:type="spellStart"/>
       <w:r>
         <w:rPr>
           <w:rFonts w:hint="eastAsia"/>
@@ -16058,6 +16404,7 @@
         <w:t>프론트엔드</w:t>
       </w:r>
       <w:bookmarkEnd w:id="15"/>
+      <w:proofErr w:type="spellEnd"/>
     </w:p>
     <w:p>
       <w:pPr>
@@ -16161,14 +16508,27 @@
         <w:t>직접 조작이 아닌,</w:t>
       </w:r>
       <w:r>
-        <w:t xml:space="preserve"> VirtualDOM</w:t>
-      </w:r>
+        <w:t xml:space="preserve"> </w:t>
+      </w:r>
+      <w:proofErr w:type="spellStart"/>
+      <w:r>
+        <w:t>VirtualDOM</w:t>
+      </w:r>
+      <w:proofErr w:type="spellEnd"/>
       <w:r>
         <w:rPr>
           <w:rFonts w:hint="eastAsia"/>
         </w:rPr>
-        <w:t>을 이용한 인터렉션</w:t>
-      </w:r>
+        <w:t xml:space="preserve">을 이용한 </w:t>
+      </w:r>
+      <w:proofErr w:type="spellStart"/>
+      <w:r>
+        <w:rPr>
+          <w:rFonts w:hint="eastAsia"/>
+        </w:rPr>
+        <w:t>인터렉션</w:t>
+      </w:r>
+      <w:proofErr w:type="spellEnd"/>
     </w:p>
     <w:p>
       <w:pPr>
@@ -16259,6 +16619,7 @@
         <w:ind w:leftChars="0"/>
         <w:jc w:val="left"/>
       </w:pPr>
+      <w:proofErr w:type="spellStart"/>
       <w:r>
         <w:rPr>
           <w:rFonts w:hint="eastAsia"/>
@@ -16266,7 +16627,11 @@
         <w:t>Q</w:t>
       </w:r>
       <w:r>
-        <w:t xml:space="preserve">uerystring, URL parameter </w:t>
+        <w:t>uerystring</w:t>
+      </w:r>
+      <w:proofErr w:type="spellEnd"/>
+      <w:r>
+        <w:t xml:space="preserve">, URL parameter </w:t>
       </w:r>
       <w:r>
         <w:rPr>
@@ -16285,6 +16650,7 @@
         <w:spacing w:before="240" w:after="0"/>
         <w:ind w:leftChars="0"/>
       </w:pPr>
+      <w:proofErr w:type="spellStart"/>
       <w:r>
         <w:rPr>
           <w:rFonts w:hint="eastAsia"/>
@@ -16294,6 +16660,7 @@
       <w:r>
         <w:t>uex</w:t>
       </w:r>
+      <w:proofErr w:type="spellEnd"/>
     </w:p>
     <w:p>
       <w:pPr>
@@ -16399,7 +16766,23 @@
           <w:sz w:val="22"/>
           <w:szCs w:val="24"/>
         </w:rPr>
-        <w:t xml:space="preserve">Element-ui: </w:t>
+        <w:t>Element-</w:t>
+      </w:r>
+      <w:proofErr w:type="spellStart"/>
+      <w:r>
+        <w:rPr>
+          <w:sz w:val="22"/>
+          <w:szCs w:val="24"/>
+        </w:rPr>
+        <w:t>ui</w:t>
+      </w:r>
+      <w:proofErr w:type="spellEnd"/>
+      <w:r>
+        <w:rPr>
+          <w:sz w:val="22"/>
+          <w:szCs w:val="24"/>
+        </w:rPr>
+        <w:t xml:space="preserve">: </w:t>
       </w:r>
       <w:r>
         <w:rPr>
@@ -16436,6 +16819,7 @@
         <w:ind w:leftChars="0"/>
         <w:jc w:val="left"/>
       </w:pPr>
+      <w:proofErr w:type="spellStart"/>
       <w:r>
         <w:rPr>
           <w:rFonts w:hint="eastAsia"/>
@@ -16445,6 +16829,7 @@
       <w:r>
         <w:t>xios</w:t>
       </w:r>
+      <w:proofErr w:type="spellEnd"/>
     </w:p>
     <w:p>
       <w:pPr>
@@ -16457,11 +16842,19 @@
         <w:ind w:leftChars="0" w:left="1202" w:hanging="403"/>
         <w:jc w:val="left"/>
       </w:pPr>
+      <w:proofErr w:type="spellStart"/>
       <w:r>
         <w:rPr>
           <w:rFonts w:hint="eastAsia"/>
         </w:rPr>
-        <w:t xml:space="preserve">프라미스 기반의 비동기 </w:t>
+        <w:t>프라미스</w:t>
+      </w:r>
+      <w:proofErr w:type="spellEnd"/>
+      <w:r>
+        <w:rPr>
+          <w:rFonts w:hint="eastAsia"/>
+        </w:rPr>
+        <w:t xml:space="preserve"> 기반의 비동기 </w:t>
       </w:r>
       <w:r>
         <w:t xml:space="preserve">http </w:t>
@@ -16515,6 +16908,7 @@
         </w:numPr>
       </w:pPr>
       <w:bookmarkStart w:id="16" w:name="_Toc31843052"/>
+      <w:proofErr w:type="spellStart"/>
       <w:r>
         <w:rPr>
           <w:rFonts w:hint="eastAsia"/>
@@ -16522,6 +16916,7 @@
         <w:t>백엔드</w:t>
       </w:r>
       <w:bookmarkEnd w:id="16"/>
+      <w:proofErr w:type="spellEnd"/>
     </w:p>
     <w:p>
       <w:pPr>
@@ -16635,6 +17030,7 @@
                 <w:rFonts w:ascii="KoPubWorld돋움체 Bold" w:eastAsia="KoPubWorld돋움체 Bold" w:hAnsi="KoPubWorld돋움체 Bold" w:cs="KoPubWorld돋움체 Bold"/>
               </w:rPr>
             </w:pPr>
+            <w:proofErr w:type="spellStart"/>
             <w:r>
               <w:rPr>
                 <w:rFonts w:ascii="KoPubWorld돋움체 Bold" w:eastAsia="KoPubWorld돋움체 Bold" w:hAnsi="KoPubWorld돋움체 Bold" w:cs="KoPubWorld돋움체 Bold" w:hint="eastAsia"/>
@@ -16647,6 +17043,7 @@
               </w:rPr>
               <w:t>ndPoint</w:t>
             </w:r>
+            <w:proofErr w:type="spellEnd"/>
           </w:p>
         </w:tc>
         <w:tc>
@@ -16742,6 +17139,7 @@
                 <w:rFonts w:ascii="KoPubWorld돋움체 Light" w:eastAsia="KoPubWorld돋움체 Light" w:hAnsi="KoPubWorld돋움체 Light" w:cs="KoPubWorld돋움체 Light"/>
               </w:rPr>
             </w:pPr>
+            <w:proofErr w:type="spellStart"/>
             <w:r>
               <w:rPr>
                 <w:rFonts w:ascii="KoPubWorld돋움체 Light" w:eastAsia="KoPubWorld돋움체 Light" w:hAnsi="KoPubWorld돋움체 Light" w:cs="KoPubWorld돋움체 Light" w:hint="eastAsia"/>
@@ -16752,7 +17150,14 @@
               <w:rPr>
                 <w:rFonts w:ascii="KoPubWorld돋움체 Light" w:eastAsia="KoPubWorld돋움체 Light" w:hAnsi="KoPubWorld돋움체 Light" w:cs="KoPubWorld돋움체 Light"/>
               </w:rPr>
-              <w:t>pi/</w:t>
+              <w:t>pi</w:t>
+            </w:r>
+            <w:proofErr w:type="spellEnd"/>
+            <w:r>
+              <w:rPr>
+                <w:rFonts w:ascii="KoPubWorld돋움체 Light" w:eastAsia="KoPubWorld돋움체 Light" w:hAnsi="KoPubWorld돋움체 Light" w:cs="KoPubWorld돋움체 Light"/>
+              </w:rPr>
+              <w:t>/</w:t>
             </w:r>
           </w:p>
         </w:tc>
@@ -16808,6 +17213,7 @@
                 <w:rFonts w:ascii="KoPubWorld돋움체 Light" w:eastAsia="KoPubWorld돋움체 Light" w:hAnsi="KoPubWorld돋움체 Light" w:cs="KoPubWorld돋움체 Light"/>
               </w:rPr>
             </w:pPr>
+            <w:proofErr w:type="spellStart"/>
             <w:r>
               <w:rPr>
                 <w:rFonts w:ascii="KoPubWorld돋움체 Light" w:eastAsia="KoPubWorld돋움체 Light" w:hAnsi="KoPubWorld돋움체 Light" w:cs="KoPubWorld돋움체 Light" w:hint="eastAsia"/>
@@ -16820,6 +17226,7 @@
               </w:rPr>
               <w:t>uths</w:t>
             </w:r>
+            <w:proofErr w:type="spellEnd"/>
           </w:p>
         </w:tc>
         <w:tc>
@@ -16859,6 +17266,7 @@
                 <w:rFonts w:ascii="KoPubWorld돋움체 Light" w:eastAsia="KoPubWorld돋움체 Light" w:hAnsi="KoPubWorld돋움체 Light" w:cs="KoPubWorld돋움체 Light"/>
               </w:rPr>
             </w:pPr>
+            <w:proofErr w:type="spellStart"/>
             <w:r>
               <w:rPr>
                 <w:rFonts w:ascii="KoPubWorld돋움체 Light" w:eastAsia="KoPubWorld돋움체 Light" w:hAnsi="KoPubWorld돋움체 Light" w:cs="KoPubWorld돋움체 Light" w:hint="eastAsia"/>
@@ -16869,7 +17277,28 @@
               <w:rPr>
                 <w:rFonts w:ascii="KoPubWorld돋움체 Light" w:eastAsia="KoPubWorld돋움체 Light" w:hAnsi="KoPubWorld돋움체 Light" w:cs="KoPubWorld돋움체 Light"/>
               </w:rPr>
-              <w:t>pi/auths/login</w:t>
+              <w:t>pi</w:t>
+            </w:r>
+            <w:proofErr w:type="spellEnd"/>
+            <w:r>
+              <w:rPr>
+                <w:rFonts w:ascii="KoPubWorld돋움체 Light" w:eastAsia="KoPubWorld돋움체 Light" w:hAnsi="KoPubWorld돋움체 Light" w:cs="KoPubWorld돋움체 Light"/>
+              </w:rPr>
+              <w:t>/</w:t>
+            </w:r>
+            <w:proofErr w:type="spellStart"/>
+            <w:r>
+              <w:rPr>
+                <w:rFonts w:ascii="KoPubWorld돋움체 Light" w:eastAsia="KoPubWorld돋움체 Light" w:hAnsi="KoPubWorld돋움체 Light" w:cs="KoPubWorld돋움체 Light"/>
+              </w:rPr>
+              <w:t>auths</w:t>
+            </w:r>
+            <w:proofErr w:type="spellEnd"/>
+            <w:r>
+              <w:rPr>
+                <w:rFonts w:ascii="KoPubWorld돋움체 Light" w:eastAsia="KoPubWorld돋움체 Light" w:hAnsi="KoPubWorld돋움체 Light" w:cs="KoPubWorld돋움체 Light"/>
+              </w:rPr>
+              <w:t>/login</w:t>
             </w:r>
           </w:p>
         </w:tc>
@@ -16951,6 +17380,7 @@
                 <w:rFonts w:ascii="KoPubWorld돋움체 Light" w:eastAsia="KoPubWorld돋움체 Light" w:hAnsi="KoPubWorld돋움체 Light" w:cs="KoPubWorld돋움체 Light"/>
               </w:rPr>
             </w:pPr>
+            <w:proofErr w:type="spellStart"/>
             <w:r>
               <w:rPr>
                 <w:rFonts w:ascii="KoPubWorld돋움체 Light" w:eastAsia="KoPubWorld돋움체 Light" w:hAnsi="KoPubWorld돋움체 Light" w:cs="KoPubWorld돋움체 Light" w:hint="eastAsia"/>
@@ -16961,7 +17391,28 @@
               <w:rPr>
                 <w:rFonts w:ascii="KoPubWorld돋움체 Light" w:eastAsia="KoPubWorld돋움체 Light" w:hAnsi="KoPubWorld돋움체 Light" w:cs="KoPubWorld돋움체 Light"/>
               </w:rPr>
-              <w:t>pi/auths/refresh</w:t>
+              <w:t>pi</w:t>
+            </w:r>
+            <w:proofErr w:type="spellEnd"/>
+            <w:r>
+              <w:rPr>
+                <w:rFonts w:ascii="KoPubWorld돋움체 Light" w:eastAsia="KoPubWorld돋움체 Light" w:hAnsi="KoPubWorld돋움체 Light" w:cs="KoPubWorld돋움체 Light"/>
+              </w:rPr>
+              <w:t>/</w:t>
+            </w:r>
+            <w:proofErr w:type="spellStart"/>
+            <w:r>
+              <w:rPr>
+                <w:rFonts w:ascii="KoPubWorld돋움체 Light" w:eastAsia="KoPubWorld돋움체 Light" w:hAnsi="KoPubWorld돋움체 Light" w:cs="KoPubWorld돋움체 Light"/>
+              </w:rPr>
+              <w:t>auths</w:t>
+            </w:r>
+            <w:proofErr w:type="spellEnd"/>
+            <w:r>
+              <w:rPr>
+                <w:rFonts w:ascii="KoPubWorld돋움체 Light" w:eastAsia="KoPubWorld돋움체 Light" w:hAnsi="KoPubWorld돋움체 Light" w:cs="KoPubWorld돋움체 Light"/>
+              </w:rPr>
+              <w:t>/refresh</w:t>
             </w:r>
           </w:p>
         </w:tc>
@@ -17031,6 +17482,7 @@
                 <w:rFonts w:ascii="KoPubWorld돋움체 Light" w:eastAsia="KoPubWorld돋움체 Light" w:hAnsi="KoPubWorld돋움체 Light" w:cs="KoPubWorld돋움체 Light"/>
               </w:rPr>
             </w:pPr>
+            <w:proofErr w:type="spellStart"/>
             <w:r>
               <w:rPr>
                 <w:rFonts w:ascii="KoPubWorld돋움체 Light" w:eastAsia="KoPubWorld돋움체 Light" w:hAnsi="KoPubWorld돋움체 Light" w:cs="KoPubWorld돋움체 Light" w:hint="eastAsia"/>
@@ -17041,7 +17493,28 @@
               <w:rPr>
                 <w:rFonts w:ascii="KoPubWorld돋움체 Light" w:eastAsia="KoPubWorld돋움체 Light" w:hAnsi="KoPubWorld돋움체 Light" w:cs="KoPubWorld돋움체 Light"/>
               </w:rPr>
-              <w:t>pi/auths/check</w:t>
+              <w:t>pi</w:t>
+            </w:r>
+            <w:proofErr w:type="spellEnd"/>
+            <w:r>
+              <w:rPr>
+                <w:rFonts w:ascii="KoPubWorld돋움체 Light" w:eastAsia="KoPubWorld돋움체 Light" w:hAnsi="KoPubWorld돋움체 Light" w:cs="KoPubWorld돋움체 Light"/>
+              </w:rPr>
+              <w:t>/</w:t>
+            </w:r>
+            <w:proofErr w:type="spellStart"/>
+            <w:r>
+              <w:rPr>
+                <w:rFonts w:ascii="KoPubWorld돋움체 Light" w:eastAsia="KoPubWorld돋움체 Light" w:hAnsi="KoPubWorld돋움체 Light" w:cs="KoPubWorld돋움체 Light"/>
+              </w:rPr>
+              <w:t>auths</w:t>
+            </w:r>
+            <w:proofErr w:type="spellEnd"/>
+            <w:r>
+              <w:rPr>
+                <w:rFonts w:ascii="KoPubWorld돋움체 Light" w:eastAsia="KoPubWorld돋움체 Light" w:hAnsi="KoPubWorld돋움체 Light" w:cs="KoPubWorld돋움체 Light"/>
+              </w:rPr>
+              <w:t>/check</w:t>
             </w:r>
           </w:p>
         </w:tc>
@@ -17142,6 +17615,7 @@
                 <w:rFonts w:ascii="KoPubWorld돋움체 Light" w:eastAsia="KoPubWorld돋움체 Light" w:hAnsi="KoPubWorld돋움체 Light" w:cs="KoPubWorld돋움체 Light"/>
               </w:rPr>
             </w:pPr>
+            <w:proofErr w:type="spellStart"/>
             <w:r>
               <w:rPr>
                 <w:rFonts w:ascii="KoPubWorld돋움체 Light" w:eastAsia="KoPubWorld돋움체 Light" w:hAnsi="KoPubWorld돋움체 Light" w:cs="KoPubWorld돋움체 Light" w:hint="eastAsia"/>
@@ -17152,7 +17626,14 @@
               <w:rPr>
                 <w:rFonts w:ascii="KoPubWorld돋움체 Light" w:eastAsia="KoPubWorld돋움체 Light" w:hAnsi="KoPubWorld돋움체 Light" w:cs="KoPubWorld돋움체 Light"/>
               </w:rPr>
-              <w:t>pi/users</w:t>
+              <w:t>pi</w:t>
+            </w:r>
+            <w:proofErr w:type="spellEnd"/>
+            <w:r>
+              <w:rPr>
+                <w:rFonts w:ascii="KoPubWorld돋움체 Light" w:eastAsia="KoPubWorld돋움체 Light" w:hAnsi="KoPubWorld돋움체 Light" w:cs="KoPubWorld돋움체 Light"/>
+              </w:rPr>
+              <w:t>/users</w:t>
             </w:r>
           </w:p>
         </w:tc>
@@ -17222,6 +17703,7 @@
                 <w:rFonts w:ascii="KoPubWorld돋움체 Light" w:eastAsia="KoPubWorld돋움체 Light" w:hAnsi="KoPubWorld돋움체 Light" w:cs="KoPubWorld돋움체 Light"/>
               </w:rPr>
             </w:pPr>
+            <w:proofErr w:type="spellStart"/>
             <w:r>
               <w:rPr>
                 <w:rFonts w:ascii="KoPubWorld돋움체 Light" w:eastAsia="KoPubWorld돋움체 Light" w:hAnsi="KoPubWorld돋움체 Light" w:cs="KoPubWorld돋움체 Light" w:hint="eastAsia"/>
@@ -17232,7 +17714,14 @@
               <w:rPr>
                 <w:rFonts w:ascii="KoPubWorld돋움체 Light" w:eastAsia="KoPubWorld돋움체 Light" w:hAnsi="KoPubWorld돋움체 Light" w:cs="KoPubWorld돋움체 Light"/>
               </w:rPr>
-              <w:t>pi/users/password</w:t>
+              <w:t>pi</w:t>
+            </w:r>
+            <w:proofErr w:type="spellEnd"/>
+            <w:r>
+              <w:rPr>
+                <w:rFonts w:ascii="KoPubWorld돋움체 Light" w:eastAsia="KoPubWorld돋움체 Light" w:hAnsi="KoPubWorld돋움체 Light" w:cs="KoPubWorld돋움체 Light"/>
+              </w:rPr>
+              <w:t>/users/password</w:t>
             </w:r>
           </w:p>
         </w:tc>
@@ -17314,6 +17803,7 @@
                 <w:rFonts w:ascii="KoPubWorld돋움체 Light" w:eastAsia="KoPubWorld돋움체 Light" w:hAnsi="KoPubWorld돋움체 Light" w:cs="KoPubWorld돋움체 Light"/>
               </w:rPr>
             </w:pPr>
+            <w:proofErr w:type="spellStart"/>
             <w:r>
               <w:rPr>
                 <w:rFonts w:ascii="KoPubWorld돋움체 Light" w:eastAsia="KoPubWorld돋움체 Light" w:hAnsi="KoPubWorld돋움체 Light" w:cs="KoPubWorld돋움체 Light" w:hint="eastAsia"/>
@@ -17324,7 +17814,14 @@
               <w:rPr>
                 <w:rFonts w:ascii="KoPubWorld돋움체 Light" w:eastAsia="KoPubWorld돋움체 Light" w:hAnsi="KoPubWorld돋움체 Light" w:cs="KoPubWorld돋움체 Light"/>
               </w:rPr>
-              <w:t>pi/users/:id</w:t>
+              <w:t>pi</w:t>
+            </w:r>
+            <w:proofErr w:type="spellEnd"/>
+            <w:r>
+              <w:rPr>
+                <w:rFonts w:ascii="KoPubWorld돋움체 Light" w:eastAsia="KoPubWorld돋움체 Light" w:hAnsi="KoPubWorld돋움체 Light" w:cs="KoPubWorld돋움체 Light"/>
+              </w:rPr>
+              <w:t>/users/:id</w:t>
             </w:r>
           </w:p>
         </w:tc>
@@ -17408,6 +17905,7 @@
                 <w:rFonts w:ascii="KoPubWorld돋움체 Light" w:eastAsia="KoPubWorld돋움체 Light" w:hAnsi="KoPubWorld돋움체 Light" w:cs="KoPubWorld돋움체 Light"/>
               </w:rPr>
             </w:pPr>
+            <w:proofErr w:type="spellStart"/>
             <w:r>
               <w:rPr>
                 <w:rFonts w:ascii="KoPubWorld돋움체 Light" w:eastAsia="KoPubWorld돋움체 Light" w:hAnsi="KoPubWorld돋움체 Light" w:cs="KoPubWorld돋움체 Light" w:hint="eastAsia"/>
@@ -17418,7 +17916,14 @@
               <w:rPr>
                 <w:rFonts w:ascii="KoPubWorld돋움체 Light" w:eastAsia="KoPubWorld돋움체 Light" w:hAnsi="KoPubWorld돋움체 Light" w:cs="KoPubWorld돋움체 Light"/>
               </w:rPr>
-              <w:t>pi/users</w:t>
+              <w:t>pi</w:t>
+            </w:r>
+            <w:proofErr w:type="spellEnd"/>
+            <w:r>
+              <w:rPr>
+                <w:rFonts w:ascii="KoPubWorld돋움체 Light" w:eastAsia="KoPubWorld돋움체 Light" w:hAnsi="KoPubWorld돋움체 Light" w:cs="KoPubWorld돋움체 Light"/>
+              </w:rPr>
+              <w:t>/users</w:t>
             </w:r>
           </w:p>
         </w:tc>
@@ -17488,6 +17993,7 @@
                 <w:rFonts w:ascii="KoPubWorld돋움체 Light" w:eastAsia="KoPubWorld돋움체 Light" w:hAnsi="KoPubWorld돋움체 Light" w:cs="KoPubWorld돋움체 Light"/>
               </w:rPr>
             </w:pPr>
+            <w:proofErr w:type="spellStart"/>
             <w:r>
               <w:rPr>
                 <w:rFonts w:ascii="KoPubWorld돋움체 Light" w:eastAsia="KoPubWorld돋움체 Light" w:hAnsi="KoPubWorld돋움체 Light" w:cs="KoPubWorld돋움체 Light" w:hint="eastAsia"/>
@@ -17498,7 +18004,14 @@
               <w:rPr>
                 <w:rFonts w:ascii="KoPubWorld돋움체 Light" w:eastAsia="KoPubWorld돋움체 Light" w:hAnsi="KoPubWorld돋움체 Light" w:cs="KoPubWorld돋움체 Light"/>
               </w:rPr>
-              <w:t>pi/users/:id</w:t>
+              <w:t>pi</w:t>
+            </w:r>
+            <w:proofErr w:type="spellEnd"/>
+            <w:r>
+              <w:rPr>
+                <w:rFonts w:ascii="KoPubWorld돋움체 Light" w:eastAsia="KoPubWorld돋움체 Light" w:hAnsi="KoPubWorld돋움체 Light" w:cs="KoPubWorld돋움체 Light"/>
+              </w:rPr>
+              <w:t>/users/:id</w:t>
             </w:r>
             <w:r>
               <w:rPr>
@@ -17588,6 +18101,7 @@
                 <w:rFonts w:ascii="KoPubWorld돋움체 Light" w:eastAsia="KoPubWorld돋움체 Light" w:hAnsi="KoPubWorld돋움체 Light" w:cs="KoPubWorld돋움체 Light"/>
               </w:rPr>
             </w:pPr>
+            <w:proofErr w:type="spellStart"/>
             <w:r>
               <w:rPr>
                 <w:rFonts w:ascii="KoPubWorld돋움체 Light" w:eastAsia="KoPubWorld돋움체 Light" w:hAnsi="KoPubWorld돋움체 Light" w:cs="KoPubWorld돋움체 Light" w:hint="eastAsia"/>
@@ -17598,7 +18112,14 @@
               <w:rPr>
                 <w:rFonts w:ascii="KoPubWorld돋움체 Light" w:eastAsia="KoPubWorld돋움체 Light" w:hAnsi="KoPubWorld돋움체 Light" w:cs="KoPubWorld돋움체 Light"/>
               </w:rPr>
-              <w:t>pi/users/email/:email</w:t>
+              <w:t>pi</w:t>
+            </w:r>
+            <w:proofErr w:type="spellEnd"/>
+            <w:r>
+              <w:rPr>
+                <w:rFonts w:ascii="KoPubWorld돋움체 Light" w:eastAsia="KoPubWorld돋움체 Light" w:hAnsi="KoPubWorld돋움체 Light" w:cs="KoPubWorld돋움체 Light"/>
+              </w:rPr>
+              <w:t>/users/email/:email</w:t>
             </w:r>
           </w:p>
         </w:tc>
@@ -17694,6 +18215,7 @@
                 <w:rFonts w:ascii="KoPubWorld돋움체 Light" w:eastAsia="KoPubWorld돋움체 Light" w:hAnsi="KoPubWorld돋움체 Light" w:cs="KoPubWorld돋움체 Light"/>
               </w:rPr>
             </w:pPr>
+            <w:proofErr w:type="spellStart"/>
             <w:r>
               <w:rPr>
                 <w:rFonts w:ascii="KoPubWorld돋움체 Light" w:eastAsia="KoPubWorld돋움체 Light" w:hAnsi="KoPubWorld돋움체 Light" w:cs="KoPubWorld돋움체 Light" w:hint="eastAsia"/>
@@ -17704,7 +18226,14 @@
               <w:rPr>
                 <w:rFonts w:ascii="KoPubWorld돋움체 Light" w:eastAsia="KoPubWorld돋움체 Light" w:hAnsi="KoPubWorld돋움체 Light" w:cs="KoPubWorld돋움체 Light"/>
               </w:rPr>
-              <w:t>pi/users/</w:t>
+              <w:t>pi</w:t>
+            </w:r>
+            <w:proofErr w:type="spellEnd"/>
+            <w:r>
+              <w:rPr>
+                <w:rFonts w:ascii="KoPubWorld돋움체 Light" w:eastAsia="KoPubWorld돋움체 Light" w:hAnsi="KoPubWorld돋움체 Light" w:cs="KoPubWorld돋움체 Light"/>
+              </w:rPr>
+              <w:t>/users/</w:t>
             </w:r>
             <w:r>
               <w:rPr>
@@ -17800,6 +18329,7 @@
                 <w:rFonts w:ascii="KoPubWorld돋움체 Light" w:eastAsia="KoPubWorld돋움체 Light" w:hAnsi="KoPubWorld돋움체 Light" w:cs="KoPubWorld돋움체 Light"/>
               </w:rPr>
             </w:pPr>
+            <w:proofErr w:type="spellStart"/>
             <w:r>
               <w:rPr>
                 <w:rFonts w:ascii="KoPubWorld돋움체 Light" w:eastAsia="KoPubWorld돋움체 Light" w:hAnsi="KoPubWorld돋움체 Light" w:cs="KoPubWorld돋움체 Light" w:hint="eastAsia"/>
@@ -17810,7 +18340,14 @@
               <w:rPr>
                 <w:rFonts w:ascii="KoPubWorld돋움체 Light" w:eastAsia="KoPubWorld돋움체 Light" w:hAnsi="KoPubWorld돋움체 Light" w:cs="KoPubWorld돋움체 Light"/>
               </w:rPr>
-              <w:t>pi/users/:id</w:t>
+              <w:t>pi</w:t>
+            </w:r>
+            <w:proofErr w:type="spellEnd"/>
+            <w:r>
+              <w:rPr>
+                <w:rFonts w:ascii="KoPubWorld돋움체 Light" w:eastAsia="KoPubWorld돋움체 Light" w:hAnsi="KoPubWorld돋움체 Light" w:cs="KoPubWorld돋움체 Light"/>
+              </w:rPr>
+              <w:t>/users/:id</w:t>
             </w:r>
           </w:p>
         </w:tc>
@@ -17894,6 +18431,7 @@
                 <w:rFonts w:ascii="KoPubWorld돋움체 Light" w:eastAsia="KoPubWorld돋움체 Light" w:hAnsi="KoPubWorld돋움체 Light" w:cs="KoPubWorld돋움체 Light"/>
               </w:rPr>
             </w:pPr>
+            <w:proofErr w:type="spellStart"/>
             <w:r>
               <w:rPr>
                 <w:rFonts w:ascii="KoPubWorld돋움체 Light" w:eastAsia="KoPubWorld돋움체 Light" w:hAnsi="KoPubWorld돋움체 Light" w:cs="KoPubWorld돋움체 Light" w:hint="eastAsia"/>
@@ -17904,7 +18442,14 @@
               <w:rPr>
                 <w:rFonts w:ascii="KoPubWorld돋움체 Light" w:eastAsia="KoPubWorld돋움체 Light" w:hAnsi="KoPubWorld돋움체 Light" w:cs="KoPubWorld돋움체 Light"/>
               </w:rPr>
-              <w:t>pi/users/</w:t>
+              <w:t>pi</w:t>
+            </w:r>
+            <w:proofErr w:type="spellEnd"/>
+            <w:r>
+              <w:rPr>
+                <w:rFonts w:ascii="KoPubWorld돋움체 Light" w:eastAsia="KoPubWorld돋움체 Light" w:hAnsi="KoPubWorld돋움체 Light" w:cs="KoPubWorld돋움체 Light"/>
+              </w:rPr>
+              <w:t>/users/</w:t>
             </w:r>
             <w:r>
               <w:rPr>
@@ -18000,6 +18545,7 @@
                 <w:rFonts w:ascii="KoPubWorld돋움체 Light" w:eastAsia="KoPubWorld돋움체 Light" w:hAnsi="KoPubWorld돋움체 Light" w:cs="KoPubWorld돋움체 Light"/>
               </w:rPr>
             </w:pPr>
+            <w:proofErr w:type="spellStart"/>
             <w:r>
               <w:rPr>
                 <w:rFonts w:ascii="KoPubWorld돋움체 Light" w:eastAsia="KoPubWorld돋움체 Light" w:hAnsi="KoPubWorld돋움체 Light" w:cs="KoPubWorld돋움체 Light" w:hint="eastAsia"/>
@@ -18010,7 +18556,14 @@
               <w:rPr>
                 <w:rFonts w:ascii="KoPubWorld돋움체 Light" w:eastAsia="KoPubWorld돋움체 Light" w:hAnsi="KoPubWorld돋움체 Light" w:cs="KoPubWorld돋움체 Light"/>
               </w:rPr>
-              <w:t>pi/users/</w:t>
+              <w:t>pi</w:t>
+            </w:r>
+            <w:proofErr w:type="spellEnd"/>
+            <w:r>
+              <w:rPr>
+                <w:rFonts w:ascii="KoPubWorld돋움체 Light" w:eastAsia="KoPubWorld돋움체 Light" w:hAnsi="KoPubWorld돋움체 Light" w:cs="KoPubWorld돋움체 Light"/>
+              </w:rPr>
+              <w:t>/users/</w:t>
             </w:r>
             <w:r>
               <w:rPr>
@@ -18234,6 +18787,7 @@
                 <w:rFonts w:ascii="KoPubWorld돋움체 Light" w:eastAsia="KoPubWorld돋움체 Light" w:hAnsi="KoPubWorld돋움체 Light" w:cs="KoPubWorld돋움체 Light"/>
               </w:rPr>
             </w:pPr>
+            <w:proofErr w:type="spellStart"/>
             <w:r>
               <w:rPr>
                 <w:rFonts w:ascii="KoPubWorld돋움체 Light" w:eastAsia="KoPubWorld돋움체 Light" w:hAnsi="KoPubWorld돋움체 Light" w:cs="KoPubWorld돋움체 Light" w:hint="eastAsia"/>
@@ -18244,7 +18798,14 @@
               <w:rPr>
                 <w:rFonts w:ascii="KoPubWorld돋움체 Light" w:eastAsia="KoPubWorld돋움체 Light" w:hAnsi="KoPubWorld돋움체 Light" w:cs="KoPubWorld돋움체 Light"/>
               </w:rPr>
-              <w:t>pi/posts</w:t>
+              <w:t>pi</w:t>
+            </w:r>
+            <w:proofErr w:type="spellEnd"/>
+            <w:r>
+              <w:rPr>
+                <w:rFonts w:ascii="KoPubWorld돋움체 Light" w:eastAsia="KoPubWorld돋움체 Light" w:hAnsi="KoPubWorld돋움체 Light" w:cs="KoPubWorld돋움체 Light"/>
+              </w:rPr>
+              <w:t>/posts</w:t>
             </w:r>
           </w:p>
         </w:tc>
@@ -18326,6 +18887,7 @@
                 <w:rFonts w:ascii="KoPubWorld돋움체 Light" w:eastAsia="KoPubWorld돋움체 Light" w:hAnsi="KoPubWorld돋움체 Light" w:cs="KoPubWorld돋움체 Light"/>
               </w:rPr>
             </w:pPr>
+            <w:proofErr w:type="spellStart"/>
             <w:r>
               <w:rPr>
                 <w:rFonts w:ascii="KoPubWorld돋움체 Light" w:eastAsia="KoPubWorld돋움체 Light" w:hAnsi="KoPubWorld돋움체 Light" w:cs="KoPubWorld돋움체 Light" w:hint="eastAsia"/>
@@ -18336,7 +18898,14 @@
               <w:rPr>
                 <w:rFonts w:ascii="KoPubWorld돋움체 Light" w:eastAsia="KoPubWorld돋움체 Light" w:hAnsi="KoPubWorld돋움체 Light" w:cs="KoPubWorld돋움체 Light"/>
               </w:rPr>
-              <w:t>pi/posts</w:t>
+              <w:t>pi</w:t>
+            </w:r>
+            <w:proofErr w:type="spellEnd"/>
+            <w:r>
+              <w:rPr>
+                <w:rFonts w:ascii="KoPubWorld돋움체 Light" w:eastAsia="KoPubWorld돋움체 Light" w:hAnsi="KoPubWorld돋움체 Light" w:cs="KoPubWorld돋움체 Light"/>
+              </w:rPr>
+              <w:t>/posts</w:t>
             </w:r>
           </w:p>
         </w:tc>
@@ -18734,6 +19303,7 @@
                 <w:rFonts w:ascii="KoPubWorld돋움체 Light" w:eastAsia="KoPubWorld돋움체 Light" w:hAnsi="KoPubWorld돋움체 Light" w:cs="KoPubWorld돋움체 Light"/>
               </w:rPr>
             </w:pPr>
+            <w:proofErr w:type="spellStart"/>
             <w:r>
               <w:rPr>
                 <w:rFonts w:ascii="KoPubWorld돋움체 Light" w:eastAsia="KoPubWorld돋움체 Light" w:hAnsi="KoPubWorld돋움체 Light" w:cs="KoPubWorld돋움체 Light" w:hint="eastAsia"/>
@@ -18744,7 +19314,14 @@
               <w:rPr>
                 <w:rFonts w:ascii="KoPubWorld돋움체 Light" w:eastAsia="KoPubWorld돋움체 Light" w:hAnsi="KoPubWorld돋움체 Light" w:cs="KoPubWorld돋움체 Light"/>
               </w:rPr>
-              <w:t>pi/collections</w:t>
+              <w:t>pi</w:t>
+            </w:r>
+            <w:proofErr w:type="spellEnd"/>
+            <w:r>
+              <w:rPr>
+                <w:rFonts w:ascii="KoPubWorld돋움체 Light" w:eastAsia="KoPubWorld돋움체 Light" w:hAnsi="KoPubWorld돋움체 Light" w:cs="KoPubWorld돋움체 Light"/>
+              </w:rPr>
+              <w:t>/collections</w:t>
             </w:r>
           </w:p>
         </w:tc>
@@ -18906,6 +19483,7 @@
                 <w:rFonts w:ascii="KoPubWorld돋움체 Light" w:eastAsia="KoPubWorld돋움체 Light" w:hAnsi="KoPubWorld돋움체 Light" w:cs="KoPubWorld돋움체 Light"/>
               </w:rPr>
             </w:pPr>
+            <w:proofErr w:type="spellStart"/>
             <w:r>
               <w:rPr>
                 <w:rFonts w:ascii="KoPubWorld돋움체 Light" w:eastAsia="KoPubWorld돋움체 Light" w:hAnsi="KoPubWorld돋움체 Light" w:cs="KoPubWorld돋움체 Light" w:hint="eastAsia"/>
@@ -18916,7 +19494,14 @@
               <w:rPr>
                 <w:rFonts w:ascii="KoPubWorld돋움체 Light" w:eastAsia="KoPubWorld돋움체 Light" w:hAnsi="KoPubWorld돋움체 Light" w:cs="KoPubWorld돋움체 Light"/>
               </w:rPr>
-              <w:t>pi/collections</w:t>
+              <w:t>pi</w:t>
+            </w:r>
+            <w:proofErr w:type="spellEnd"/>
+            <w:r>
+              <w:rPr>
+                <w:rFonts w:ascii="KoPubWorld돋움체 Light" w:eastAsia="KoPubWorld돋움체 Light" w:hAnsi="KoPubWorld돋움체 Light" w:cs="KoPubWorld돋움체 Light"/>
+              </w:rPr>
+              <w:t>/collections</w:t>
             </w:r>
           </w:p>
         </w:tc>
@@ -19394,6 +19979,7 @@
                 <w:rFonts w:ascii="KoPubWorld돋움체 Light" w:eastAsia="KoPubWorld돋움체 Light" w:hAnsi="KoPubWorld돋움체 Light" w:cs="KoPubWorld돋움체 Light"/>
               </w:rPr>
             </w:pPr>
+            <w:proofErr w:type="spellStart"/>
             <w:r>
               <w:rPr>
                 <w:rFonts w:ascii="KoPubWorld돋움체 Light" w:eastAsia="KoPubWorld돋움체 Light" w:hAnsi="KoPubWorld돋움체 Light" w:cs="KoPubWorld돋움체 Light" w:hint="eastAsia"/>
@@ -19404,7 +19990,14 @@
               <w:rPr>
                 <w:rFonts w:ascii="KoPubWorld돋움체 Light" w:eastAsia="KoPubWorld돋움체 Light" w:hAnsi="KoPubWorld돋움체 Light" w:cs="KoPubWorld돋움체 Light"/>
               </w:rPr>
-              <w:t>pi/tags</w:t>
+              <w:t>pi</w:t>
+            </w:r>
+            <w:proofErr w:type="spellEnd"/>
+            <w:r>
+              <w:rPr>
+                <w:rFonts w:ascii="KoPubWorld돋움체 Light" w:eastAsia="KoPubWorld돋움체 Light" w:hAnsi="KoPubWorld돋움체 Light" w:cs="KoPubWorld돋움체 Light"/>
+              </w:rPr>
+              <w:t>/tags</w:t>
             </w:r>
           </w:p>
         </w:tc>
@@ -19530,9 +20123,11 @@
         </w:numPr>
         <w:ind w:leftChars="0"/>
       </w:pPr>
+      <w:proofErr w:type="spellStart"/>
       <w:r>
         <w:t>Multer</w:t>
       </w:r>
+      <w:proofErr w:type="spellEnd"/>
       <w:r>
         <w:t xml:space="preserve">: </w:t>
       </w:r>
@@ -19641,6 +20236,7 @@
         </w:numPr>
         <w:ind w:leftChars="0"/>
       </w:pPr>
+      <w:proofErr w:type="spellStart"/>
       <w:r>
         <w:rPr>
           <w:rFonts w:hint="eastAsia"/>
@@ -19648,7 +20244,11 @@
         <w:t>N</w:t>
       </w:r>
       <w:r>
-        <w:t xml:space="preserve">odeMailer: </w:t>
+        <w:t>odeMailer</w:t>
+      </w:r>
+      <w:proofErr w:type="spellEnd"/>
+      <w:r>
+        <w:t xml:space="preserve">: </w:t>
       </w:r>
       <w:r>
         <w:rPr>
@@ -19947,6 +20547,7 @@
                 <w:szCs w:val="20"/>
               </w:rPr>
             </w:pPr>
+            <w:proofErr w:type="spellStart"/>
             <w:r>
               <w:rPr>
                 <w:rFonts w:ascii="KoPubWorld돋움체 Light" w:eastAsia="KoPubWorld돋움체 Light" w:hAnsi="KoPubWorld돋움체 Light" w:cs="KoPubWorld돋움체 Light" w:hint="eastAsia"/>
@@ -19961,6 +20562,7 @@
               </w:rPr>
               <w:t>rofile_file_id</w:t>
             </w:r>
+            <w:proofErr w:type="spellEnd"/>
           </w:p>
         </w:tc>
         <w:tc>
@@ -20006,6 +20608,7 @@
                 <w:szCs w:val="20"/>
               </w:rPr>
             </w:pPr>
+            <w:proofErr w:type="spellStart"/>
             <w:r>
               <w:rPr>
                 <w:rFonts w:ascii="KoPubWorld돋움체 Light" w:eastAsia="KoPubWorld돋움체 Light" w:hAnsi="KoPubWorld돋움체 Light" w:cs="KoPubWorld돋움체 Light" w:hint="eastAsia"/>
@@ -20034,6 +20637,7 @@
               </w:rPr>
               <w:t>ag_ids</w:t>
             </w:r>
+            <w:proofErr w:type="spellEnd"/>
           </w:p>
         </w:tc>
         <w:tc>
@@ -20323,6 +20927,7 @@
                 <w:rFonts w:ascii="KoPubWorld돋움체 Light" w:eastAsia="KoPubWorld돋움체 Light" w:hAnsi="KoPubWorld돋움체 Light" w:cs="KoPubWorld돋움체 Light"/>
               </w:rPr>
             </w:pPr>
+            <w:proofErr w:type="spellStart"/>
             <w:r>
               <w:rPr>
                 <w:rFonts w:ascii="KoPubWorld돋움체 Light" w:eastAsia="KoPubWorld돋움체 Light" w:hAnsi="KoPubWorld돋움체 Light" w:cs="KoPubWorld돋움체 Light" w:hint="eastAsia"/>
@@ -20335,6 +20940,7 @@
               </w:rPr>
               <w:t>ddPost</w:t>
             </w:r>
+            <w:proofErr w:type="spellEnd"/>
           </w:p>
         </w:tc>
         <w:tc>
@@ -20361,8 +20967,16 @@
               <w:rPr>
                 <w:rFonts w:ascii="KoPubWorld돋움체 Light" w:eastAsia="KoPubWorld돋움체 Light" w:hAnsi="KoPubWorld돋움체 Light" w:cs="KoPubWorld돋움체 Light"/>
               </w:rPr>
-              <w:t>d, post, cb</w:t>
-            </w:r>
+              <w:t xml:space="preserve">d, post, </w:t>
+            </w:r>
+            <w:proofErr w:type="spellStart"/>
+            <w:r>
+              <w:rPr>
+                <w:rFonts w:ascii="KoPubWorld돋움체 Light" w:eastAsia="KoPubWorld돋움체 Light" w:hAnsi="KoPubWorld돋움체 Light" w:cs="KoPubWorld돋움체 Light"/>
+              </w:rPr>
+              <w:t>cb</w:t>
+            </w:r>
+            <w:proofErr w:type="spellEnd"/>
           </w:p>
         </w:tc>
         <w:tc>
@@ -20415,14 +21029,30 @@
                 <w:rFonts w:ascii="KoPubWorld돋움체 Light" w:eastAsia="KoPubWorld돋움체 Light" w:hAnsi="KoPubWorld돋움체 Light" w:cs="KoPubWorld돋움체 Light" w:hint="eastAsia"/>
                 <w:sz w:val="16"/>
               </w:rPr>
-              <w:t>에 p</w:t>
-            </w:r>
-            <w:r>
-              <w:rPr>
-                <w:rFonts w:ascii="KoPubWorld돋움체 Light" w:eastAsia="KoPubWorld돋움체 Light" w:hAnsi="KoPubWorld돋움체 Light" w:cs="KoPubWorld돋움체 Light"/>
-                <w:sz w:val="16"/>
-              </w:rPr>
-              <w:t xml:space="preserve">ost._id </w:t>
+              <w:t xml:space="preserve">에 </w:t>
+            </w:r>
+            <w:proofErr w:type="spellStart"/>
+            <w:r>
+              <w:rPr>
+                <w:rFonts w:ascii="KoPubWorld돋움체 Light" w:eastAsia="KoPubWorld돋움체 Light" w:hAnsi="KoPubWorld돋움체 Light" w:cs="KoPubWorld돋움체 Light" w:hint="eastAsia"/>
+                <w:sz w:val="16"/>
+              </w:rPr>
+              <w:t>p</w:t>
+            </w:r>
+            <w:r>
+              <w:rPr>
+                <w:rFonts w:ascii="KoPubWorld돋움체 Light" w:eastAsia="KoPubWorld돋움체 Light" w:hAnsi="KoPubWorld돋움체 Light" w:cs="KoPubWorld돋움체 Light"/>
+                <w:sz w:val="16"/>
+              </w:rPr>
+              <w:t>ost._id</w:t>
+            </w:r>
+            <w:proofErr w:type="spellEnd"/>
+            <w:r>
+              <w:rPr>
+                <w:rFonts w:ascii="KoPubWorld돋움체 Light" w:eastAsia="KoPubWorld돋움체 Light" w:hAnsi="KoPubWorld돋움체 Light" w:cs="KoPubWorld돋움체 Light"/>
+                <w:sz w:val="16"/>
+              </w:rPr>
+              <w:t xml:space="preserve"> </w:t>
             </w:r>
             <w:r>
               <w:rPr>
@@ -20567,6 +21197,7 @@
                 <w:rFonts w:ascii="KoPubWorld돋움체 Light" w:eastAsia="KoPubWorld돋움체 Light" w:hAnsi="KoPubWorld돋움체 Light" w:cs="KoPubWorld돋움체 Light"/>
               </w:rPr>
             </w:pPr>
+            <w:proofErr w:type="spellStart"/>
             <w:r>
               <w:rPr>
                 <w:rFonts w:ascii="KoPubWorld돋움체 Light" w:eastAsia="KoPubWorld돋움체 Light" w:hAnsi="KoPubWorld돋움체 Light" w:cs="KoPubWorld돋움체 Light" w:hint="eastAsia"/>
@@ -20579,6 +21210,7 @@
               </w:rPr>
               <w:t>reateCollection</w:t>
             </w:r>
+            <w:proofErr w:type="spellEnd"/>
           </w:p>
         </w:tc>
         <w:tc>
@@ -20699,6 +21331,7 @@
                 <w:rFonts w:ascii="KoPubWorld돋움체 Light" w:eastAsia="KoPubWorld돋움체 Light" w:hAnsi="KoPubWorld돋움체 Light" w:cs="KoPubWorld돋움체 Light"/>
               </w:rPr>
             </w:pPr>
+            <w:proofErr w:type="spellStart"/>
             <w:r>
               <w:rPr>
                 <w:rFonts w:ascii="KoPubWorld돋움체 Light" w:eastAsia="KoPubWorld돋움체 Light" w:hAnsi="KoPubWorld돋움체 Light" w:cs="KoPubWorld돋움체 Light" w:hint="eastAsia"/>
@@ -20711,6 +21344,7 @@
               </w:rPr>
               <w:t>eleteCollection</w:t>
             </w:r>
+            <w:proofErr w:type="spellEnd"/>
           </w:p>
         </w:tc>
         <w:tc>
@@ -20837,6 +21471,7 @@
                 <w:rFonts w:ascii="KoPubWorld돋움체 Light" w:eastAsia="KoPubWorld돋움체 Light" w:hAnsi="KoPubWorld돋움체 Light" w:cs="KoPubWorld돋움체 Light"/>
               </w:rPr>
             </w:pPr>
+            <w:proofErr w:type="spellStart"/>
             <w:r>
               <w:rPr>
                 <w:rFonts w:ascii="KoPubWorld돋움체 Light" w:eastAsia="KoPubWorld돋움체 Light" w:hAnsi="KoPubWorld돋움체 Light" w:cs="KoPubWorld돋움체 Light" w:hint="eastAsia"/>
@@ -20849,6 +21484,7 @@
               </w:rPr>
               <w:t>eleteOneByEmail</w:t>
             </w:r>
+            <w:proofErr w:type="spellEnd"/>
           </w:p>
         </w:tc>
         <w:tc>
@@ -20961,6 +21597,7 @@
                 <w:rFonts w:ascii="KoPubWorld돋움체 Light" w:eastAsia="KoPubWorld돋움체 Light" w:hAnsi="KoPubWorld돋움체 Light" w:cs="KoPubWorld돋움체 Light"/>
               </w:rPr>
             </w:pPr>
+            <w:proofErr w:type="spellStart"/>
             <w:r>
               <w:rPr>
                 <w:rFonts w:ascii="KoPubWorld돋움체 Light" w:eastAsia="KoPubWorld돋움체 Light" w:hAnsi="KoPubWorld돋움체 Light" w:cs="KoPubWorld돋움체 Light" w:hint="eastAsia"/>
@@ -20973,6 +21610,7 @@
               </w:rPr>
               <w:t>eletePost</w:t>
             </w:r>
+            <w:proofErr w:type="spellEnd"/>
           </w:p>
         </w:tc>
         <w:tc>
@@ -21099,6 +21737,7 @@
                 <w:rFonts w:ascii="KoPubWorld돋움체 Light" w:eastAsia="KoPubWorld돋움체 Light" w:hAnsi="KoPubWorld돋움체 Light" w:cs="KoPubWorld돋움체 Light"/>
               </w:rPr>
             </w:pPr>
+            <w:proofErr w:type="spellStart"/>
             <w:r>
               <w:rPr>
                 <w:rFonts w:ascii="KoPubWorld돋움체 Light" w:eastAsia="KoPubWorld돋움체 Light" w:hAnsi="KoPubWorld돋움체 Light" w:cs="KoPubWorld돋움체 Light" w:hint="eastAsia"/>
@@ -21111,6 +21750,7 @@
               </w:rPr>
               <w:t>indAll</w:t>
             </w:r>
+            <w:proofErr w:type="spellEnd"/>
           </w:p>
         </w:tc>
         <w:tc>
@@ -21223,6 +21863,7 @@
                 <w:rFonts w:ascii="KoPubWorld돋움체 Light" w:eastAsia="KoPubWorld돋움체 Light" w:hAnsi="KoPubWorld돋움체 Light" w:cs="KoPubWorld돋움체 Light"/>
               </w:rPr>
             </w:pPr>
+            <w:proofErr w:type="spellStart"/>
             <w:r>
               <w:rPr>
                 <w:rFonts w:ascii="KoPubWorld돋움체 Light" w:eastAsia="KoPubWorld돋움체 Light" w:hAnsi="KoPubWorld돋움체 Light" w:cs="KoPubWorld돋움체 Light" w:hint="eastAsia"/>
@@ -21235,6 +21876,7 @@
               </w:rPr>
               <w:t>indById</w:t>
             </w:r>
+            <w:proofErr w:type="spellEnd"/>
           </w:p>
         </w:tc>
         <w:tc>
@@ -21361,6 +22003,7 @@
                 <w:rFonts w:ascii="KoPubWorld돋움체 Light" w:eastAsia="KoPubWorld돋움체 Light" w:hAnsi="KoPubWorld돋움체 Light" w:cs="KoPubWorld돋움체 Light"/>
               </w:rPr>
             </w:pPr>
+            <w:proofErr w:type="spellStart"/>
             <w:r>
               <w:rPr>
                 <w:rFonts w:ascii="KoPubWorld돋움체 Light" w:eastAsia="KoPubWorld돋움체 Light" w:hAnsi="KoPubWorld돋움체 Light" w:cs="KoPubWorld돋움체 Light" w:hint="eastAsia"/>
@@ -21373,6 +22016,7 @@
               </w:rPr>
               <w:t>indByWord</w:t>
             </w:r>
+            <w:proofErr w:type="spellEnd"/>
           </w:p>
         </w:tc>
         <w:tc>
@@ -21513,6 +22157,7 @@
                 <w:rFonts w:ascii="KoPubWorld돋움체 Light" w:eastAsia="KoPubWorld돋움체 Light" w:hAnsi="KoPubWorld돋움체 Light" w:cs="KoPubWorld돋움체 Light"/>
               </w:rPr>
             </w:pPr>
+            <w:proofErr w:type="spellStart"/>
             <w:r>
               <w:rPr>
                 <w:rFonts w:ascii="KoPubWorld돋움체 Light" w:eastAsia="KoPubWorld돋움체 Light" w:hAnsi="KoPubWorld돋움체 Light" w:cs="KoPubWorld돋움체 Light" w:hint="eastAsia"/>
@@ -21525,6 +22170,7 @@
               </w:rPr>
               <w:t>indOneByEmail</w:t>
             </w:r>
+            <w:proofErr w:type="spellEnd"/>
           </w:p>
         </w:tc>
         <w:tc>
@@ -21637,6 +22283,7 @@
                 <w:rFonts w:ascii="KoPubWorld돋움체 Light" w:eastAsia="KoPubWorld돋움체 Light" w:hAnsi="KoPubWorld돋움체 Light" w:cs="KoPubWorld돋움체 Light"/>
               </w:rPr>
             </w:pPr>
+            <w:proofErr w:type="spellStart"/>
             <w:r>
               <w:rPr>
                 <w:rFonts w:ascii="KoPubWorld돋움체 Light" w:eastAsia="KoPubWorld돋움체 Light" w:hAnsi="KoPubWorld돋움체 Light" w:cs="KoPubWorld돋움체 Light" w:hint="eastAsia"/>
@@ -21661,6 +22308,7 @@
               </w:rPr>
               <w:t>dWithPW</w:t>
             </w:r>
+            <w:proofErr w:type="spellEnd"/>
           </w:p>
         </w:tc>
         <w:tc>
@@ -21773,6 +22421,7 @@
                 <w:rFonts w:ascii="KoPubWorld돋움체 Light" w:eastAsia="KoPubWorld돋움체 Light" w:hAnsi="KoPubWorld돋움체 Light" w:cs="KoPubWorld돋움체 Light"/>
               </w:rPr>
             </w:pPr>
+            <w:proofErr w:type="spellStart"/>
             <w:r>
               <w:rPr>
                 <w:rFonts w:ascii="KoPubWorld돋움체 Light" w:eastAsia="KoPubWorld돋움체 Light" w:hAnsi="KoPubWorld돋움체 Light" w:cs="KoPubWorld돋움체 Light" w:hint="eastAsia"/>
@@ -21785,6 +22434,7 @@
               </w:rPr>
               <w:t>indOneProfileImageById</w:t>
             </w:r>
+            <w:proofErr w:type="spellEnd"/>
           </w:p>
         </w:tc>
         <w:tc>
@@ -21890,6 +22540,7 @@
                 <w:rFonts w:ascii="KoPubWorld돋움체 Light" w:eastAsia="KoPubWorld돋움체 Light" w:hAnsi="KoPubWorld돋움체 Light" w:cs="KoPubWorld돋움체 Light"/>
               </w:rPr>
             </w:pPr>
+            <w:proofErr w:type="spellStart"/>
             <w:r>
               <w:rPr>
                 <w:rFonts w:ascii="KoPubWorld돋움체 Light" w:eastAsia="KoPubWorld돋움체 Light" w:hAnsi="KoPubWorld돋움체 Light" w:cs="KoPubWorld돋움체 Light" w:hint="eastAsia"/>
@@ -21902,6 +22553,7 @@
               </w:rPr>
               <w:t>ubtractFF</w:t>
             </w:r>
+            <w:proofErr w:type="spellEnd"/>
           </w:p>
         </w:tc>
         <w:tc>
@@ -21938,6 +22590,7 @@
                 <w:rFonts w:ascii="KoPubWorld돋움체 Light" w:eastAsia="KoPubWorld돋움체 Light" w:hAnsi="KoPubWorld돋움체 Light" w:cs="KoPubWorld돋움체 Light"/>
               </w:rPr>
             </w:pPr>
+            <w:proofErr w:type="spellStart"/>
             <w:r>
               <w:rPr>
                 <w:rFonts w:ascii="KoPubWorld돋움체 Light" w:eastAsia="KoPubWorld돋움체 Light" w:hAnsi="KoPubWorld돋움체 Light" w:cs="KoPubWorld돋움체 Light" w:hint="eastAsia"/>
@@ -21950,6 +22603,7 @@
               </w:rPr>
               <w:t>ccountId</w:t>
             </w:r>
+            <w:proofErr w:type="spellEnd"/>
           </w:p>
         </w:tc>
         <w:tc>
@@ -22016,12 +22670,21 @@
               </w:rPr>
               <w:t xml:space="preserve">에 해당하는 사용자에서 </w:t>
             </w:r>
-            <w:r>
-              <w:rPr>
-                <w:rFonts w:ascii="KoPubWorld돋움체 Light" w:eastAsia="KoPubWorld돋움체 Light" w:hAnsi="KoPubWorld돋움체 Light" w:cs="KoPubWorld돋움체 Light"/>
-                <w:sz w:val="16"/>
-              </w:rPr>
-              <w:t xml:space="preserve">accountId </w:t>
+            <w:proofErr w:type="spellStart"/>
+            <w:r>
+              <w:rPr>
+                <w:rFonts w:ascii="KoPubWorld돋움체 Light" w:eastAsia="KoPubWorld돋움체 Light" w:hAnsi="KoPubWorld돋움체 Light" w:cs="KoPubWorld돋움체 Light"/>
+                <w:sz w:val="16"/>
+              </w:rPr>
+              <w:t>accountId</w:t>
+            </w:r>
+            <w:proofErr w:type="spellEnd"/>
+            <w:r>
+              <w:rPr>
+                <w:rFonts w:ascii="KoPubWorld돋움체 Light" w:eastAsia="KoPubWorld돋움체 Light" w:hAnsi="KoPubWorld돋움체 Light" w:cs="KoPubWorld돋움체 Light"/>
+                <w:sz w:val="16"/>
+              </w:rPr>
+              <w:t xml:space="preserve"> </w:t>
             </w:r>
             <w:r>
               <w:rPr>
@@ -22172,6 +22835,7 @@
                 <w:rFonts w:ascii="KoPubWorld돋움체 Light" w:eastAsia="KoPubWorld돋움체 Light" w:hAnsi="KoPubWorld돋움체 Light" w:cs="KoPubWorld돋움체 Light"/>
               </w:rPr>
             </w:pPr>
+            <w:proofErr w:type="spellStart"/>
             <w:r>
               <w:rPr>
                 <w:rFonts w:ascii="KoPubWorld돋움체 Light" w:eastAsia="KoPubWorld돋움체 Light" w:hAnsi="KoPubWorld돋움체 Light" w:cs="KoPubWorld돋움체 Light" w:hint="eastAsia"/>
@@ -22184,6 +22848,7 @@
               </w:rPr>
               <w:t>pdateInterests</w:t>
             </w:r>
+            <w:proofErr w:type="spellEnd"/>
           </w:p>
         </w:tc>
         <w:tc>
@@ -22296,6 +22961,7 @@
                 <w:rFonts w:ascii="KoPubWorld돋움체 Light" w:eastAsia="KoPubWorld돋움체 Light" w:hAnsi="KoPubWorld돋움체 Light" w:cs="KoPubWorld돋움체 Light"/>
               </w:rPr>
             </w:pPr>
+            <w:proofErr w:type="spellStart"/>
             <w:r>
               <w:rPr>
                 <w:rFonts w:ascii="KoPubWorld돋움체 Light" w:eastAsia="KoPubWorld돋움체 Light" w:hAnsi="KoPubWorld돋움체 Light" w:cs="KoPubWorld돋움체 Light" w:hint="eastAsia"/>
@@ -22308,6 +22974,7 @@
               </w:rPr>
               <w:t>pdatePassword</w:t>
             </w:r>
+            <w:proofErr w:type="spellEnd"/>
           </w:p>
         </w:tc>
         <w:tc>
@@ -22334,8 +23001,16 @@
               <w:rPr>
                 <w:rFonts w:ascii="KoPubWorld돋움체 Light" w:eastAsia="KoPubWorld돋움체 Light" w:hAnsi="KoPubWorld돋움체 Light" w:cs="KoPubWorld돋움체 Light"/>
               </w:rPr>
-              <w:t>d, newPassword</w:t>
-            </w:r>
+              <w:t xml:space="preserve">d, </w:t>
+            </w:r>
+            <w:proofErr w:type="spellStart"/>
+            <w:r>
+              <w:rPr>
+                <w:rFonts w:ascii="KoPubWorld돋움체 Light" w:eastAsia="KoPubWorld돋움체 Light" w:hAnsi="KoPubWorld돋움체 Light" w:cs="KoPubWorld돋움체 Light"/>
+              </w:rPr>
+              <w:t>newPassword</w:t>
+            </w:r>
+            <w:proofErr w:type="spellEnd"/>
           </w:p>
         </w:tc>
         <w:tc>
@@ -22420,6 +23095,7 @@
                 <w:rFonts w:ascii="KoPubWorld돋움체 Light" w:eastAsia="KoPubWorld돋움체 Light" w:hAnsi="KoPubWorld돋움체 Light" w:cs="KoPubWorld돋움체 Light"/>
               </w:rPr>
             </w:pPr>
+            <w:proofErr w:type="spellStart"/>
             <w:r>
               <w:rPr>
                 <w:rFonts w:ascii="KoPubWorld돋움체 Light" w:eastAsia="KoPubWorld돋움체 Light" w:hAnsi="KoPubWorld돋움체 Light" w:cs="KoPubWorld돋움체 Light" w:hint="eastAsia"/>
@@ -22432,6 +23108,7 @@
               </w:rPr>
               <w:t>pdatePasswordByEmail</w:t>
             </w:r>
+            <w:proofErr w:type="spellEnd"/>
           </w:p>
         </w:tc>
         <w:tc>
@@ -22464,7 +23141,21 @@
               <w:rPr>
                 <w:rFonts w:ascii="KoPubWorld돋움체 Light" w:eastAsia="KoPubWorld돋움체 Light" w:hAnsi="KoPubWorld돋움체 Light" w:cs="KoPubWorld돋움체 Light"/>
               </w:rPr>
-              <w:t>mail, newPassword}</w:t>
+              <w:t xml:space="preserve">mail, </w:t>
+            </w:r>
+            <w:proofErr w:type="spellStart"/>
+            <w:r>
+              <w:rPr>
+                <w:rFonts w:ascii="KoPubWorld돋움체 Light" w:eastAsia="KoPubWorld돋움체 Light" w:hAnsi="KoPubWorld돋움체 Light" w:cs="KoPubWorld돋움체 Light"/>
+              </w:rPr>
+              <w:t>newPassword</w:t>
+            </w:r>
+            <w:proofErr w:type="spellEnd"/>
+            <w:r>
+              <w:rPr>
+                <w:rFonts w:ascii="KoPubWorld돋움체 Light" w:eastAsia="KoPubWorld돋움체 Light" w:hAnsi="KoPubWorld돋움체 Light" w:cs="KoPubWorld돋움체 Light"/>
+              </w:rPr>
+              <w:t>}</w:t>
             </w:r>
           </w:p>
         </w:tc>
@@ -22550,6 +23241,7 @@
                 <w:rFonts w:ascii="KoPubWorld돋움체 Light" w:eastAsia="KoPubWorld돋움체 Light" w:hAnsi="KoPubWorld돋움체 Light" w:cs="KoPubWorld돋움체 Light"/>
               </w:rPr>
             </w:pPr>
+            <w:proofErr w:type="spellStart"/>
             <w:r>
               <w:rPr>
                 <w:rFonts w:ascii="KoPubWorld돋움체 Light" w:eastAsia="KoPubWorld돋움체 Light" w:hAnsi="KoPubWorld돋움체 Light" w:cs="KoPubWorld돋움체 Light" w:hint="eastAsia"/>
@@ -22562,6 +23254,7 @@
               </w:rPr>
               <w:t>pdateProfileImageById</w:t>
             </w:r>
+            <w:proofErr w:type="spellEnd"/>
           </w:p>
         </w:tc>
         <w:tc>
@@ -22648,8 +23341,17 @@
                 <w:rFonts w:ascii="KoPubWorld돋움체 Light" w:eastAsia="KoPubWorld돋움체 Light" w:hAnsi="KoPubWorld돋움체 Light" w:cs="KoPubWorld돋움체 Light" w:hint="eastAsia"/>
                 <w:sz w:val="16"/>
               </w:rPr>
-              <w:t>에 해당하는 사용자 이미지 번경</w:t>
-            </w:r>
+              <w:t xml:space="preserve">에 해당하는 사용자 이미지 </w:t>
+            </w:r>
+            <w:proofErr w:type="spellStart"/>
+            <w:r>
+              <w:rPr>
+                <w:rFonts w:ascii="KoPubWorld돋움체 Light" w:eastAsia="KoPubWorld돋움체 Light" w:hAnsi="KoPubWorld돋움체 Light" w:cs="KoPubWorld돋움체 Light" w:hint="eastAsia"/>
+                <w:sz w:val="16"/>
+              </w:rPr>
+              <w:t>번경</w:t>
+            </w:r>
+            <w:proofErr w:type="spellEnd"/>
           </w:p>
         </w:tc>
       </w:tr>
@@ -23722,6 +24424,7 @@
                 <w:rFonts w:ascii="KoPubWorld돋움체 Light" w:eastAsia="KoPubWorld돋움체 Light" w:hAnsi="KoPubWorld돋움체 Light" w:cs="KoPubWorld돋움체 Light"/>
               </w:rPr>
             </w:pPr>
+            <w:proofErr w:type="spellStart"/>
             <w:r>
               <w:rPr>
                 <w:rFonts w:ascii="KoPubWorld돋움체 Light" w:eastAsia="KoPubWorld돋움체 Light" w:hAnsi="KoPubWorld돋움체 Light" w:cs="KoPubWorld돋움체 Light" w:hint="eastAsia"/>
@@ -23734,6 +24437,7 @@
               </w:rPr>
               <w:t>ecLikes</w:t>
             </w:r>
+            <w:proofErr w:type="spellEnd"/>
           </w:p>
         </w:tc>
         <w:tc>
@@ -23766,8 +24470,16 @@
               <w:rPr>
                 <w:rFonts w:ascii="KoPubWorld돋움체 Light" w:eastAsia="KoPubWorld돋움체 Light" w:hAnsi="KoPubWorld돋움체 Light" w:cs="KoPubWorld돋움체 Light"/>
               </w:rPr>
-              <w:t>: post._id</w:t>
-            </w:r>
+              <w:t xml:space="preserve">: </w:t>
+            </w:r>
+            <w:proofErr w:type="spellStart"/>
+            <w:r>
+              <w:rPr>
+                <w:rFonts w:ascii="KoPubWorld돋움체 Light" w:eastAsia="KoPubWorld돋움체 Light" w:hAnsi="KoPubWorld돋움체 Light" w:cs="KoPubWorld돋움체 Light"/>
+              </w:rPr>
+              <w:t>post._id</w:t>
+            </w:r>
+            <w:proofErr w:type="spellEnd"/>
           </w:p>
         </w:tc>
         <w:tc>
@@ -23854,6 +24566,7 @@
                 <w:rFonts w:ascii="KoPubWorld돋움체 Light" w:eastAsia="KoPubWorld돋움체 Light" w:hAnsi="KoPubWorld돋움체 Light" w:cs="KoPubWorld돋움체 Light"/>
               </w:rPr>
             </w:pPr>
+            <w:proofErr w:type="spellStart"/>
             <w:r>
               <w:rPr>
                 <w:rFonts w:ascii="KoPubWorld돋움체 Light" w:eastAsia="KoPubWorld돋움체 Light" w:hAnsi="KoPubWorld돋움체 Light" w:cs="KoPubWorld돋움체 Light" w:hint="eastAsia"/>
@@ -23866,6 +24579,7 @@
               </w:rPr>
               <w:t>eleteByAuthorId</w:t>
             </w:r>
+            <w:proofErr w:type="spellEnd"/>
           </w:p>
         </w:tc>
         <w:tc>
@@ -23882,6 +24596,7 @@
                 <w:rFonts w:ascii="KoPubWorld돋움체 Light" w:eastAsia="KoPubWorld돋움체 Light" w:hAnsi="KoPubWorld돋움체 Light" w:cs="KoPubWorld돋움체 Light"/>
               </w:rPr>
             </w:pPr>
+            <w:proofErr w:type="spellStart"/>
             <w:r>
               <w:rPr>
                 <w:rFonts w:ascii="KoPubWorld돋움체 Light" w:eastAsia="KoPubWorld돋움체 Light" w:hAnsi="KoPubWorld돋움체 Light" w:cs="KoPubWorld돋움체 Light" w:hint="eastAsia"/>
@@ -23894,6 +24609,7 @@
               </w:rPr>
               <w:t>uthorId</w:t>
             </w:r>
+            <w:proofErr w:type="spellEnd"/>
           </w:p>
         </w:tc>
         <w:tc>
@@ -23927,6 +24643,7 @@
                 <w:sz w:val="16"/>
               </w:rPr>
             </w:pPr>
+            <w:proofErr w:type="spellStart"/>
             <w:r>
               <w:rPr>
                 <w:rFonts w:ascii="KoPubWorld돋움체 Light" w:eastAsia="KoPubWorld돋움체 Light" w:hAnsi="KoPubWorld돋움체 Light" w:cs="KoPubWorld돋움체 Light" w:hint="eastAsia"/>
@@ -23955,6 +24672,7 @@
               </w:rPr>
               <w:t>d</w:t>
             </w:r>
+            <w:proofErr w:type="spellEnd"/>
             <w:r>
               <w:rPr>
                 <w:rFonts w:ascii="KoPubWorld돋움체 Light" w:eastAsia="KoPubWorld돋움체 Light" w:hAnsi="KoPubWorld돋움체 Light" w:cs="KoPubWorld돋움체 Light" w:hint="eastAsia"/>
@@ -23980,6 +24698,7 @@
                 <w:rFonts w:ascii="KoPubWorld돋움체 Light" w:eastAsia="KoPubWorld돋움체 Light" w:hAnsi="KoPubWorld돋움체 Light" w:cs="KoPubWorld돋움체 Light"/>
               </w:rPr>
             </w:pPr>
+            <w:proofErr w:type="spellStart"/>
             <w:r>
               <w:rPr>
                 <w:rFonts w:ascii="KoPubWorld돋움체 Light" w:eastAsia="KoPubWorld돋움체 Light" w:hAnsi="KoPubWorld돋움체 Light" w:cs="KoPubWorld돋움체 Light" w:hint="eastAsia"/>
@@ -23992,6 +24711,7 @@
               </w:rPr>
               <w:t>eleteOne</w:t>
             </w:r>
+            <w:proofErr w:type="spellEnd"/>
           </w:p>
         </w:tc>
         <w:tc>
@@ -24098,6 +24818,7 @@
                 <w:rFonts w:ascii="KoPubWorld돋움체 Light" w:eastAsia="KoPubWorld돋움체 Light" w:hAnsi="KoPubWorld돋움체 Light" w:cs="KoPubWorld돋움체 Light"/>
               </w:rPr>
             </w:pPr>
+            <w:proofErr w:type="spellStart"/>
             <w:r>
               <w:rPr>
                 <w:rFonts w:ascii="KoPubWorld돋움체 Light" w:eastAsia="KoPubWorld돋움체 Light" w:hAnsi="KoPubWorld돋움체 Light" w:cs="KoPubWorld돋움체 Light" w:hint="eastAsia"/>
@@ -24110,6 +24831,7 @@
               </w:rPr>
               <w:t>indAll</w:t>
             </w:r>
+            <w:proofErr w:type="spellEnd"/>
           </w:p>
         </w:tc>
         <w:tc>
@@ -24236,6 +24958,7 @@
                 <w:rFonts w:ascii="KoPubWorld돋움체 Light" w:eastAsia="KoPubWorld돋움체 Light" w:hAnsi="KoPubWorld돋움체 Light" w:cs="KoPubWorld돋움체 Light"/>
               </w:rPr>
             </w:pPr>
+            <w:proofErr w:type="spellStart"/>
             <w:r>
               <w:rPr>
                 <w:rFonts w:ascii="KoPubWorld돋움체 Light" w:eastAsia="KoPubWorld돋움체 Light" w:hAnsi="KoPubWorld돋움체 Light" w:cs="KoPubWorld돋움체 Light" w:hint="eastAsia"/>
@@ -24248,6 +24971,7 @@
               </w:rPr>
               <w:t>indByAuthorId</w:t>
             </w:r>
+            <w:proofErr w:type="spellEnd"/>
           </w:p>
         </w:tc>
         <w:tc>
@@ -24264,6 +24988,7 @@
                 <w:rFonts w:ascii="KoPubWorld돋움체 Light" w:eastAsia="KoPubWorld돋움체 Light" w:hAnsi="KoPubWorld돋움체 Light" w:cs="KoPubWorld돋움체 Light"/>
               </w:rPr>
             </w:pPr>
+            <w:proofErr w:type="spellStart"/>
             <w:r>
               <w:rPr>
                 <w:rFonts w:ascii="KoPubWorld돋움체 Light" w:eastAsia="KoPubWorld돋움체 Light" w:hAnsi="KoPubWorld돋움체 Light" w:cs="KoPubWorld돋움체 Light" w:hint="eastAsia"/>
@@ -24276,6 +25001,7 @@
               </w:rPr>
               <w:t>uthorId</w:t>
             </w:r>
+            <w:proofErr w:type="spellEnd"/>
           </w:p>
         </w:tc>
         <w:tc>
@@ -24321,6 +25047,7 @@
                 <w:sz w:val="16"/>
               </w:rPr>
             </w:pPr>
+            <w:proofErr w:type="spellStart"/>
             <w:r>
               <w:rPr>
                 <w:rFonts w:ascii="KoPubWorld돋움체 Light" w:eastAsia="KoPubWorld돋움체 Light" w:hAnsi="KoPubWorld돋움체 Light" w:cs="KoPubWorld돋움체 Light" w:hint="eastAsia"/>
@@ -24335,6 +25062,7 @@
               </w:rPr>
               <w:t>uthorId</w:t>
             </w:r>
+            <w:proofErr w:type="spellEnd"/>
             <w:r>
               <w:rPr>
                 <w:rFonts w:ascii="KoPubWorld돋움체 Light" w:eastAsia="KoPubWorld돋움체 Light" w:hAnsi="KoPubWorld돋움체 Light" w:cs="KoPubWorld돋움체 Light" w:hint="eastAsia"/>
@@ -24360,6 +25088,7 @@
                 <w:rFonts w:ascii="KoPubWorld돋움체 Light" w:eastAsia="KoPubWorld돋움체 Light" w:hAnsi="KoPubWorld돋움체 Light" w:cs="KoPubWorld돋움체 Light"/>
               </w:rPr>
             </w:pPr>
+            <w:proofErr w:type="spellStart"/>
             <w:r>
               <w:rPr>
                 <w:rFonts w:ascii="KoPubWorld돋움체 Light" w:eastAsia="KoPubWorld돋움체 Light" w:hAnsi="KoPubWorld돋움체 Light" w:cs="KoPubWorld돋움체 Light" w:hint="eastAsia"/>
@@ -24372,6 +25101,7 @@
               </w:rPr>
               <w:t>indById</w:t>
             </w:r>
+            <w:proofErr w:type="spellEnd"/>
           </w:p>
         </w:tc>
         <w:tc>
@@ -24484,6 +25214,7 @@
                 <w:rFonts w:ascii="KoPubWorld돋움체 Light" w:eastAsia="KoPubWorld돋움체 Light" w:hAnsi="KoPubWorld돋움체 Light" w:cs="KoPubWorld돋움체 Light"/>
               </w:rPr>
             </w:pPr>
+            <w:proofErr w:type="spellStart"/>
             <w:r>
               <w:rPr>
                 <w:rFonts w:ascii="KoPubWorld돋움체 Light" w:eastAsia="KoPubWorld돋움체 Light" w:hAnsi="KoPubWorld돋움체 Light" w:cs="KoPubWorld돋움체 Light" w:hint="eastAsia"/>
@@ -24496,6 +25227,7 @@
               </w:rPr>
               <w:t>indOndById</w:t>
             </w:r>
+            <w:proofErr w:type="spellEnd"/>
           </w:p>
         </w:tc>
         <w:tc>
@@ -24608,6 +25340,7 @@
                 <w:rFonts w:ascii="KoPubWorld돋움체 Light" w:eastAsia="KoPubWorld돋움체 Light" w:hAnsi="KoPubWorld돋움체 Light" w:cs="KoPubWorld돋움체 Light"/>
               </w:rPr>
             </w:pPr>
+            <w:proofErr w:type="spellStart"/>
             <w:r>
               <w:rPr>
                 <w:rFonts w:ascii="KoPubWorld돋움체 Light" w:eastAsia="KoPubWorld돋움체 Light" w:hAnsi="KoPubWorld돋움체 Light" w:cs="KoPubWorld돋움체 Light" w:hint="eastAsia"/>
@@ -24620,6 +25353,7 @@
               </w:rPr>
               <w:t>pdateOneById</w:t>
             </w:r>
+            <w:proofErr w:type="spellEnd"/>
           </w:p>
         </w:tc>
         <w:tc>
@@ -25399,6 +26133,7 @@
                 <w:rFonts w:ascii="KoPubWorld돋움체 Light" w:eastAsia="KoPubWorld돋움체 Light" w:hAnsi="KoPubWorld돋움체 Light" w:cs="KoPubWorld돋움체 Light"/>
               </w:rPr>
             </w:pPr>
+            <w:proofErr w:type="spellStart"/>
             <w:r>
               <w:rPr>
                 <w:rFonts w:ascii="KoPubWorld돋움체 Light" w:eastAsia="KoPubWorld돋움체 Light" w:hAnsi="KoPubWorld돋움체 Light" w:cs="KoPubWorld돋움체 Light" w:hint="eastAsia"/>
@@ -25411,6 +26146,7 @@
               </w:rPr>
               <w:t>eleteCollections</w:t>
             </w:r>
+            <w:proofErr w:type="spellEnd"/>
           </w:p>
         </w:tc>
         <w:tc>
@@ -25511,6 +26247,7 @@
                 <w:rFonts w:ascii="KoPubWorld돋움체 Light" w:eastAsia="KoPubWorld돋움체 Light" w:hAnsi="KoPubWorld돋움체 Light" w:cs="KoPubWorld돋움체 Light"/>
               </w:rPr>
             </w:pPr>
+            <w:proofErr w:type="spellStart"/>
             <w:r>
               <w:rPr>
                 <w:rFonts w:ascii="KoPubWorld돋움체 Light" w:eastAsia="KoPubWorld돋움체 Light" w:hAnsi="KoPubWorld돋움체 Light" w:cs="KoPubWorld돋움체 Light" w:hint="eastAsia"/>
@@ -25523,6 +26260,7 @@
               </w:rPr>
               <w:t>eleteOne</w:t>
             </w:r>
+            <w:proofErr w:type="spellEnd"/>
           </w:p>
         </w:tc>
         <w:tc>
@@ -25635,6 +26373,7 @@
                 <w:rFonts w:ascii="KoPubWorld돋움체 Light" w:eastAsia="KoPubWorld돋움체 Light" w:hAnsi="KoPubWorld돋움체 Light" w:cs="KoPubWorld돋움체 Light"/>
               </w:rPr>
             </w:pPr>
+            <w:proofErr w:type="spellStart"/>
             <w:r>
               <w:rPr>
                 <w:rFonts w:ascii="KoPubWorld돋움체 Light" w:eastAsia="KoPubWorld돋움체 Light" w:hAnsi="KoPubWorld돋움체 Light" w:cs="KoPubWorld돋움체 Light" w:hint="eastAsia"/>
@@ -25647,6 +26386,7 @@
               </w:rPr>
               <w:t>indAll</w:t>
             </w:r>
+            <w:proofErr w:type="spellEnd"/>
           </w:p>
         </w:tc>
         <w:tc>
@@ -25759,6 +26499,7 @@
                 <w:rFonts w:ascii="KoPubWorld돋움체 Light" w:eastAsia="KoPubWorld돋움체 Light" w:hAnsi="KoPubWorld돋움체 Light" w:cs="KoPubWorld돋움체 Light"/>
               </w:rPr>
             </w:pPr>
+            <w:proofErr w:type="spellStart"/>
             <w:r>
               <w:rPr>
                 <w:rFonts w:ascii="KoPubWorld돋움체 Light" w:eastAsia="KoPubWorld돋움체 Light" w:hAnsi="KoPubWorld돋움체 Light" w:cs="KoPubWorld돋움체 Light" w:hint="eastAsia"/>
@@ -25771,6 +26512,7 @@
               </w:rPr>
               <w:t>indByAuthor</w:t>
             </w:r>
+            <w:proofErr w:type="spellEnd"/>
           </w:p>
         </w:tc>
         <w:tc>
@@ -25787,6 +26529,7 @@
                 <w:rFonts w:ascii="KoPubWorld돋움체 Light" w:eastAsia="KoPubWorld돋움체 Light" w:hAnsi="KoPubWorld돋움체 Light" w:cs="KoPubWorld돋움체 Light"/>
               </w:rPr>
             </w:pPr>
+            <w:proofErr w:type="spellStart"/>
             <w:r>
               <w:rPr>
                 <w:rFonts w:ascii="KoPubWorld돋움체 Light" w:eastAsia="KoPubWorld돋움체 Light" w:hAnsi="KoPubWorld돋움체 Light" w:cs="KoPubWorld돋움체 Light" w:hint="eastAsia"/>
@@ -25797,7 +26540,14 @@
               <w:rPr>
                 <w:rFonts w:ascii="KoPubWorld돋움체 Light" w:eastAsia="KoPubWorld돋움체 Light" w:hAnsi="KoPubWorld돋움체 Light" w:cs="KoPubWorld돋움체 Light"/>
               </w:rPr>
-              <w:t>uthorId, count</w:t>
+              <w:t>uthorId</w:t>
+            </w:r>
+            <w:proofErr w:type="spellEnd"/>
+            <w:r>
+              <w:rPr>
+                <w:rFonts w:ascii="KoPubWorld돋움체 Light" w:eastAsia="KoPubWorld돋움체 Light" w:hAnsi="KoPubWorld돋움체 Light" w:cs="KoPubWorld돋움체 Light"/>
+              </w:rPr>
+              <w:t>, count</w:t>
             </w:r>
           </w:p>
         </w:tc>
@@ -25844,6 +26594,7 @@
                 <w:sz w:val="16"/>
               </w:rPr>
             </w:pPr>
+            <w:proofErr w:type="spellStart"/>
             <w:r>
               <w:rPr>
                 <w:rFonts w:ascii="KoPubWorld돋움체 Light" w:eastAsia="KoPubWorld돋움체 Light" w:hAnsi="KoPubWorld돋움체 Light" w:cs="KoPubWorld돋움체 Light" w:hint="eastAsia"/>
@@ -25858,6 +26609,7 @@
               </w:rPr>
               <w:t>uthorId</w:t>
             </w:r>
+            <w:proofErr w:type="spellEnd"/>
             <w:r>
               <w:rPr>
                 <w:rFonts w:ascii="KoPubWorld돋움체 Light" w:eastAsia="KoPubWorld돋움체 Light" w:hAnsi="KoPubWorld돋움체 Light" w:cs="KoPubWorld돋움체 Light" w:hint="eastAsia"/>
@@ -25883,6 +26635,7 @@
                 <w:rFonts w:ascii="KoPubWorld돋움체 Light" w:eastAsia="KoPubWorld돋움체 Light" w:hAnsi="KoPubWorld돋움체 Light" w:cs="KoPubWorld돋움체 Light"/>
               </w:rPr>
             </w:pPr>
+            <w:proofErr w:type="spellStart"/>
             <w:r>
               <w:rPr>
                 <w:rFonts w:ascii="KoPubWorld돋움체 Light" w:eastAsia="KoPubWorld돋움체 Light" w:hAnsi="KoPubWorld돋움체 Light" w:cs="KoPubWorld돋움체 Light" w:hint="eastAsia"/>
@@ -25895,6 +26648,7 @@
               </w:rPr>
               <w:t>indByIds</w:t>
             </w:r>
+            <w:proofErr w:type="spellEnd"/>
           </w:p>
         </w:tc>
         <w:tc>
@@ -25987,7 +26741,23 @@
                 <w:rFonts w:ascii="KoPubWorld돋움체 Light" w:eastAsia="KoPubWorld돋움체 Light" w:hAnsi="KoPubWorld돋움체 Light" w:cs="KoPubWorld돋움체 Light" w:hint="eastAsia"/>
                 <w:sz w:val="16"/>
               </w:rPr>
-              <w:t>에 해당하는 컬렌션 조회</w:t>
+              <w:t xml:space="preserve">에 해당하는 </w:t>
+            </w:r>
+            <w:proofErr w:type="spellStart"/>
+            <w:r>
+              <w:rPr>
+                <w:rFonts w:ascii="KoPubWorld돋움체 Light" w:eastAsia="KoPubWorld돋움체 Light" w:hAnsi="KoPubWorld돋움체 Light" w:cs="KoPubWorld돋움체 Light" w:hint="eastAsia"/>
+                <w:sz w:val="16"/>
+              </w:rPr>
+              <w:t>컬렌션</w:t>
+            </w:r>
+            <w:proofErr w:type="spellEnd"/>
+            <w:r>
+              <w:rPr>
+                <w:rFonts w:ascii="KoPubWorld돋움체 Light" w:eastAsia="KoPubWorld돋움체 Light" w:hAnsi="KoPubWorld돋움체 Light" w:cs="KoPubWorld돋움체 Light" w:hint="eastAsia"/>
+                <w:sz w:val="16"/>
+              </w:rPr>
+              <w:t xml:space="preserve"> 조회</w:t>
             </w:r>
           </w:p>
         </w:tc>
@@ -26007,6 +26777,7 @@
                 <w:rFonts w:ascii="KoPubWorld돋움체 Light" w:eastAsia="KoPubWorld돋움체 Light" w:hAnsi="KoPubWorld돋움체 Light" w:cs="KoPubWorld돋움체 Light"/>
               </w:rPr>
             </w:pPr>
+            <w:proofErr w:type="spellStart"/>
             <w:r>
               <w:rPr>
                 <w:rFonts w:ascii="KoPubWorld돋움체 Light" w:eastAsia="KoPubWorld돋움체 Light" w:hAnsi="KoPubWorld돋움체 Light" w:cs="KoPubWorld돋움체 Light" w:hint="eastAsia"/>
@@ -26019,6 +26790,7 @@
               </w:rPr>
               <w:t>indByWords</w:t>
             </w:r>
+            <w:proofErr w:type="spellEnd"/>
           </w:p>
         </w:tc>
         <w:tc>
@@ -26145,6 +26917,7 @@
                 <w:rFonts w:ascii="KoPubWorld돋움체 Light" w:eastAsia="KoPubWorld돋움체 Light" w:hAnsi="KoPubWorld돋움체 Light" w:cs="KoPubWorld돋움체 Light"/>
               </w:rPr>
             </w:pPr>
+            <w:proofErr w:type="spellStart"/>
             <w:r>
               <w:rPr>
                 <w:rFonts w:ascii="KoPubWorld돋움체 Light" w:eastAsia="KoPubWorld돋움체 Light" w:hAnsi="KoPubWorld돋움체 Light" w:cs="KoPubWorld돋움체 Light" w:hint="eastAsia"/>
@@ -26157,6 +26930,7 @@
               </w:rPr>
               <w:t>indOneAddPost</w:t>
             </w:r>
+            <w:proofErr w:type="spellEnd"/>
           </w:p>
         </w:tc>
         <w:tc>
@@ -26269,6 +27043,7 @@
                 <w:rFonts w:ascii="KoPubWorld돋움체 Light" w:eastAsia="KoPubWorld돋움체 Light" w:hAnsi="KoPubWorld돋움체 Light" w:cs="KoPubWorld돋움체 Light"/>
               </w:rPr>
             </w:pPr>
+            <w:proofErr w:type="spellStart"/>
             <w:r>
               <w:rPr>
                 <w:rFonts w:ascii="KoPubWorld돋움체 Light" w:eastAsia="KoPubWorld돋움체 Light" w:hAnsi="KoPubWorld돋움체 Light" w:cs="KoPubWorld돋움체 Light" w:hint="eastAsia"/>
@@ -26281,6 +27056,7 @@
               </w:rPr>
               <w:t>indOneSubtractPost</w:t>
             </w:r>
+            <w:proofErr w:type="spellEnd"/>
           </w:p>
         </w:tc>
         <w:tc>
@@ -26393,6 +27169,7 @@
                 <w:rFonts w:ascii="KoPubWorld돋움체 Light" w:eastAsia="KoPubWorld돋움체 Light" w:hAnsi="KoPubWorld돋움체 Light" w:cs="KoPubWorld돋움체 Light"/>
               </w:rPr>
             </w:pPr>
+            <w:proofErr w:type="spellStart"/>
             <w:r>
               <w:rPr>
                 <w:rFonts w:ascii="KoPubWorld돋움체 Light" w:eastAsia="KoPubWorld돋움체 Light" w:hAnsi="KoPubWorld돋움체 Light" w:cs="KoPubWorld돋움체 Light" w:hint="eastAsia"/>
@@ -26405,6 +27182,7 @@
               </w:rPr>
               <w:t>pdateOne</w:t>
             </w:r>
+            <w:proofErr w:type="spellEnd"/>
           </w:p>
         </w:tc>
         <w:tc>
@@ -26966,6 +27744,7 @@
                 <w:rFonts w:ascii="KoPubWorld돋움체 Light" w:eastAsia="KoPubWorld돋움체 Light" w:hAnsi="KoPubWorld돋움체 Light" w:cs="KoPubWorld돋움체 Light"/>
               </w:rPr>
             </w:pPr>
+            <w:proofErr w:type="spellStart"/>
             <w:r>
               <w:rPr>
                 <w:rFonts w:ascii="KoPubWorld돋움체 Light" w:eastAsia="KoPubWorld돋움체 Light" w:hAnsi="KoPubWorld돋움체 Light" w:cs="KoPubWorld돋움체 Light" w:hint="eastAsia"/>
@@ -26978,6 +27757,7 @@
               </w:rPr>
               <w:t>etAll</w:t>
             </w:r>
+            <w:proofErr w:type="spellEnd"/>
           </w:p>
         </w:tc>
         <w:tc>

</xml_diff>

<commit_message>
Docs: Update description docuement
</commit_message>
<xml_diff>
--- a/documents/Project_Description(STIRRING).docx
+++ b/documents/Project_Description(STIRRING).docx
@@ -2118,9 +2118,6 @@
             <w:pPr>
               <w:spacing w:after="0" w:line="240" w:lineRule="auto"/>
               <w:jc w:val="center"/>
-              <w:rPr>
-                <w:rFonts w:hint="eastAsia"/>
-              </w:rPr>
             </w:pPr>
             <w:r>
               <w:rPr>
@@ -2151,9 +2148,6 @@
           <w:p>
             <w:pPr>
               <w:spacing w:after="0" w:line="240" w:lineRule="auto"/>
-              <w:rPr>
-                <w:rFonts w:hint="eastAsia"/>
-              </w:rPr>
             </w:pPr>
             <w:r>
               <w:rPr>
@@ -2353,9 +2347,6 @@
           <w:p>
             <w:pPr>
               <w:spacing w:after="0" w:line="240" w:lineRule="auto"/>
-              <w:rPr>
-                <w:rFonts w:hint="eastAsia"/>
-              </w:rPr>
             </w:pPr>
             <w:proofErr w:type="spellStart"/>
             <w:r>
@@ -3273,9 +3264,6 @@
         <w:pStyle w:val="a3"/>
         <w:spacing w:after="0"/>
         <w:ind w:leftChars="0" w:left="760"/>
-        <w:rPr>
-          <w:rFonts w:hint="eastAsia"/>
-        </w:rPr>
       </w:pPr>
     </w:p>
     <w:p>
@@ -4126,7 +4114,6 @@
               <w:pStyle w:val="a3"/>
               <w:ind w:leftChars="0" w:left="0"/>
               <w:rPr>
-                <w:rFonts w:hint="eastAsia"/>
                 <w:sz w:val="16"/>
                 <w:szCs w:val="16"/>
               </w:rPr>
@@ -4158,7 +4145,6 @@
               <w:pStyle w:val="a3"/>
               <w:ind w:leftChars="0" w:left="0"/>
               <w:rPr>
-                <w:rFonts w:hint="eastAsia"/>
                 <w:sz w:val="16"/>
                 <w:szCs w:val="16"/>
               </w:rPr>
@@ -5121,7 +5107,6 @@
               <w:pStyle w:val="a3"/>
               <w:ind w:leftChars="0" w:left="0"/>
               <w:rPr>
-                <w:rFonts w:hint="eastAsia"/>
                 <w:sz w:val="16"/>
                 <w:szCs w:val="16"/>
               </w:rPr>
@@ -8240,6 +8225,123 @@
               </w:rPr>
               <w:t>)</w:t>
             </w:r>
+          </w:p>
+        </w:tc>
+      </w:tr>
+      <w:tr>
+        <w:tc>
+          <w:tcPr>
+            <w:tcW w:w="1201" w:type="dxa"/>
+          </w:tcPr>
+          <w:p>
+            <w:pPr>
+              <w:pStyle w:val="a3"/>
+              <w:ind w:leftChars="0" w:left="0"/>
+              <w:rPr>
+                <w:rFonts w:hint="eastAsia"/>
+                <w:sz w:val="16"/>
+                <w:szCs w:val="16"/>
+              </w:rPr>
+            </w:pPr>
+            <w:r>
+              <w:rPr>
+                <w:rFonts w:hint="eastAsia"/>
+                <w:sz w:val="16"/>
+                <w:szCs w:val="16"/>
+              </w:rPr>
+              <w:t>d</w:t>
+            </w:r>
+            <w:r>
+              <w:rPr>
+                <w:sz w:val="16"/>
+                <w:szCs w:val="16"/>
+              </w:rPr>
+              <w:t>ata</w:t>
+            </w:r>
+          </w:p>
+        </w:tc>
+        <w:tc>
+          <w:tcPr>
+            <w:tcW w:w="1436" w:type="dxa"/>
+          </w:tcPr>
+          <w:p>
+            <w:pPr>
+              <w:pStyle w:val="a3"/>
+              <w:ind w:leftChars="0" w:left="0"/>
+              <w:rPr>
+                <w:sz w:val="16"/>
+                <w:szCs w:val="16"/>
+              </w:rPr>
+            </w:pPr>
+            <w:r>
+              <w:rPr>
+                <w:rFonts w:hint="eastAsia"/>
+                <w:sz w:val="16"/>
+                <w:szCs w:val="16"/>
+              </w:rPr>
+              <w:t>J</w:t>
+            </w:r>
+            <w:r>
+              <w:rPr>
+                <w:sz w:val="16"/>
+                <w:szCs w:val="16"/>
+              </w:rPr>
+              <w:t>SON</w:t>
+            </w:r>
+          </w:p>
+        </w:tc>
+        <w:tc>
+          <w:tcPr>
+            <w:tcW w:w="2723" w:type="dxa"/>
+          </w:tcPr>
+          <w:p>
+            <w:pPr>
+              <w:pStyle w:val="a3"/>
+              <w:ind w:leftChars="0" w:left="0"/>
+              <w:rPr>
+                <w:rFonts w:hint="eastAsia"/>
+                <w:sz w:val="16"/>
+                <w:szCs w:val="16"/>
+              </w:rPr>
+            </w:pPr>
+            <w:r>
+              <w:rPr>
+                <w:rFonts w:hint="eastAsia"/>
+                <w:sz w:val="16"/>
+                <w:szCs w:val="16"/>
+              </w:rPr>
+              <w:t>A</w:t>
+            </w:r>
+            <w:r>
+              <w:rPr>
+                <w:sz w:val="16"/>
+                <w:szCs w:val="16"/>
+              </w:rPr>
+              <w:t xml:space="preserve">ction </w:t>
+            </w:r>
+            <w:r>
+              <w:rPr>
+                <w:rFonts w:hint="eastAsia"/>
+                <w:sz w:val="16"/>
+                <w:szCs w:val="16"/>
+              </w:rPr>
+              <w:t>관련 정보</w:t>
+            </w:r>
+          </w:p>
+        </w:tc>
+        <w:tc>
+          <w:tcPr>
+            <w:tcW w:w="2896" w:type="dxa"/>
+          </w:tcPr>
+          <w:p>
+            <w:pPr>
+              <w:pStyle w:val="a3"/>
+              <w:ind w:leftChars="0" w:left="0"/>
+              <w:rPr>
+                <w:sz w:val="16"/>
+                <w:szCs w:val="16"/>
+              </w:rPr>
+            </w:pPr>
           </w:p>
         </w:tc>
       </w:tr>
@@ -10344,6 +10446,7 @@
                 <w:sz w:val="18"/>
                 <w:szCs w:val="18"/>
               </w:rPr>
+              <w:lastRenderedPageBreak/>
               <w:t>U</w:t>
             </w:r>
             <w:r>
@@ -10443,7 +10546,6 @@
                 <w:sz w:val="18"/>
                 <w:szCs w:val="18"/>
               </w:rPr>
-              <w:lastRenderedPageBreak/>
               <w:t>U</w:t>
             </w:r>
             <w:r>
@@ -13748,7 +13850,16 @@
                 <w:sz w:val="18"/>
                 <w:szCs w:val="18"/>
               </w:rPr>
-              <w:t xml:space="preserve">데이터를 </w:t>
+              <w:t>데이터</w:t>
+            </w:r>
+            <w:r>
+              <w:rPr>
+                <w:rFonts w:hint="eastAsia"/>
+                <w:sz w:val="18"/>
+                <w:szCs w:val="18"/>
+              </w:rPr>
+              <w:lastRenderedPageBreak/>
+              <w:t xml:space="preserve">를 </w:t>
             </w:r>
             <w:proofErr w:type="spellStart"/>
             <w:r>
@@ -14941,6 +15052,7 @@
           <w:rFonts w:hint="eastAsia"/>
           <w:sz w:val="18"/>
         </w:rPr>
+        <w:lastRenderedPageBreak/>
         <w:t>사용자</w:t>
       </w:r>
       <w:r>
@@ -14988,7 +15100,6 @@
           <w:rFonts w:hint="eastAsia"/>
           <w:sz w:val="18"/>
         </w:rPr>
-        <w:lastRenderedPageBreak/>
         <w:t>컬렉션 내 게시물</w:t>
       </w:r>
       <w:r>
@@ -16757,9 +16868,6 @@
         </w:numPr>
         <w:spacing w:before="240" w:after="0"/>
         <w:ind w:leftChars="0"/>
-        <w:rPr>
-          <w:rFonts w:hint="eastAsia"/>
-        </w:rPr>
       </w:pPr>
       <w:r>
         <w:rPr>

</xml_diff>